<commit_message>
modify framework spec file
</commit_message>
<xml_diff>
--- a/docs/framework开发平台的使用.docx
+++ b/docs/framework开发平台的使用.docx
@@ -733,7 +733,7 @@
     </w:p>
     <w:tbl>
       <w:tblPr>
-        <w:tblStyle w:val="36"/>
+        <w:tblStyle w:val="37"/>
         <w:tblW w:w="9456" w:type="dxa"/>
         <w:tblInd w:w="288" w:type="dxa"/>
         <w:tblBorders>
@@ -2835,8 +2835,6 @@
           <w:tab w:val="right" w:leader="dot" w:pos="9638"/>
         </w:tabs>
       </w:pPr>
-      <w:bookmarkStart w:id="11" w:name="_GoBack"/>
-      <w:bookmarkEnd w:id="11"/>
       <w:r>
         <w:rPr>
           <w:rFonts w:ascii="宋体" w:hAnsi="宋体"/>
@@ -2876,7 +2874,7 @@
           <w:rFonts w:ascii="宋体" w:hAnsi="宋体"/>
           <w:szCs w:val="24"/>
         </w:rPr>
-        <w:instrText xml:space="preserve"> HYPERLINK \l _Toc3281 </w:instrText>
+        <w:instrText xml:space="preserve"> HYPERLINK \l _Toc30314 </w:instrText>
       </w:r>
       <w:r>
         <w:rPr>
@@ -2887,8 +2885,7 @@
       </w:r>
       <w:r>
         <w:rPr>
-          <w:rFonts w:hint="default" w:ascii="宋体" w:hAnsi="宋体" w:eastAsia="宋体"/>
-          <w:szCs w:val="30"/>
+          <w:rFonts w:hint="default"/>
         </w:rPr>
         <w:t xml:space="preserve">1. </w:t>
       </w:r>
@@ -2898,7 +2895,7 @@
           <w:szCs w:val="30"/>
           <w:lang w:val="en-US" w:eastAsia="zh-CN"/>
         </w:rPr>
-        <w:t>开发环境的准备</w:t>
+        <w:t>开发环境的准备及注意事项</w:t>
       </w:r>
       <w:r>
         <w:tab/>
@@ -2907,7 +2904,7 @@
         <w:fldChar w:fldCharType="begin"/>
       </w:r>
       <w:r>
-        <w:instrText xml:space="preserve"> PAGEREF _Toc3281 </w:instrText>
+        <w:instrText xml:space="preserve"> PAGEREF _Toc30314 </w:instrText>
       </w:r>
       <w:r>
         <w:fldChar w:fldCharType="separate"/>
@@ -2945,7 +2942,7 @@
         <w:rPr>
           <w:rFonts w:ascii="宋体" w:hAnsi="宋体"/>
         </w:rPr>
-        <w:instrText xml:space="preserve"> HYPERLINK \l _Toc7288 </w:instrText>
+        <w:instrText xml:space="preserve"> HYPERLINK \l _Toc19840 </w:instrText>
       </w:r>
       <w:r>
         <w:rPr>
@@ -2966,14 +2963,7 @@
           <w:szCs w:val="30"/>
           <w:lang w:val="en-US" w:eastAsia="zh-CN"/>
         </w:rPr>
-        <w:t>GIT</w:t>
-      </w:r>
-      <w:r>
-        <w:rPr>
-          <w:rFonts w:hint="eastAsia" w:ascii="宋体" w:hAnsi="宋体" w:eastAsia="宋体"/>
-          <w:szCs w:val="30"/>
-        </w:rPr>
-        <w:t>的使用</w:t>
+        <w:t>注意事项</w:t>
       </w:r>
       <w:r>
         <w:tab/>
@@ -2982,7 +2972,7 @@
         <w:fldChar w:fldCharType="begin"/>
       </w:r>
       <w:r>
-        <w:instrText xml:space="preserve"> PAGEREF _Toc7288 </w:instrText>
+        <w:instrText xml:space="preserve"> PAGEREF _Toc19840 </w:instrText>
       </w:r>
       <w:r>
         <w:fldChar w:fldCharType="separate"/>
@@ -3019,13 +3009,20 @@
         <w:rPr>
           <w:rFonts w:ascii="宋体" w:hAnsi="宋体"/>
         </w:rPr>
-        <w:instrText xml:space="preserve"> HYPERLINK \l _Toc21759 </w:instrText>
+        <w:instrText xml:space="preserve"> HYPERLINK \l _Toc2449 </w:instrText>
       </w:r>
       <w:r>
         <w:rPr>
           <w:rFonts w:ascii="宋体" w:hAnsi="宋体"/>
         </w:rPr>
         <w:fldChar w:fldCharType="separate"/>
+      </w:r>
+      <w:r>
+        <w:rPr>
+          <w:rFonts w:hint="eastAsia" w:ascii="宋体" w:hAnsi="宋体" w:eastAsia="宋体"/>
+          <w:szCs w:val="30"/>
+        </w:rPr>
+        <w:t xml:space="preserve">1.2. </w:t>
       </w:r>
       <w:r>
         <w:rPr>
@@ -3033,7 +3030,14 @@
           <w:szCs w:val="30"/>
           <w:lang w:val="en-US" w:eastAsia="zh-CN"/>
         </w:rPr>
-        <w:t>1.2. maven的使用</w:t>
+        <w:t>GIT</w:t>
+      </w:r>
+      <w:r>
+        <w:rPr>
+          <w:rFonts w:hint="eastAsia" w:ascii="宋体" w:hAnsi="宋体" w:eastAsia="宋体"/>
+          <w:szCs w:val="30"/>
+        </w:rPr>
+        <w:t>的使用</w:t>
       </w:r>
       <w:r>
         <w:tab/>
@@ -3042,7 +3046,7 @@
         <w:fldChar w:fldCharType="begin"/>
       </w:r>
       <w:r>
-        <w:instrText xml:space="preserve"> PAGEREF _Toc21759 </w:instrText>
+        <w:instrText xml:space="preserve"> PAGEREF _Toc2449 </w:instrText>
       </w:r>
       <w:r>
         <w:fldChar w:fldCharType="separate"/>
@@ -3062,6 +3066,66 @@
     </w:p>
     <w:p>
       <w:pPr>
+        <w:pStyle w:val="27"/>
+        <w:tabs>
+          <w:tab w:val="right" w:leader="dot" w:pos="9638"/>
+          <w:tab w:val="clear" w:pos="1260"/>
+          <w:tab w:val="clear" w:pos="9639"/>
+        </w:tabs>
+      </w:pPr>
+      <w:r>
+        <w:rPr>
+          <w:rFonts w:ascii="宋体" w:hAnsi="宋体"/>
+        </w:rPr>
+        <w:fldChar w:fldCharType="begin"/>
+      </w:r>
+      <w:r>
+        <w:rPr>
+          <w:rFonts w:ascii="宋体" w:hAnsi="宋体"/>
+        </w:rPr>
+        <w:instrText xml:space="preserve"> HYPERLINK \l _Toc26260 </w:instrText>
+      </w:r>
+      <w:r>
+        <w:rPr>
+          <w:rFonts w:ascii="宋体" w:hAnsi="宋体"/>
+        </w:rPr>
+        <w:fldChar w:fldCharType="separate"/>
+      </w:r>
+      <w:r>
+        <w:rPr>
+          <w:rFonts w:hint="eastAsia" w:ascii="宋体" w:hAnsi="宋体" w:eastAsia="宋体"/>
+          <w:szCs w:val="30"/>
+          <w:lang w:val="en-US" w:eastAsia="zh-CN"/>
+        </w:rPr>
+        <w:t>1.3. maven的使用</w:t>
+      </w:r>
+      <w:r>
+        <w:tab/>
+      </w:r>
+      <w:r>
+        <w:fldChar w:fldCharType="begin"/>
+      </w:r>
+      <w:r>
+        <w:instrText xml:space="preserve"> PAGEREF _Toc26260 </w:instrText>
+      </w:r>
+      <w:r>
+        <w:fldChar w:fldCharType="separate"/>
+      </w:r>
+      <w:r>
+        <w:t>4</w:t>
+      </w:r>
+      <w:r>
+        <w:fldChar w:fldCharType="end"/>
+      </w:r>
+      <w:r>
+        <w:rPr>
+          <w:rFonts w:ascii="宋体" w:hAnsi="宋体"/>
+        </w:rPr>
+        <w:fldChar w:fldCharType="end"/>
+      </w:r>
+    </w:p>
+    <w:p>
+      <w:pPr>
         <w:pStyle w:val="24"/>
         <w:tabs>
           <w:tab w:val="right" w:leader="dot" w:pos="9638"/>
@@ -3077,7 +3141,7 @@
         <w:rPr>
           <w:rFonts w:ascii="宋体" w:hAnsi="宋体"/>
         </w:rPr>
-        <w:instrText xml:space="preserve"> HYPERLINK \l _Toc3753 </w:instrText>
+        <w:instrText xml:space="preserve"> HYPERLINK \l _Toc23642 </w:instrText>
       </w:r>
       <w:r>
         <w:rPr>
@@ -3108,7 +3172,7 @@
         <w:fldChar w:fldCharType="begin"/>
       </w:r>
       <w:r>
-        <w:instrText xml:space="preserve"> PAGEREF _Toc3753 </w:instrText>
+        <w:instrText xml:space="preserve"> PAGEREF _Toc23642 </w:instrText>
       </w:r>
       <w:r>
         <w:fldChar w:fldCharType="separate"/>
@@ -3143,7 +3207,7 @@
         <w:rPr>
           <w:rFonts w:ascii="宋体" w:hAnsi="宋体"/>
         </w:rPr>
-        <w:instrText xml:space="preserve"> HYPERLINK \l _Toc10972 </w:instrText>
+        <w:instrText xml:space="preserve"> HYPERLINK \l _Toc21320 </w:instrText>
       </w:r>
       <w:r>
         <w:rPr>
@@ -3174,7 +3238,7 @@
         <w:fldChar w:fldCharType="begin"/>
       </w:r>
       <w:r>
-        <w:instrText xml:space="preserve"> PAGEREF _Toc10972 </w:instrText>
+        <w:instrText xml:space="preserve"> PAGEREF _Toc21320 </w:instrText>
       </w:r>
       <w:r>
         <w:fldChar w:fldCharType="separate"/>
@@ -3209,7 +3273,7 @@
         <w:rPr>
           <w:rFonts w:ascii="宋体" w:hAnsi="宋体"/>
         </w:rPr>
-        <w:instrText xml:space="preserve"> HYPERLINK \l _Toc25058 </w:instrText>
+        <w:instrText xml:space="preserve"> HYPERLINK \l _Toc10670 </w:instrText>
       </w:r>
       <w:r>
         <w:rPr>
@@ -3240,7 +3304,7 @@
         <w:fldChar w:fldCharType="begin"/>
       </w:r>
       <w:r>
-        <w:instrText xml:space="preserve"> PAGEREF _Toc25058 </w:instrText>
+        <w:instrText xml:space="preserve"> PAGEREF _Toc10670 </w:instrText>
       </w:r>
       <w:r>
         <w:fldChar w:fldCharType="separate"/>
@@ -3277,7 +3341,7 @@
         <w:rPr>
           <w:rFonts w:ascii="宋体" w:hAnsi="宋体"/>
         </w:rPr>
-        <w:instrText xml:space="preserve"> HYPERLINK \l _Toc9312 </w:instrText>
+        <w:instrText xml:space="preserve"> HYPERLINK \l _Toc26908 </w:instrText>
       </w:r>
       <w:r>
         <w:rPr>
@@ -3300,7 +3364,7 @@
         <w:fldChar w:fldCharType="begin"/>
       </w:r>
       <w:r>
-        <w:instrText xml:space="preserve"> PAGEREF _Toc9312 </w:instrText>
+        <w:instrText xml:space="preserve"> PAGEREF _Toc26908 </w:instrText>
       </w:r>
       <w:r>
         <w:fldChar w:fldCharType="separate"/>
@@ -3337,7 +3401,7 @@
         <w:rPr>
           <w:rFonts w:ascii="宋体" w:hAnsi="宋体"/>
         </w:rPr>
-        <w:instrText xml:space="preserve"> HYPERLINK \l _Toc18147 </w:instrText>
+        <w:instrText xml:space="preserve"> HYPERLINK \l _Toc18012 </w:instrText>
       </w:r>
       <w:r>
         <w:rPr>
@@ -3360,7 +3424,7 @@
         <w:fldChar w:fldCharType="begin"/>
       </w:r>
       <w:r>
-        <w:instrText xml:space="preserve"> PAGEREF _Toc18147 </w:instrText>
+        <w:instrText xml:space="preserve"> PAGEREF _Toc18012 </w:instrText>
       </w:r>
       <w:r>
         <w:fldChar w:fldCharType="separate"/>
@@ -3397,7 +3461,7 @@
         <w:rPr>
           <w:rFonts w:ascii="宋体" w:hAnsi="宋体"/>
         </w:rPr>
-        <w:instrText xml:space="preserve"> HYPERLINK \l _Toc32590 </w:instrText>
+        <w:instrText xml:space="preserve"> HYPERLINK \l _Toc29105 </w:instrText>
       </w:r>
       <w:r>
         <w:rPr>
@@ -3420,7 +3484,7 @@
         <w:fldChar w:fldCharType="begin"/>
       </w:r>
       <w:r>
-        <w:instrText xml:space="preserve"> PAGEREF _Toc32590 </w:instrText>
+        <w:instrText xml:space="preserve"> PAGEREF _Toc29105 </w:instrText>
       </w:r>
       <w:r>
         <w:fldChar w:fldCharType="separate"/>
@@ -3457,7 +3521,7 @@
         <w:rPr>
           <w:rFonts w:ascii="宋体" w:hAnsi="宋体"/>
         </w:rPr>
-        <w:instrText xml:space="preserve"> HYPERLINK \l _Toc7266 </w:instrText>
+        <w:instrText xml:space="preserve"> HYPERLINK \l _Toc9577 </w:instrText>
       </w:r>
       <w:r>
         <w:rPr>
@@ -3480,7 +3544,7 @@
         <w:fldChar w:fldCharType="begin"/>
       </w:r>
       <w:r>
-        <w:instrText xml:space="preserve"> PAGEREF _Toc7266 </w:instrText>
+        <w:instrText xml:space="preserve"> PAGEREF _Toc9577 </w:instrText>
       </w:r>
       <w:r>
         <w:fldChar w:fldCharType="separate"/>
@@ -3517,7 +3581,7 @@
         <w:rPr>
           <w:rFonts w:ascii="宋体" w:hAnsi="宋体"/>
         </w:rPr>
-        <w:instrText xml:space="preserve"> HYPERLINK \l _Toc16281 </w:instrText>
+        <w:instrText xml:space="preserve"> HYPERLINK \l _Toc11340 </w:instrText>
       </w:r>
       <w:r>
         <w:rPr>
@@ -3540,7 +3604,7 @@
         <w:fldChar w:fldCharType="begin"/>
       </w:r>
       <w:r>
-        <w:instrText xml:space="preserve"> PAGEREF _Toc16281 </w:instrText>
+        <w:instrText xml:space="preserve"> PAGEREF _Toc11340 </w:instrText>
       </w:r>
       <w:r>
         <w:fldChar w:fldCharType="separate"/>
@@ -3591,21 +3655,16 @@
         </w:numPr>
         <w:spacing w:before="156" w:beforeLines="50" w:after="156" w:afterLines="50" w:line="240" w:lineRule="auto"/>
         <w:ind w:left="0" w:firstLine="0"/>
+      </w:pPr>
+      <w:r>
         <w:rPr>
           <w:rFonts w:ascii="宋体" w:hAnsi="宋体" w:eastAsia="宋体"/>
           <w:sz w:val="30"/>
           <w:szCs w:val="30"/>
         </w:rPr>
-      </w:pPr>
-      <w:r>
-        <w:rPr>
-          <w:rFonts w:ascii="宋体" w:hAnsi="宋体" w:eastAsia="宋体"/>
-          <w:sz w:val="30"/>
-          <w:szCs w:val="30"/>
-        </w:rPr>
         <w:br w:type="page"/>
       </w:r>
-      <w:bookmarkStart w:id="0" w:name="_Toc3281"/>
+      <w:bookmarkStart w:id="0" w:name="_Toc30314"/>
       <w:r>
         <w:rPr>
           <w:rFonts w:hint="eastAsia" w:ascii="宋体" w:hAnsi="宋体" w:eastAsia="宋体"/>
@@ -3613,7 +3672,7 @@
           <w:szCs w:val="30"/>
           <w:lang w:val="en-US" w:eastAsia="zh-CN"/>
         </w:rPr>
-        <w:t>开发环境的准备</w:t>
+        <w:t>开发环境的准备及注意事项</w:t>
       </w:r>
       <w:bookmarkEnd w:id="0"/>
     </w:p>
@@ -3631,7 +3690,7 @@
           <w:szCs w:val="30"/>
         </w:rPr>
       </w:pPr>
-      <w:bookmarkStart w:id="1" w:name="_Toc7288"/>
+      <w:bookmarkStart w:id="1" w:name="_Toc19840"/>
       <w:r>
         <w:rPr>
           <w:rFonts w:hint="eastAsia" w:ascii="宋体" w:hAnsi="宋体" w:eastAsia="宋体"/>
@@ -3639,315 +3698,344 @@
           <w:szCs w:val="30"/>
           <w:lang w:val="en-US" w:eastAsia="zh-CN"/>
         </w:rPr>
-        <w:t>GIT</w:t>
-      </w:r>
-      <w:r>
+        <w:t>注意事项</w:t>
+      </w:r>
+      <w:bookmarkEnd w:id="1"/>
+    </w:p>
+    <w:p>
+      <w:pPr>
+        <w:ind w:firstLine="420" w:firstLineChars="0"/>
+        <w:rPr>
+          <w:rFonts w:hint="eastAsia" w:eastAsia="宋体"/>
+          <w:b/>
+          <w:bCs/>
+          <w:lang w:val="en-US" w:eastAsia="zh-CN"/>
+        </w:rPr>
+      </w:pPr>
+      <w:r>
+        <w:rPr>
+          <w:rFonts w:hint="eastAsia"/>
+          <w:b/>
+          <w:bCs/>
+          <w:lang w:val="en-US" w:eastAsia="zh-CN"/>
+        </w:rPr>
+        <w:t>1、注意代码的保密，不得把代码分发给无关人员</w:t>
+      </w:r>
+    </w:p>
+    <w:p>
+      <w:pPr>
+        <w:pStyle w:val="3"/>
+        <w:numPr>
+          <w:ilvl w:val="1"/>
+          <w:numId w:val="3"/>
+        </w:numPr>
+        <w:spacing w:before="156" w:beforeLines="50" w:after="156" w:afterLines="50" w:line="240" w:lineRule="auto"/>
         <w:rPr>
           <w:rFonts w:hint="eastAsia" w:ascii="宋体" w:hAnsi="宋体" w:eastAsia="宋体"/>
           <w:sz w:val="30"/>
           <w:szCs w:val="30"/>
         </w:rPr>
-        <w:t>的使用</w:t>
-      </w:r>
-      <w:bookmarkEnd w:id="1"/>
-      <w:r>
-        <w:rPr>
-          <w:rFonts w:hint="eastAsia" w:ascii="宋体" w:hAnsi="宋体" w:eastAsia="宋体"/>
-          <w:sz w:val="30"/>
-          <w:szCs w:val="30"/>
-        </w:rPr>
-        <w:t xml:space="preserve"> </w:t>
-      </w:r>
-      <w:r>
-        <w:rPr>
-          <w:rFonts w:hint="eastAsia" w:ascii="宋体" w:hAnsi="宋体" w:eastAsia="宋体"/>
-          <w:sz w:val="30"/>
-          <w:szCs w:val="30"/>
-        </w:rPr>
-        <w:t xml:space="preserve"> </w:t>
-      </w:r>
-    </w:p>
-    <w:p>
-      <w:pPr>
-        <w:keepNext w:val="0"/>
-        <w:keepLines w:val="0"/>
-        <w:widowControl/>
-        <w:numPr>
-          <w:ilvl w:val="0"/>
-          <w:numId w:val="4"/>
-        </w:numPr>
-        <w:suppressLineNumbers w:val="0"/>
-        <w:spacing w:before="0" w:beforeAutospacing="1" w:after="0" w:afterAutospacing="1"/>
-        <w:ind w:left="720" w:hanging="360"/>
-      </w:pPr>
-      <w:r>
-        <w:t>参考资料：</w:t>
-      </w:r>
-      <w:r>
-        <w:br w:type="textWrapping"/>
-      </w:r>
-      <w:r>
-        <w:fldChar w:fldCharType="begin"/>
-      </w:r>
-      <w:r>
-        <w:instrText xml:space="preserve"> HYPERLINK "https://git-scm.com/book/zh/v2/%E8%B5%B7%E6%AD%A5-%E5%85%B3%E4%BA%8E%E7%89%88%E6%9C%AC%E6%8E%A7%E5%88%B6" </w:instrText>
-      </w:r>
-      <w:r>
-        <w:fldChar w:fldCharType="separate"/>
-      </w:r>
-      <w:r>
-        <w:rPr>
-          <w:rStyle w:val="34"/>
-        </w:rPr>
-        <w:t>https://git-scm.com/book/zh/v2/%E8%B5%B7%E6%AD%A5-%E5%85%B3%E4%BA%8E%E7%89%88%E6%9C%AC%E6%8E%A7%E5%88%B6</w:t>
-      </w:r>
-      <w:r>
-        <w:fldChar w:fldCharType="end"/>
-      </w:r>
-    </w:p>
-    <w:p>
-      <w:pPr>
-        <w:keepNext w:val="0"/>
-        <w:keepLines w:val="0"/>
-        <w:widowControl/>
-        <w:numPr>
-          <w:ilvl w:val="0"/>
-          <w:numId w:val="4"/>
-        </w:numPr>
-        <w:suppressLineNumbers w:val="0"/>
-        <w:spacing w:before="0" w:beforeAutospacing="1" w:after="0" w:afterAutospacing="1"/>
-        <w:ind w:left="720" w:hanging="360"/>
-      </w:pPr>
-      <w:r>
-        <w:t>可以通过IDE来进行操作，比较简单</w:t>
-      </w:r>
-    </w:p>
-    <w:p>
-      <w:pPr>
-        <w:keepNext w:val="0"/>
-        <w:keepLines w:val="0"/>
-        <w:widowControl/>
-        <w:numPr>
-          <w:ilvl w:val="0"/>
-          <w:numId w:val="4"/>
-        </w:numPr>
-        <w:suppressLineNumbers w:val="0"/>
-        <w:spacing w:before="0" w:beforeAutospacing="1" w:after="0" w:afterAutospacing="1"/>
-        <w:ind w:left="720" w:hanging="360"/>
-      </w:pPr>
-      <w:r>
-        <w:t>常用命令</w:t>
-      </w:r>
-    </w:p>
-    <w:p>
-      <w:pPr>
-        <w:keepNext w:val="0"/>
-        <w:keepLines w:val="0"/>
-        <w:widowControl/>
-        <w:numPr>
-          <w:ilvl w:val="1"/>
-          <w:numId w:val="4"/>
-        </w:numPr>
-        <w:suppressLineNumbers w:val="0"/>
-        <w:spacing w:before="0" w:beforeAutospacing="1" w:after="0" w:afterAutospacing="1"/>
-        <w:ind w:left="1440" w:hanging="360"/>
-      </w:pPr>
-      <w:r>
-        <w:t>git clone</w:t>
-      </w:r>
-    </w:p>
-    <w:p>
-      <w:pPr>
-        <w:keepNext w:val="0"/>
-        <w:keepLines w:val="0"/>
-        <w:widowControl/>
-        <w:numPr>
-          <w:ilvl w:val="1"/>
-          <w:numId w:val="4"/>
-        </w:numPr>
-        <w:suppressLineNumbers w:val="0"/>
-        <w:spacing w:before="0" w:beforeAutospacing="1" w:after="0" w:afterAutospacing="1"/>
-        <w:ind w:left="1440" w:hanging="360"/>
-      </w:pPr>
-      <w:r>
-        <w:t>git branch</w:t>
-      </w:r>
-    </w:p>
-    <w:p>
-      <w:pPr>
-        <w:keepNext w:val="0"/>
-        <w:keepLines w:val="0"/>
-        <w:widowControl/>
-        <w:numPr>
-          <w:ilvl w:val="1"/>
-          <w:numId w:val="4"/>
-        </w:numPr>
-        <w:suppressLineNumbers w:val="0"/>
-        <w:spacing w:before="0" w:beforeAutospacing="1" w:after="0" w:afterAutospacing="1"/>
-        <w:ind w:left="1440" w:hanging="360"/>
-      </w:pPr>
-      <w:r>
-        <w:t>git checkout</w:t>
-      </w:r>
-    </w:p>
-    <w:p>
-      <w:pPr>
-        <w:keepNext w:val="0"/>
-        <w:keepLines w:val="0"/>
-        <w:widowControl/>
-        <w:numPr>
-          <w:ilvl w:val="1"/>
-          <w:numId w:val="4"/>
-        </w:numPr>
-        <w:suppressLineNumbers w:val="0"/>
-        <w:spacing w:before="0" w:beforeAutospacing="1" w:after="0" w:afterAutospacing="1"/>
-        <w:ind w:left="1440" w:hanging="360"/>
-      </w:pPr>
-      <w:r>
-        <w:t>git status</w:t>
-      </w:r>
-    </w:p>
-    <w:p>
-      <w:pPr>
-        <w:keepNext w:val="0"/>
-        <w:keepLines w:val="0"/>
-        <w:widowControl/>
-        <w:numPr>
-          <w:ilvl w:val="1"/>
-          <w:numId w:val="4"/>
-        </w:numPr>
-        <w:suppressLineNumbers w:val="0"/>
-        <w:spacing w:before="0" w:beforeAutospacing="1" w:after="0" w:afterAutospacing="1"/>
-        <w:ind w:left="1440" w:hanging="360"/>
-      </w:pPr>
-      <w:r>
-        <w:t>git add</w:t>
-      </w:r>
-    </w:p>
-    <w:p>
-      <w:pPr>
-        <w:keepNext w:val="0"/>
-        <w:keepLines w:val="0"/>
-        <w:widowControl/>
-        <w:numPr>
-          <w:ilvl w:val="1"/>
-          <w:numId w:val="4"/>
-        </w:numPr>
-        <w:suppressLineNumbers w:val="0"/>
-        <w:spacing w:before="0" w:beforeAutospacing="1" w:after="0" w:afterAutospacing="1"/>
-        <w:ind w:left="1440" w:hanging="360"/>
-      </w:pPr>
-      <w:r>
-        <w:t>git commit</w:t>
-      </w:r>
-    </w:p>
-    <w:p>
-      <w:pPr>
-        <w:keepNext w:val="0"/>
-        <w:keepLines w:val="0"/>
-        <w:widowControl/>
-        <w:numPr>
-          <w:ilvl w:val="1"/>
-          <w:numId w:val="4"/>
-        </w:numPr>
-        <w:suppressLineNumbers w:val="0"/>
-        <w:spacing w:before="0" w:beforeAutospacing="1" w:after="0" w:afterAutospacing="1"/>
-        <w:ind w:left="1440" w:hanging="360"/>
-      </w:pPr>
-      <w:r>
-        <w:t>git merge</w:t>
-      </w:r>
-    </w:p>
-    <w:p>
-      <w:pPr>
-        <w:keepNext w:val="0"/>
-        <w:keepLines w:val="0"/>
-        <w:widowControl/>
-        <w:numPr>
-          <w:ilvl w:val="1"/>
-          <w:numId w:val="4"/>
-        </w:numPr>
-        <w:suppressLineNumbers w:val="0"/>
-        <w:spacing w:before="0" w:beforeAutospacing="1" w:after="0" w:afterAutospacing="1"/>
-        <w:ind w:left="1440" w:hanging="360"/>
-      </w:pPr>
-      <w:r>
-        <w:t>git remote</w:t>
-      </w:r>
-    </w:p>
-    <w:p>
-      <w:pPr>
-        <w:keepNext w:val="0"/>
-        <w:keepLines w:val="0"/>
-        <w:widowControl/>
-        <w:numPr>
-          <w:ilvl w:val="1"/>
-          <w:numId w:val="4"/>
-        </w:numPr>
-        <w:suppressLineNumbers w:val="0"/>
-        <w:spacing w:before="0" w:beforeAutospacing="1" w:after="0" w:afterAutospacing="1"/>
-        <w:ind w:left="1440" w:hanging="360"/>
-      </w:pPr>
-      <w:r>
-        <w:t>git pull</w:t>
-      </w:r>
-    </w:p>
-    <w:p>
-      <w:pPr>
-        <w:keepNext w:val="0"/>
-        <w:keepLines w:val="0"/>
-        <w:widowControl/>
-        <w:numPr>
-          <w:ilvl w:val="1"/>
-          <w:numId w:val="4"/>
-        </w:numPr>
-        <w:suppressLineNumbers w:val="0"/>
-        <w:spacing w:before="0" w:beforeAutospacing="1" w:after="0" w:afterAutospacing="1"/>
-        <w:ind w:left="1440" w:hanging="360"/>
-      </w:pPr>
-      <w:r>
-        <w:t>git push</w:t>
-      </w:r>
-    </w:p>
-    <w:p>
-      <w:pPr>
-        <w:keepNext w:val="0"/>
-        <w:keepLines w:val="0"/>
-        <w:widowControl/>
-        <w:numPr>
-          <w:numId w:val="0"/>
-        </w:numPr>
-        <w:suppressLineNumbers w:val="0"/>
-        <w:spacing w:before="0" w:beforeAutospacing="1" w:after="0" w:afterAutospacing="1"/>
-        <w:jc w:val="both"/>
-      </w:pPr>
-    </w:p>
-    <w:p>
-      <w:pPr>
-        <w:pStyle w:val="3"/>
-        <w:numPr>
-          <w:ilvl w:val="1"/>
-          <w:numId w:val="3"/>
-        </w:numPr>
-        <w:spacing w:before="156" w:beforeLines="50" w:after="156" w:afterLines="50" w:line="240" w:lineRule="auto"/>
+      </w:pPr>
+      <w:bookmarkStart w:id="2" w:name="_Toc2449"/>
+      <w:r>
         <w:rPr>
           <w:rFonts w:hint="eastAsia" w:ascii="宋体" w:hAnsi="宋体" w:eastAsia="宋体"/>
           <w:sz w:val="30"/>
           <w:szCs w:val="30"/>
           <w:lang w:val="en-US" w:eastAsia="zh-CN"/>
         </w:rPr>
-      </w:pPr>
-      <w:bookmarkStart w:id="2" w:name="_Toc21759"/>
-      <w:r>
+        <w:t>GIT</w:t>
+      </w:r>
+      <w:r>
+        <w:rPr>
+          <w:rFonts w:hint="eastAsia" w:ascii="宋体" w:hAnsi="宋体" w:eastAsia="宋体"/>
+          <w:sz w:val="30"/>
+          <w:szCs w:val="30"/>
+        </w:rPr>
+        <w:t>的使用</w:t>
+      </w:r>
+      <w:bookmarkEnd w:id="2"/>
+      <w:r>
+        <w:rPr>
+          <w:rFonts w:hint="eastAsia" w:ascii="宋体" w:hAnsi="宋体" w:eastAsia="宋体"/>
+          <w:sz w:val="30"/>
+          <w:szCs w:val="30"/>
+        </w:rPr>
+        <w:t xml:space="preserve">  </w:t>
+      </w:r>
+    </w:p>
+    <w:p>
+      <w:pPr>
+        <w:keepNext w:val="0"/>
+        <w:keepLines w:val="0"/>
+        <w:widowControl/>
+        <w:numPr>
+          <w:ilvl w:val="0"/>
+          <w:numId w:val="4"/>
+        </w:numPr>
+        <w:suppressLineNumbers w:val="0"/>
+        <w:spacing w:before="0" w:beforeAutospacing="1" w:after="0" w:afterAutospacing="1"/>
+        <w:ind w:left="720" w:hanging="360"/>
+      </w:pPr>
+      <w:r>
+        <w:t>参考资料：</w:t>
+      </w:r>
+      <w:r>
+        <w:br w:type="textWrapping"/>
+      </w:r>
+      <w:r>
+        <w:fldChar w:fldCharType="begin"/>
+      </w:r>
+      <w:r>
+        <w:instrText xml:space="preserve"> HYPERLINK "https://git-scm.com/book/zh/v2/%E8%B5%B7%E6%AD%A5-%E5%85%B3%E4%BA%8E%E7%89%88%E6%9C%AC%E6%8E%A7%E5%88%B6" </w:instrText>
+      </w:r>
+      <w:r>
+        <w:fldChar w:fldCharType="separate"/>
+      </w:r>
+      <w:r>
+        <w:rPr>
+          <w:rStyle w:val="34"/>
+        </w:rPr>
+        <w:t>https://git-scm.com/book/zh/v2/%E8%B5%B7%E6%AD%A5-%E5%85%B3%E4%BA%8E%E7%89%88%E6%9C%AC%E6%8E%A7%E5%88%B6</w:t>
+      </w:r>
+      <w:r>
+        <w:fldChar w:fldCharType="end"/>
+      </w:r>
+    </w:p>
+    <w:p>
+      <w:pPr>
+        <w:keepNext w:val="0"/>
+        <w:keepLines w:val="0"/>
+        <w:widowControl/>
+        <w:numPr>
+          <w:ilvl w:val="0"/>
+          <w:numId w:val="4"/>
+        </w:numPr>
+        <w:suppressLineNumbers w:val="0"/>
+        <w:spacing w:before="0" w:beforeAutospacing="1" w:after="0" w:afterAutospacing="1"/>
+        <w:ind w:left="720" w:hanging="360"/>
+      </w:pPr>
+      <w:r>
+        <w:t>可以通过IDE来进行操作，比较简单</w:t>
+      </w:r>
+    </w:p>
+    <w:p>
+      <w:pPr>
+        <w:keepNext w:val="0"/>
+        <w:keepLines w:val="0"/>
+        <w:widowControl/>
+        <w:numPr>
+          <w:ilvl w:val="0"/>
+          <w:numId w:val="4"/>
+        </w:numPr>
+        <w:suppressLineNumbers w:val="0"/>
+        <w:spacing w:before="0" w:beforeAutospacing="1" w:after="0" w:afterAutospacing="1"/>
+        <w:ind w:left="720" w:hanging="360"/>
+      </w:pPr>
+      <w:r>
+        <w:t>常用命令</w:t>
+      </w:r>
+    </w:p>
+    <w:p>
+      <w:pPr>
+        <w:keepNext w:val="0"/>
+        <w:keepLines w:val="0"/>
+        <w:widowControl/>
+        <w:numPr>
+          <w:ilvl w:val="1"/>
+          <w:numId w:val="4"/>
+        </w:numPr>
+        <w:suppressLineNumbers w:val="0"/>
+        <w:spacing w:before="0" w:beforeAutospacing="1" w:after="0" w:afterAutospacing="1"/>
+        <w:ind w:left="1440" w:hanging="360"/>
+      </w:pPr>
+      <w:r>
+        <w:t>git clone</w:t>
+      </w:r>
+    </w:p>
+    <w:p>
+      <w:pPr>
+        <w:keepNext w:val="0"/>
+        <w:keepLines w:val="0"/>
+        <w:widowControl/>
+        <w:numPr>
+          <w:ilvl w:val="1"/>
+          <w:numId w:val="4"/>
+        </w:numPr>
+        <w:suppressLineNumbers w:val="0"/>
+        <w:spacing w:before="0" w:beforeAutospacing="1" w:after="0" w:afterAutospacing="1"/>
+        <w:ind w:left="1440" w:hanging="360"/>
+      </w:pPr>
+      <w:r>
+        <w:t>git branch</w:t>
+      </w:r>
+    </w:p>
+    <w:p>
+      <w:pPr>
+        <w:keepNext w:val="0"/>
+        <w:keepLines w:val="0"/>
+        <w:widowControl/>
+        <w:numPr>
+          <w:ilvl w:val="1"/>
+          <w:numId w:val="4"/>
+        </w:numPr>
+        <w:suppressLineNumbers w:val="0"/>
+        <w:spacing w:before="0" w:beforeAutospacing="1" w:after="0" w:afterAutospacing="1"/>
+        <w:ind w:left="1440" w:hanging="360"/>
+      </w:pPr>
+      <w:r>
+        <w:t>git checkout</w:t>
+      </w:r>
+    </w:p>
+    <w:p>
+      <w:pPr>
+        <w:keepNext w:val="0"/>
+        <w:keepLines w:val="0"/>
+        <w:widowControl/>
+        <w:numPr>
+          <w:ilvl w:val="1"/>
+          <w:numId w:val="4"/>
+        </w:numPr>
+        <w:suppressLineNumbers w:val="0"/>
+        <w:spacing w:before="0" w:beforeAutospacing="1" w:after="0" w:afterAutospacing="1"/>
+        <w:ind w:left="1440" w:hanging="360"/>
+      </w:pPr>
+      <w:r>
+        <w:t>git status</w:t>
+      </w:r>
+    </w:p>
+    <w:p>
+      <w:pPr>
+        <w:keepNext w:val="0"/>
+        <w:keepLines w:val="0"/>
+        <w:widowControl/>
+        <w:numPr>
+          <w:ilvl w:val="1"/>
+          <w:numId w:val="4"/>
+        </w:numPr>
+        <w:suppressLineNumbers w:val="0"/>
+        <w:spacing w:before="0" w:beforeAutospacing="1" w:after="0" w:afterAutospacing="1"/>
+        <w:ind w:left="1440" w:hanging="360"/>
+      </w:pPr>
+      <w:r>
+        <w:t>git add</w:t>
+      </w:r>
+    </w:p>
+    <w:p>
+      <w:pPr>
+        <w:keepNext w:val="0"/>
+        <w:keepLines w:val="0"/>
+        <w:widowControl/>
+        <w:numPr>
+          <w:ilvl w:val="1"/>
+          <w:numId w:val="4"/>
+        </w:numPr>
+        <w:suppressLineNumbers w:val="0"/>
+        <w:spacing w:before="0" w:beforeAutospacing="1" w:after="0" w:afterAutospacing="1"/>
+        <w:ind w:left="1440" w:hanging="360"/>
+      </w:pPr>
+      <w:r>
+        <w:t>git commit</w:t>
+      </w:r>
+    </w:p>
+    <w:p>
+      <w:pPr>
+        <w:keepNext w:val="0"/>
+        <w:keepLines w:val="0"/>
+        <w:widowControl/>
+        <w:numPr>
+          <w:ilvl w:val="1"/>
+          <w:numId w:val="4"/>
+        </w:numPr>
+        <w:suppressLineNumbers w:val="0"/>
+        <w:spacing w:before="0" w:beforeAutospacing="1" w:after="0" w:afterAutospacing="1"/>
+        <w:ind w:left="1440" w:hanging="360"/>
+      </w:pPr>
+      <w:r>
+        <w:t>git merge</w:t>
+      </w:r>
+    </w:p>
+    <w:p>
+      <w:pPr>
+        <w:keepNext w:val="0"/>
+        <w:keepLines w:val="0"/>
+        <w:widowControl/>
+        <w:numPr>
+          <w:ilvl w:val="1"/>
+          <w:numId w:val="4"/>
+        </w:numPr>
+        <w:suppressLineNumbers w:val="0"/>
+        <w:spacing w:before="0" w:beforeAutospacing="1" w:after="0" w:afterAutospacing="1"/>
+        <w:ind w:left="1440" w:hanging="360"/>
+      </w:pPr>
+      <w:r>
+        <w:t>git remote</w:t>
+      </w:r>
+    </w:p>
+    <w:p>
+      <w:pPr>
+        <w:keepNext w:val="0"/>
+        <w:keepLines w:val="0"/>
+        <w:widowControl/>
+        <w:numPr>
+          <w:ilvl w:val="1"/>
+          <w:numId w:val="4"/>
+        </w:numPr>
+        <w:suppressLineNumbers w:val="0"/>
+        <w:spacing w:before="0" w:beforeAutospacing="1" w:after="0" w:afterAutospacing="1"/>
+        <w:ind w:left="1440" w:hanging="360"/>
+      </w:pPr>
+      <w:r>
+        <w:t>git pull</w:t>
+      </w:r>
+    </w:p>
+    <w:p>
+      <w:pPr>
+        <w:keepNext w:val="0"/>
+        <w:keepLines w:val="0"/>
+        <w:widowControl/>
+        <w:numPr>
+          <w:ilvl w:val="1"/>
+          <w:numId w:val="4"/>
+        </w:numPr>
+        <w:suppressLineNumbers w:val="0"/>
+        <w:spacing w:before="0" w:beforeAutospacing="1" w:after="0" w:afterAutospacing="1"/>
+        <w:ind w:left="1440" w:hanging="360"/>
+      </w:pPr>
+      <w:r>
+        <w:t>git push</w:t>
+      </w:r>
+    </w:p>
+    <w:p>
+      <w:pPr>
+        <w:keepNext w:val="0"/>
+        <w:keepLines w:val="0"/>
+        <w:widowControl/>
+        <w:numPr>
+          <w:ilvl w:val="0"/>
+          <w:numId w:val="0"/>
+        </w:numPr>
+        <w:suppressLineNumbers w:val="0"/>
+        <w:spacing w:before="0" w:beforeAutospacing="1" w:after="0" w:afterAutospacing="1"/>
+        <w:jc w:val="both"/>
+      </w:pPr>
+    </w:p>
+    <w:p>
+      <w:pPr>
+        <w:pStyle w:val="3"/>
+        <w:numPr>
+          <w:ilvl w:val="1"/>
+          <w:numId w:val="3"/>
+        </w:numPr>
+        <w:spacing w:before="156" w:beforeLines="50" w:after="156" w:afterLines="50" w:line="240" w:lineRule="auto"/>
         <w:rPr>
           <w:rFonts w:hint="eastAsia" w:ascii="宋体" w:hAnsi="宋体" w:eastAsia="宋体"/>
           <w:sz w:val="30"/>
           <w:szCs w:val="30"/>
           <w:lang w:val="en-US" w:eastAsia="zh-CN"/>
         </w:rPr>
-        <w:t>maven的使用</w:t>
-      </w:r>
-      <w:bookmarkEnd w:id="2"/>
+      </w:pPr>
+      <w:bookmarkStart w:id="3" w:name="_Toc26260"/>
       <w:r>
         <w:rPr>
           <w:rFonts w:hint="eastAsia" w:ascii="宋体" w:hAnsi="宋体" w:eastAsia="宋体"/>
@@ -3955,101 +4043,112 @@
           <w:szCs w:val="30"/>
           <w:lang w:val="en-US" w:eastAsia="zh-CN"/>
         </w:rPr>
-        <w:t xml:space="preserve">   </w:t>
-      </w:r>
-    </w:p>
-    <w:p>
-      <w:pPr>
-        <w:keepNext w:val="0"/>
-        <w:keepLines w:val="0"/>
-        <w:widowControl/>
-        <w:numPr>
-          <w:ilvl w:val="0"/>
-          <w:numId w:val="5"/>
-        </w:numPr>
-        <w:suppressLineNumbers w:val="0"/>
-        <w:spacing w:before="0" w:beforeAutospacing="1" w:after="0" w:afterAutospacing="1"/>
-        <w:ind w:left="720" w:hanging="360"/>
-      </w:pPr>
-      <w:r>
-        <w:t>参考资料：</w:t>
-      </w:r>
-      <w:r>
-        <w:fldChar w:fldCharType="begin"/>
-      </w:r>
-      <w:r>
-        <w:instrText xml:space="preserve"> HYPERLINK "http://wiki.jikexueyuan.com/project/maven/" </w:instrText>
-      </w:r>
-      <w:r>
-        <w:fldChar w:fldCharType="separate"/>
-      </w:r>
-      <w:r>
-        <w:rPr>
-          <w:rStyle w:val="34"/>
-        </w:rPr>
-        <w:t>http://wiki.jikexueyuan.com/project/maven/</w:t>
-      </w:r>
-      <w:r>
-        <w:fldChar w:fldCharType="end"/>
-      </w:r>
-    </w:p>
-    <w:p>
-      <w:pPr>
-        <w:keepNext w:val="0"/>
-        <w:keepLines w:val="0"/>
-        <w:widowControl/>
-        <w:numPr>
-          <w:ilvl w:val="0"/>
-          <w:numId w:val="5"/>
-        </w:numPr>
-        <w:suppressLineNumbers w:val="0"/>
-        <w:spacing w:before="0" w:beforeAutospacing="1" w:after="0" w:afterAutospacing="1"/>
-        <w:ind w:left="720" w:hanging="360"/>
-      </w:pPr>
-      <w:r>
-        <w:t>通过IDE进行操作</w:t>
-      </w:r>
-    </w:p>
-    <w:p>
-      <w:pPr>
-        <w:keepNext w:val="0"/>
-        <w:keepLines w:val="0"/>
-        <w:widowControl/>
-        <w:numPr>
-          <w:numId w:val="0"/>
-        </w:numPr>
-        <w:suppressLineNumbers w:val="0"/>
-        <w:spacing w:before="0" w:beforeAutospacing="1" w:after="0" w:afterAutospacing="1"/>
-        <w:jc w:val="both"/>
-      </w:pPr>
-    </w:p>
-    <w:p>
-      <w:pPr>
-        <w:pStyle w:val="2"/>
-        <w:numPr>
-          <w:ilvl w:val="0"/>
-          <w:numId w:val="3"/>
-        </w:numPr>
-        <w:spacing w:before="156" w:beforeLines="50" w:after="156" w:afterLines="50" w:line="240" w:lineRule="auto"/>
-        <w:ind w:left="0" w:firstLine="0"/>
+        <w:t>maven的使用</w:t>
+      </w:r>
+      <w:bookmarkEnd w:id="3"/>
+      <w:r>
         <w:rPr>
           <w:rFonts w:hint="eastAsia" w:ascii="宋体" w:hAnsi="宋体" w:eastAsia="宋体"/>
           <w:sz w:val="30"/>
           <w:szCs w:val="30"/>
           <w:lang w:val="en-US" w:eastAsia="zh-CN"/>
         </w:rPr>
-      </w:pPr>
-      <w:bookmarkStart w:id="3" w:name="_Toc3753"/>
-      <w:r>
+        <w:t xml:space="preserve">   </w:t>
+      </w:r>
+    </w:p>
+    <w:p>
+      <w:pPr>
+        <w:keepNext w:val="0"/>
+        <w:keepLines w:val="0"/>
+        <w:widowControl/>
+        <w:numPr>
+          <w:ilvl w:val="0"/>
+          <w:numId w:val="5"/>
+        </w:numPr>
+        <w:suppressLineNumbers w:val="0"/>
+        <w:spacing w:before="0" w:beforeAutospacing="1" w:after="0" w:afterAutospacing="1"/>
+        <w:ind w:left="720" w:hanging="360"/>
+      </w:pPr>
+      <w:r>
+        <w:t>参考资料：</w:t>
+      </w:r>
+      <w:r>
+        <w:fldChar w:fldCharType="begin"/>
+      </w:r>
+      <w:r>
+        <w:instrText xml:space="preserve"> HYPERLINK "http://wiki.jikexueyuan.com/project/maven/" </w:instrText>
+      </w:r>
+      <w:r>
+        <w:fldChar w:fldCharType="separate"/>
+      </w:r>
+      <w:r>
+        <w:rPr>
+          <w:rStyle w:val="34"/>
+        </w:rPr>
+        <w:t>http://wiki.jikexueyuan.com/project/maven/</w:t>
+      </w:r>
+      <w:r>
+        <w:fldChar w:fldCharType="end"/>
+      </w:r>
+    </w:p>
+    <w:p>
+      <w:pPr>
+        <w:keepNext w:val="0"/>
+        <w:keepLines w:val="0"/>
+        <w:widowControl/>
+        <w:numPr>
+          <w:ilvl w:val="0"/>
+          <w:numId w:val="5"/>
+        </w:numPr>
+        <w:suppressLineNumbers w:val="0"/>
+        <w:spacing w:before="0" w:beforeAutospacing="1" w:after="0" w:afterAutospacing="1"/>
+        <w:ind w:left="720" w:hanging="360"/>
+      </w:pPr>
+      <w:r>
+        <w:t>通过IDE进行操作</w:t>
+      </w:r>
+    </w:p>
+    <w:p>
+      <w:pPr>
+        <w:keepNext w:val="0"/>
+        <w:keepLines w:val="0"/>
+        <w:widowControl/>
+        <w:numPr>
+          <w:ilvl w:val="0"/>
+          <w:numId w:val="0"/>
+        </w:numPr>
+        <w:suppressLineNumbers w:val="0"/>
+        <w:spacing w:before="0" w:beforeAutospacing="1" w:after="0" w:afterAutospacing="1"/>
+        <w:jc w:val="both"/>
+      </w:pPr>
+    </w:p>
+    <w:p>
+      <w:pPr>
+        <w:pStyle w:val="2"/>
+        <w:numPr>
+          <w:ilvl w:val="0"/>
+          <w:numId w:val="3"/>
+        </w:numPr>
+        <w:spacing w:before="156" w:beforeLines="50" w:after="156" w:afterLines="50" w:line="240" w:lineRule="auto"/>
+        <w:ind w:left="0" w:firstLine="0"/>
         <w:rPr>
           <w:rFonts w:hint="eastAsia" w:ascii="宋体" w:hAnsi="宋体" w:eastAsia="宋体"/>
           <w:sz w:val="30"/>
           <w:szCs w:val="30"/>
           <w:lang w:val="en-US" w:eastAsia="zh-CN"/>
         </w:rPr>
+      </w:pPr>
+      <w:bookmarkStart w:id="4" w:name="_Toc23642"/>
+      <w:r>
+        <w:rPr>
+          <w:rFonts w:hint="eastAsia" w:ascii="宋体" w:hAnsi="宋体" w:eastAsia="宋体"/>
+          <w:sz w:val="30"/>
+          <w:szCs w:val="30"/>
+          <w:lang w:val="en-US" w:eastAsia="zh-CN"/>
+        </w:rPr>
         <w:t>包树形结构说明</w:t>
       </w:r>
-      <w:bookmarkEnd w:id="3"/>
+      <w:bookmarkEnd w:id="4"/>
     </w:p>
     <w:p>
       <w:pPr>
@@ -4142,7 +4241,7 @@
           <w:lang w:val="en-US" w:eastAsia="zh-CN"/>
         </w:rPr>
       </w:pPr>
-      <w:bookmarkStart w:id="4" w:name="_Toc10972"/>
+      <w:bookmarkStart w:id="5" w:name="_Toc21320"/>
       <w:r>
         <w:rPr>
           <w:rFonts w:hint="eastAsia" w:ascii="宋体" w:hAnsi="宋体" w:eastAsia="宋体"/>
@@ -4152,7 +4251,7 @@
         </w:rPr>
         <w:t>开发流模式说明</w:t>
       </w:r>
-      <w:bookmarkEnd w:id="4"/>
+      <w:bookmarkEnd w:id="5"/>
     </w:p>
     <w:p>
       <w:pPr>
@@ -4237,7 +4336,7 @@
           <w:lang w:val="en-US" w:eastAsia="zh-CN"/>
         </w:rPr>
       </w:pPr>
-      <w:bookmarkStart w:id="5" w:name="_Toc25058"/>
+      <w:bookmarkStart w:id="6" w:name="_Toc10670"/>
       <w:r>
         <w:rPr>
           <w:rFonts w:hint="eastAsia" w:ascii="宋体" w:hAnsi="宋体" w:eastAsia="宋体"/>
@@ -4247,7 +4346,7 @@
         </w:rPr>
         <w:t>开发规范说明</w:t>
       </w:r>
-      <w:bookmarkEnd w:id="5"/>
+      <w:bookmarkEnd w:id="6"/>
     </w:p>
     <w:p>
       <w:pPr>
@@ -4264,7 +4363,7 @@
           <w:lang w:val="en-US" w:eastAsia="zh-CN"/>
         </w:rPr>
       </w:pPr>
-      <w:bookmarkStart w:id="6" w:name="_Toc9312"/>
+      <w:bookmarkStart w:id="7" w:name="_Toc26908"/>
       <w:r>
         <w:rPr>
           <w:rFonts w:hint="eastAsia" w:ascii="宋体" w:hAnsi="宋体" w:eastAsia="宋体"/>
@@ -4274,7 +4373,7 @@
         </w:rPr>
         <w:t>平台的初始化</w:t>
       </w:r>
-      <w:bookmarkEnd w:id="6"/>
+      <w:bookmarkEnd w:id="7"/>
       <w:r>
         <w:rPr>
           <w:rFonts w:hint="eastAsia" w:ascii="宋体" w:hAnsi="宋体" w:eastAsia="宋体"/>
@@ -4316,7 +4415,11 @@
         <w:ind w:left="720" w:hanging="360"/>
       </w:pPr>
       <w:r>
-        <w:t>修改WEB-INF下文件</w:t>
+        <w:rPr>
+          <w:rFonts w:hint="eastAsia"/>
+          <w:lang w:val="en-US" w:eastAsia="zh-CN"/>
+        </w:rPr>
+        <w:t>修改项目属性中的工件和名称</w:t>
       </w:r>
     </w:p>
     <w:p>
@@ -4329,11 +4432,55 @@
           <w:numId w:val="6"/>
         </w:numPr>
         <w:suppressLineNumbers w:val="0"/>
+        <w:tabs>
+          <w:tab w:val="left" w:pos="720"/>
+          <w:tab w:val="clear" w:pos="1440"/>
+        </w:tabs>
         <w:spacing w:before="0" w:beforeAutospacing="1" w:after="0" w:afterAutospacing="1"/>
-        <w:ind w:left="1440" w:hanging="360"/>
-      </w:pPr>
-      <w:r>
-        <w:t>framework-servlet.xml，把名字改成项目名</w:t>
+        <w:ind w:left="1440" w:leftChars="0" w:hanging="360" w:firstLineChars="0"/>
+      </w:pPr>
+      <w:r>
+        <w:drawing>
+          <wp:inline distT="0" distB="0" distL="114300" distR="114300">
+            <wp:extent cx="4981575" cy="3193415"/>
+            <wp:effectExtent l="0" t="0" r="9525" b="6985"/>
+            <wp:docPr id="9" name="图片 1"/>
+            <wp:cNvGraphicFramePr>
+              <a:graphicFrameLocks xmlns:a="http://schemas.openxmlformats.org/drawingml/2006/main" noChangeAspect="1"/>
+            </wp:cNvGraphicFramePr>
+            <a:graphic xmlns:a="http://schemas.openxmlformats.org/drawingml/2006/main">
+              <a:graphicData uri="http://schemas.openxmlformats.org/drawingml/2006/picture">
+                <pic:pic xmlns:pic="http://schemas.openxmlformats.org/drawingml/2006/picture">
+                  <pic:nvPicPr>
+                    <pic:cNvPr id="9" name="图片 1"/>
+                    <pic:cNvPicPr>
+                      <a:picLocks noChangeAspect="1"/>
+                    </pic:cNvPicPr>
+                  </pic:nvPicPr>
+                  <pic:blipFill>
+                    <a:blip r:embed="rId9"/>
+                    <a:stretch>
+                      <a:fillRect/>
+                    </a:stretch>
+                  </pic:blipFill>
+                  <pic:spPr>
+                    <a:xfrm>
+                      <a:off x="0" y="0"/>
+                      <a:ext cx="4981575" cy="3193415"/>
+                    </a:xfrm>
+                    <a:prstGeom prst="rect">
+                      <a:avLst/>
+                    </a:prstGeom>
+                    <a:noFill/>
+                    <a:ln w="9525">
+                      <a:noFill/>
+                    </a:ln>
+                  </pic:spPr>
+                </pic:pic>
+              </a:graphicData>
+            </a:graphic>
+          </wp:inline>
+        </w:drawing>
       </w:r>
     </w:p>
     <w:p>
@@ -4342,6 +4489,40 @@
         <w:keepLines w:val="0"/>
         <w:widowControl/>
         <w:numPr>
+          <w:ilvl w:val="0"/>
+          <w:numId w:val="6"/>
+        </w:numPr>
+        <w:suppressLineNumbers w:val="0"/>
+        <w:spacing w:before="0" w:beforeAutospacing="1" w:after="0" w:afterAutospacing="1"/>
+        <w:ind w:left="720" w:hanging="360"/>
+      </w:pPr>
+      <w:r>
+        <w:t>修改WEB-INF下文件</w:t>
+      </w:r>
+    </w:p>
+    <w:p>
+      <w:pPr>
+        <w:keepNext w:val="0"/>
+        <w:keepLines w:val="0"/>
+        <w:widowControl/>
+        <w:numPr>
+          <w:ilvl w:val="1"/>
+          <w:numId w:val="6"/>
+        </w:numPr>
+        <w:suppressLineNumbers w:val="0"/>
+        <w:spacing w:before="0" w:beforeAutospacing="1" w:after="0" w:afterAutospacing="1"/>
+        <w:ind w:left="1440" w:hanging="360"/>
+      </w:pPr>
+      <w:r>
+        <w:t>framework-servlet.xml，把名字改成项目名</w:t>
+      </w:r>
+    </w:p>
+    <w:p>
+      <w:pPr>
+        <w:keepNext w:val="0"/>
+        <w:keepLines w:val="0"/>
+        <w:widowControl/>
+        <w:numPr>
           <w:ilvl w:val="2"/>
           <w:numId w:val="6"/>
         </w:numPr>
@@ -4359,6 +4540,471 @@
         <w:keepLines w:val="0"/>
         <w:widowControl/>
         <w:numPr>
+          <w:ilvl w:val="2"/>
+          <w:numId w:val="6"/>
+        </w:numPr>
+        <w:suppressLineNumbers w:val="0"/>
+        <w:spacing w:before="0" w:beforeAutospacing="1" w:after="0" w:afterAutospacing="1"/>
+        <w:ind w:left="2160" w:hanging="360"/>
+      </w:pPr>
+      <w:r>
+        <w:rPr>
+          <w:rFonts w:hint="eastAsia"/>
+          <w:lang w:val="en-US" w:eastAsia="zh-CN"/>
+        </w:rPr>
+        <w:t>可以调整静态内容的映射</w:t>
+      </w:r>
+    </w:p>
+    <w:p>
+      <w:pPr>
+        <w:keepNext w:val="0"/>
+        <w:keepLines w:val="0"/>
+        <w:widowControl/>
+        <w:suppressLineNumbers w:val="0"/>
+        <w:pBdr>
+          <w:top w:val="none" w:color="auto" w:sz="0" w:space="0"/>
+          <w:left w:val="none" w:color="auto" w:sz="0" w:space="0"/>
+          <w:bottom w:val="none" w:color="auto" w:sz="0" w:space="0"/>
+          <w:right w:val="none" w:color="auto" w:sz="0" w:space="0"/>
+        </w:pBdr>
+        <w:shd w:val="clear" w:fill="F4F4F4"/>
+        <w:spacing w:before="0" w:beforeAutospacing="0" w:after="0" w:afterAutospacing="0" w:line="378" w:lineRule="atLeast"/>
+        <w:ind w:left="0" w:right="0" w:firstLine="0"/>
+        <w:jc w:val="left"/>
+        <w:textAlignment w:val="baseline"/>
+        <w:rPr>
+          <w:rFonts w:ascii="Consolas" w:hAnsi="Consolas" w:eastAsia="Consolas" w:cs="Consolas"/>
+          <w:b w:val="0"/>
+          <w:i w:val="0"/>
+          <w:caps w:val="0"/>
+          <w:color w:val="000000"/>
+          <w:spacing w:val="0"/>
+          <w:sz w:val="18"/>
+          <w:szCs w:val="18"/>
+        </w:rPr>
+      </w:pPr>
+      <w:r>
+        <w:rPr>
+          <w:rStyle w:val="35"/>
+          <w:rFonts w:hint="default" w:ascii="Consolas" w:hAnsi="Consolas" w:eastAsia="Consolas" w:cs="Consolas"/>
+          <w:b w:val="0"/>
+          <w:i w:val="0"/>
+          <w:caps w:val="0"/>
+          <w:color w:val="000000"/>
+          <w:spacing w:val="0"/>
+          <w:kern w:val="0"/>
+          <w:sz w:val="18"/>
+          <w:szCs w:val="18"/>
+          <w:bdr w:val="none" w:color="auto" w:sz="0" w:space="0"/>
+          <w:shd w:val="clear" w:fill="F4F4F4"/>
+          <w:vertAlign w:val="baseline"/>
+          <w:lang w:val="en-US" w:eastAsia="zh-CN" w:bidi="ar"/>
+        </w:rPr>
+        <w:t> </w:t>
+      </w:r>
+      <w:r>
+        <w:rPr>
+          <w:rStyle w:val="35"/>
+          <w:rFonts w:hint="eastAsia" w:ascii="Consolas" w:hAnsi="Consolas" w:eastAsia="Consolas" w:cs="Consolas"/>
+          <w:b w:val="0"/>
+          <w:i w:val="0"/>
+          <w:caps w:val="0"/>
+          <w:color w:val="000000"/>
+          <w:spacing w:val="0"/>
+          <w:kern w:val="0"/>
+          <w:sz w:val="18"/>
+          <w:szCs w:val="18"/>
+          <w:bdr w:val="none" w:color="auto" w:sz="0" w:space="0"/>
+          <w:shd w:val="clear" w:fill="F4F4F4"/>
+          <w:vertAlign w:val="baseline"/>
+          <w:lang w:val="en-US" w:eastAsia="zh-CN" w:bidi="ar"/>
+        </w:rPr>
+        <w:t xml:space="preserve">   </w:t>
+      </w:r>
+      <w:r>
+        <w:rPr>
+          <w:rStyle w:val="35"/>
+          <w:rFonts w:hint="default" w:ascii="Consolas" w:hAnsi="Consolas" w:eastAsia="Consolas" w:cs="Consolas"/>
+          <w:b w:val="0"/>
+          <w:i w:val="0"/>
+          <w:caps w:val="0"/>
+          <w:color w:val="000000"/>
+          <w:spacing w:val="0"/>
+          <w:kern w:val="0"/>
+          <w:sz w:val="18"/>
+          <w:szCs w:val="18"/>
+          <w:bdr w:val="none" w:color="auto" w:sz="0" w:space="0"/>
+          <w:shd w:val="clear" w:fill="F4F4F4"/>
+          <w:vertAlign w:val="baseline"/>
+          <w:lang w:val="en-US" w:eastAsia="zh-CN" w:bidi="ar"/>
+        </w:rPr>
+        <w:t>&lt;</w:t>
+      </w:r>
+      <w:r>
+        <w:rPr>
+          <w:rStyle w:val="35"/>
+          <w:rFonts w:hint="default" w:ascii="Consolas" w:hAnsi="Consolas" w:eastAsia="Consolas" w:cs="Consolas"/>
+          <w:b w:val="0"/>
+          <w:i w:val="0"/>
+          <w:caps w:val="0"/>
+          <w:color w:val="0000FF"/>
+          <w:spacing w:val="0"/>
+          <w:kern w:val="0"/>
+          <w:sz w:val="18"/>
+          <w:szCs w:val="18"/>
+          <w:bdr w:val="none" w:color="auto" w:sz="0" w:space="0"/>
+          <w:shd w:val="clear" w:fill="F4F4F4"/>
+          <w:vertAlign w:val="baseline"/>
+          <w:lang w:val="en-US" w:eastAsia="zh-CN" w:bidi="ar"/>
+        </w:rPr>
+        <w:t>mvc:resources</w:t>
+      </w:r>
+      <w:r>
+        <w:rPr>
+          <w:rFonts w:hint="default" w:ascii="Consolas" w:hAnsi="Consolas" w:eastAsia="Consolas" w:cs="Consolas"/>
+          <w:b w:val="0"/>
+          <w:i w:val="0"/>
+          <w:caps w:val="0"/>
+          <w:color w:val="000000"/>
+          <w:spacing w:val="0"/>
+          <w:kern w:val="0"/>
+          <w:sz w:val="18"/>
+          <w:szCs w:val="18"/>
+          <w:bdr w:val="none" w:color="auto" w:sz="0" w:space="0"/>
+          <w:shd w:val="clear" w:fill="F4F4F4"/>
+          <w:vertAlign w:val="baseline"/>
+          <w:lang w:val="en-US" w:eastAsia="zh-CN" w:bidi="ar"/>
+        </w:rPr>
+        <w:t> </w:t>
+      </w:r>
+      <w:r>
+        <w:rPr>
+          <w:rStyle w:val="35"/>
+          <w:rFonts w:hint="default" w:ascii="Consolas" w:hAnsi="Consolas" w:eastAsia="Consolas" w:cs="Consolas"/>
+          <w:b w:val="0"/>
+          <w:i w:val="0"/>
+          <w:caps w:val="0"/>
+          <w:color w:val="000000"/>
+          <w:spacing w:val="0"/>
+          <w:kern w:val="0"/>
+          <w:sz w:val="18"/>
+          <w:szCs w:val="18"/>
+          <w:bdr w:val="none" w:color="auto" w:sz="0" w:space="0"/>
+          <w:shd w:val="clear" w:fill="F4F4F4"/>
+          <w:vertAlign w:val="baseline"/>
+          <w:lang w:val="en-US" w:eastAsia="zh-CN" w:bidi="ar"/>
+        </w:rPr>
+        <w:t>mapping="/js/**" location="/js/" /&gt;</w:t>
+      </w:r>
+    </w:p>
+    <w:p>
+      <w:pPr>
+        <w:keepNext w:val="0"/>
+        <w:keepLines w:val="0"/>
+        <w:widowControl/>
+        <w:suppressLineNumbers w:val="0"/>
+        <w:pBdr>
+          <w:top w:val="none" w:color="auto" w:sz="0" w:space="0"/>
+          <w:left w:val="none" w:color="auto" w:sz="0" w:space="0"/>
+          <w:bottom w:val="none" w:color="auto" w:sz="0" w:space="0"/>
+          <w:right w:val="none" w:color="auto" w:sz="0" w:space="0"/>
+        </w:pBdr>
+        <w:shd w:val="clear" w:fill="FFFFFF"/>
+        <w:spacing w:before="0" w:beforeAutospacing="0" w:after="0" w:afterAutospacing="0" w:line="378" w:lineRule="atLeast"/>
+        <w:ind w:left="0" w:right="0" w:firstLine="0"/>
+        <w:jc w:val="left"/>
+        <w:textAlignment w:val="baseline"/>
+        <w:rPr>
+          <w:rFonts w:hint="default" w:ascii="Consolas" w:hAnsi="Consolas" w:eastAsia="Consolas" w:cs="Consolas"/>
+          <w:b w:val="0"/>
+          <w:i w:val="0"/>
+          <w:caps w:val="0"/>
+          <w:color w:val="000000"/>
+          <w:spacing w:val="0"/>
+          <w:sz w:val="18"/>
+          <w:szCs w:val="18"/>
+        </w:rPr>
+      </w:pPr>
+      <w:r>
+        <w:rPr>
+          <w:rStyle w:val="35"/>
+          <w:rFonts w:hint="default" w:ascii="Consolas" w:hAnsi="Consolas" w:eastAsia="Consolas" w:cs="Consolas"/>
+          <w:b w:val="0"/>
+          <w:i w:val="0"/>
+          <w:caps w:val="0"/>
+          <w:color w:val="000000"/>
+          <w:spacing w:val="0"/>
+          <w:kern w:val="0"/>
+          <w:sz w:val="18"/>
+          <w:szCs w:val="18"/>
+          <w:bdr w:val="none" w:color="auto" w:sz="0" w:space="0"/>
+          <w:shd w:val="clear" w:fill="FFFFFF"/>
+          <w:vertAlign w:val="baseline"/>
+          <w:lang w:val="en-US" w:eastAsia="zh-CN" w:bidi="ar"/>
+        </w:rPr>
+        <w:t>    &lt;</w:t>
+      </w:r>
+      <w:r>
+        <w:rPr>
+          <w:rStyle w:val="35"/>
+          <w:rFonts w:hint="default" w:ascii="Consolas" w:hAnsi="Consolas" w:eastAsia="Consolas" w:cs="Consolas"/>
+          <w:b w:val="0"/>
+          <w:i w:val="0"/>
+          <w:caps w:val="0"/>
+          <w:color w:val="0000FF"/>
+          <w:spacing w:val="0"/>
+          <w:kern w:val="0"/>
+          <w:sz w:val="18"/>
+          <w:szCs w:val="18"/>
+          <w:bdr w:val="none" w:color="auto" w:sz="0" w:space="0"/>
+          <w:shd w:val="clear" w:fill="FFFFFF"/>
+          <w:vertAlign w:val="baseline"/>
+          <w:lang w:val="en-US" w:eastAsia="zh-CN" w:bidi="ar"/>
+        </w:rPr>
+        <w:t>mvc:resources</w:t>
+      </w:r>
+      <w:r>
+        <w:rPr>
+          <w:rFonts w:hint="default" w:ascii="Consolas" w:hAnsi="Consolas" w:eastAsia="Consolas" w:cs="Consolas"/>
+          <w:b w:val="0"/>
+          <w:i w:val="0"/>
+          <w:caps w:val="0"/>
+          <w:color w:val="000000"/>
+          <w:spacing w:val="0"/>
+          <w:kern w:val="0"/>
+          <w:sz w:val="18"/>
+          <w:szCs w:val="18"/>
+          <w:bdr w:val="none" w:color="auto" w:sz="0" w:space="0"/>
+          <w:shd w:val="clear" w:fill="FFFFFF"/>
+          <w:vertAlign w:val="baseline"/>
+          <w:lang w:val="en-US" w:eastAsia="zh-CN" w:bidi="ar"/>
+        </w:rPr>
+        <w:t> </w:t>
+      </w:r>
+      <w:r>
+        <w:rPr>
+          <w:rStyle w:val="35"/>
+          <w:rFonts w:hint="default" w:ascii="Consolas" w:hAnsi="Consolas" w:eastAsia="Consolas" w:cs="Consolas"/>
+          <w:b w:val="0"/>
+          <w:i w:val="0"/>
+          <w:caps w:val="0"/>
+          <w:color w:val="000000"/>
+          <w:spacing w:val="0"/>
+          <w:kern w:val="0"/>
+          <w:sz w:val="18"/>
+          <w:szCs w:val="18"/>
+          <w:bdr w:val="none" w:color="auto" w:sz="0" w:space="0"/>
+          <w:shd w:val="clear" w:fill="FFFFFF"/>
+          <w:vertAlign w:val="baseline"/>
+          <w:lang w:val="en-US" w:eastAsia="zh-CN" w:bidi="ar"/>
+        </w:rPr>
+        <w:t>mapping="/images/**" location="/images/" /&gt;</w:t>
+      </w:r>
+    </w:p>
+    <w:p>
+      <w:pPr>
+        <w:keepNext w:val="0"/>
+        <w:keepLines w:val="0"/>
+        <w:widowControl/>
+        <w:suppressLineNumbers w:val="0"/>
+        <w:pBdr>
+          <w:top w:val="none" w:color="auto" w:sz="0" w:space="0"/>
+          <w:left w:val="none" w:color="auto" w:sz="0" w:space="0"/>
+          <w:bottom w:val="none" w:color="auto" w:sz="0" w:space="0"/>
+          <w:right w:val="none" w:color="auto" w:sz="0" w:space="0"/>
+        </w:pBdr>
+        <w:shd w:val="clear" w:fill="F4F4F4"/>
+        <w:spacing w:before="0" w:beforeAutospacing="0" w:after="0" w:afterAutospacing="0" w:line="378" w:lineRule="atLeast"/>
+        <w:ind w:left="0" w:right="0" w:firstLine="0"/>
+        <w:jc w:val="left"/>
+        <w:textAlignment w:val="baseline"/>
+        <w:rPr>
+          <w:rFonts w:hint="default" w:ascii="Consolas" w:hAnsi="Consolas" w:eastAsia="Consolas" w:cs="Consolas"/>
+          <w:b w:val="0"/>
+          <w:i w:val="0"/>
+          <w:caps w:val="0"/>
+          <w:color w:val="000000"/>
+          <w:spacing w:val="0"/>
+          <w:sz w:val="18"/>
+          <w:szCs w:val="18"/>
+        </w:rPr>
+      </w:pPr>
+      <w:r>
+        <w:rPr>
+          <w:rStyle w:val="35"/>
+          <w:rFonts w:hint="default" w:ascii="Consolas" w:hAnsi="Consolas" w:eastAsia="Consolas" w:cs="Consolas"/>
+          <w:b w:val="0"/>
+          <w:i w:val="0"/>
+          <w:caps w:val="0"/>
+          <w:color w:val="000000"/>
+          <w:spacing w:val="0"/>
+          <w:kern w:val="0"/>
+          <w:sz w:val="18"/>
+          <w:szCs w:val="18"/>
+          <w:bdr w:val="none" w:color="auto" w:sz="0" w:space="0"/>
+          <w:shd w:val="clear" w:fill="F4F4F4"/>
+          <w:vertAlign w:val="baseline"/>
+          <w:lang w:val="en-US" w:eastAsia="zh-CN" w:bidi="ar"/>
+        </w:rPr>
+        <w:t>    &lt;</w:t>
+      </w:r>
+      <w:r>
+        <w:rPr>
+          <w:rStyle w:val="35"/>
+          <w:rFonts w:hint="default" w:ascii="Consolas" w:hAnsi="Consolas" w:eastAsia="Consolas" w:cs="Consolas"/>
+          <w:b w:val="0"/>
+          <w:i w:val="0"/>
+          <w:caps w:val="0"/>
+          <w:color w:val="0000FF"/>
+          <w:spacing w:val="0"/>
+          <w:kern w:val="0"/>
+          <w:sz w:val="18"/>
+          <w:szCs w:val="18"/>
+          <w:bdr w:val="none" w:color="auto" w:sz="0" w:space="0"/>
+          <w:shd w:val="clear" w:fill="F4F4F4"/>
+          <w:vertAlign w:val="baseline"/>
+          <w:lang w:val="en-US" w:eastAsia="zh-CN" w:bidi="ar"/>
+        </w:rPr>
+        <w:t>mvc:resources</w:t>
+      </w:r>
+      <w:r>
+        <w:rPr>
+          <w:rFonts w:hint="default" w:ascii="Consolas" w:hAnsi="Consolas" w:eastAsia="Consolas" w:cs="Consolas"/>
+          <w:b w:val="0"/>
+          <w:i w:val="0"/>
+          <w:caps w:val="0"/>
+          <w:color w:val="000000"/>
+          <w:spacing w:val="0"/>
+          <w:kern w:val="0"/>
+          <w:sz w:val="18"/>
+          <w:szCs w:val="18"/>
+          <w:bdr w:val="none" w:color="auto" w:sz="0" w:space="0"/>
+          <w:shd w:val="clear" w:fill="F4F4F4"/>
+          <w:vertAlign w:val="baseline"/>
+          <w:lang w:val="en-US" w:eastAsia="zh-CN" w:bidi="ar"/>
+        </w:rPr>
+        <w:t> </w:t>
+      </w:r>
+      <w:r>
+        <w:rPr>
+          <w:rStyle w:val="35"/>
+          <w:rFonts w:hint="default" w:ascii="Consolas" w:hAnsi="Consolas" w:eastAsia="Consolas" w:cs="Consolas"/>
+          <w:b w:val="0"/>
+          <w:i w:val="0"/>
+          <w:caps w:val="0"/>
+          <w:color w:val="000000"/>
+          <w:spacing w:val="0"/>
+          <w:kern w:val="0"/>
+          <w:sz w:val="18"/>
+          <w:szCs w:val="18"/>
+          <w:bdr w:val="none" w:color="auto" w:sz="0" w:space="0"/>
+          <w:shd w:val="clear" w:fill="F4F4F4"/>
+          <w:vertAlign w:val="baseline"/>
+          <w:lang w:val="en-US" w:eastAsia="zh-CN" w:bidi="ar"/>
+        </w:rPr>
+        <w:t>mapping="/css/**" location="/css/" /&gt;</w:t>
+      </w:r>
+    </w:p>
+    <w:p>
+      <w:pPr>
+        <w:keepNext w:val="0"/>
+        <w:keepLines w:val="0"/>
+        <w:widowControl/>
+        <w:suppressLineNumbers w:val="0"/>
+        <w:pBdr>
+          <w:top w:val="none" w:color="auto" w:sz="0" w:space="0"/>
+          <w:left w:val="none" w:color="auto" w:sz="0" w:space="0"/>
+          <w:bottom w:val="none" w:color="auto" w:sz="0" w:space="0"/>
+          <w:right w:val="none" w:color="auto" w:sz="0" w:space="0"/>
+        </w:pBdr>
+        <w:shd w:val="clear" w:fill="FFFFFF"/>
+        <w:spacing w:before="0" w:beforeAutospacing="0" w:after="0" w:afterAutospacing="0" w:line="378" w:lineRule="atLeast"/>
+        <w:ind w:left="0" w:right="0" w:firstLine="0"/>
+        <w:jc w:val="left"/>
+        <w:textAlignment w:val="baseline"/>
+      </w:pPr>
+      <w:r>
+        <w:rPr>
+          <w:rStyle w:val="35"/>
+          <w:rFonts w:hint="default" w:ascii="Consolas" w:hAnsi="Consolas" w:eastAsia="Consolas" w:cs="Consolas"/>
+          <w:b w:val="0"/>
+          <w:i w:val="0"/>
+          <w:caps w:val="0"/>
+          <w:color w:val="000000"/>
+          <w:spacing w:val="0"/>
+          <w:kern w:val="0"/>
+          <w:sz w:val="18"/>
+          <w:szCs w:val="18"/>
+          <w:bdr w:val="none" w:color="auto" w:sz="0" w:space="0"/>
+          <w:shd w:val="clear" w:fill="FFFFFF"/>
+          <w:vertAlign w:val="baseline"/>
+          <w:lang w:val="en-US" w:eastAsia="zh-CN" w:bidi="ar"/>
+        </w:rPr>
+        <w:t>    &lt;</w:t>
+      </w:r>
+      <w:r>
+        <w:rPr>
+          <w:rStyle w:val="35"/>
+          <w:rFonts w:hint="default" w:ascii="Consolas" w:hAnsi="Consolas" w:eastAsia="Consolas" w:cs="Consolas"/>
+          <w:b w:val="0"/>
+          <w:i w:val="0"/>
+          <w:caps w:val="0"/>
+          <w:color w:val="0000FF"/>
+          <w:spacing w:val="0"/>
+          <w:kern w:val="0"/>
+          <w:sz w:val="18"/>
+          <w:szCs w:val="18"/>
+          <w:bdr w:val="none" w:color="auto" w:sz="0" w:space="0"/>
+          <w:shd w:val="clear" w:fill="FFFFFF"/>
+          <w:vertAlign w:val="baseline"/>
+          <w:lang w:val="en-US" w:eastAsia="zh-CN" w:bidi="ar"/>
+        </w:rPr>
+        <w:t>mvc:resources</w:t>
+      </w:r>
+      <w:r>
+        <w:rPr>
+          <w:rFonts w:hint="default" w:ascii="Consolas" w:hAnsi="Consolas" w:eastAsia="Consolas" w:cs="Consolas"/>
+          <w:b w:val="0"/>
+          <w:i w:val="0"/>
+          <w:caps w:val="0"/>
+          <w:color w:val="000000"/>
+          <w:spacing w:val="0"/>
+          <w:kern w:val="0"/>
+          <w:sz w:val="18"/>
+          <w:szCs w:val="18"/>
+          <w:bdr w:val="none" w:color="auto" w:sz="0" w:space="0"/>
+          <w:shd w:val="clear" w:fill="FFFFFF"/>
+          <w:vertAlign w:val="baseline"/>
+          <w:lang w:val="en-US" w:eastAsia="zh-CN" w:bidi="ar"/>
+        </w:rPr>
+        <w:t> </w:t>
+      </w:r>
+      <w:r>
+        <w:rPr>
+          <w:rStyle w:val="35"/>
+          <w:rFonts w:hint="default" w:ascii="Consolas" w:hAnsi="Consolas" w:eastAsia="Consolas" w:cs="Consolas"/>
+          <w:b w:val="0"/>
+          <w:i w:val="0"/>
+          <w:caps w:val="0"/>
+          <w:color w:val="000000"/>
+          <w:spacing w:val="0"/>
+          <w:kern w:val="0"/>
+          <w:sz w:val="18"/>
+          <w:szCs w:val="18"/>
+          <w:bdr w:val="none" w:color="auto" w:sz="0" w:space="0"/>
+          <w:shd w:val="clear" w:fill="FFFFFF"/>
+          <w:vertAlign w:val="baseline"/>
+          <w:lang w:val="en-US" w:eastAsia="zh-CN" w:bidi="ar"/>
+        </w:rPr>
+        <w:t>mapping="/*.html" location="/" /&gt;</w:t>
+      </w:r>
+    </w:p>
+    <w:p>
+      <w:pPr>
+        <w:keepNext w:val="0"/>
+        <w:keepLines w:val="0"/>
+        <w:widowControl/>
+        <w:numPr>
           <w:ilvl w:val="1"/>
           <w:numId w:val="6"/>
         </w:numPr>
@@ -4367,7 +5013,12 @@
         <w:ind w:left="1440" w:hanging="360"/>
       </w:pPr>
       <w:r>
-        <w:t>修改web.xml中内容，把framework替换为项目名</w:t>
+        <w:t>修改web.xml中内容，把framework替换为项目</w:t>
+      </w:r>
+      <w:bookmarkStart w:id="12" w:name="_GoBack"/>
+      <w:bookmarkEnd w:id="12"/>
+      <w:r>
+        <w:t>名</w:t>
       </w:r>
     </w:p>
     <w:p>
@@ -4482,7 +5133,7 @@
                     </pic:cNvPicPr>
                   </pic:nvPicPr>
                   <pic:blipFill>
-                    <a:blip r:embed="rId9"/>
+                    <a:blip r:embed="rId10"/>
                     <a:stretch>
                       <a:fillRect/>
                     </a:stretch>
@@ -4522,6 +5173,20 @@
     </w:p>
     <w:p>
       <w:pPr>
+        <w:keepNext w:val="0"/>
+        <w:keepLines w:val="0"/>
+        <w:widowControl/>
+        <w:numPr>
+          <w:ilvl w:val="0"/>
+          <w:numId w:val="0"/>
+        </w:numPr>
+        <w:suppressLineNumbers w:val="0"/>
+        <w:spacing w:before="0" w:beforeAutospacing="1" w:after="0" w:afterAutospacing="1"/>
+        <w:jc w:val="both"/>
+      </w:pPr>
+    </w:p>
+    <w:p>
+      <w:pPr>
         <w:pStyle w:val="3"/>
         <w:numPr>
           <w:ilvl w:val="1"/>
@@ -4535,7 +5200,7 @@
           <w:lang w:val="en-US" w:eastAsia="zh-CN"/>
         </w:rPr>
       </w:pPr>
-      <w:bookmarkStart w:id="7" w:name="_Toc18147"/>
+      <w:bookmarkStart w:id="8" w:name="_Toc18012"/>
       <w:r>
         <w:rPr>
           <w:rFonts w:hint="eastAsia" w:ascii="宋体" w:hAnsi="宋体" w:eastAsia="宋体"/>
@@ -4545,7 +5210,7 @@
         </w:rPr>
         <w:t>数据库的使用</w:t>
       </w:r>
-      <w:bookmarkEnd w:id="7"/>
+      <w:bookmarkEnd w:id="8"/>
       <w:r>
         <w:rPr>
           <w:rFonts w:hint="eastAsia" w:ascii="宋体" w:hAnsi="宋体" w:eastAsia="宋体"/>
@@ -4553,624 +5218,626 @@
           <w:szCs w:val="30"/>
           <w:lang w:val="en-US" w:eastAsia="zh-CN"/>
         </w:rPr>
-        <w:t xml:space="preserve"> </w:t>
-      </w:r>
-      <w:r>
+        <w:t xml:space="preserve">  </w:t>
+      </w:r>
+    </w:p>
+    <w:p>
+      <w:pPr>
+        <w:keepNext w:val="0"/>
+        <w:keepLines w:val="0"/>
+        <w:widowControl/>
+        <w:numPr>
+          <w:ilvl w:val="0"/>
+          <w:numId w:val="8"/>
+        </w:numPr>
+        <w:suppressLineNumbers w:val="0"/>
+        <w:spacing w:before="0" w:beforeAutospacing="1" w:after="0" w:afterAutospacing="1"/>
+        <w:ind w:left="720" w:hanging="360"/>
+      </w:pPr>
+      <w:r>
+        <w:rPr>
+          <w:b/>
+        </w:rPr>
+        <w:t>数据库的配置文件</w:t>
+      </w:r>
+    </w:p>
+    <w:p>
+      <w:pPr>
+        <w:keepNext w:val="0"/>
+        <w:keepLines w:val="0"/>
+        <w:widowControl/>
+        <w:numPr>
+          <w:ilvl w:val="1"/>
+          <w:numId w:val="8"/>
+        </w:numPr>
+        <w:suppressLineNumbers w:val="0"/>
+        <w:spacing w:before="0" w:beforeAutospacing="1" w:after="0" w:afterAutospacing="1"/>
+        <w:ind w:left="1440" w:hanging="360"/>
+      </w:pPr>
+      <w:r>
+        <w:t>项目名/src/main/resources/applicationContext.xml</w:t>
+      </w:r>
+    </w:p>
+    <w:p>
+      <w:pPr>
+        <w:keepNext w:val="0"/>
+        <w:keepLines w:val="0"/>
+        <w:widowControl/>
+        <w:numPr>
+          <w:ilvl w:val="0"/>
+          <w:numId w:val="8"/>
+        </w:numPr>
+        <w:suppressLineNumbers w:val="0"/>
+        <w:spacing w:before="0" w:beforeAutospacing="1" w:after="0" w:afterAutospacing="1"/>
+        <w:ind w:left="720" w:hanging="360"/>
+      </w:pPr>
+      <w:r>
+        <w:rPr>
+          <w:b/>
+        </w:rPr>
+        <w:t>调用方法</w:t>
+      </w:r>
+    </w:p>
+    <w:p>
+      <w:pPr>
+        <w:keepNext w:val="0"/>
+        <w:keepLines w:val="0"/>
+        <w:widowControl/>
+        <w:numPr>
+          <w:ilvl w:val="1"/>
+          <w:numId w:val="9"/>
+        </w:numPr>
+        <w:suppressLineNumbers w:val="0"/>
+        <w:tabs>
+          <w:tab w:val="left" w:pos="1440"/>
+        </w:tabs>
+        <w:spacing w:before="0" w:beforeAutospacing="1" w:after="0" w:afterAutospacing="1"/>
+        <w:ind w:left="1440" w:hanging="360"/>
+      </w:pPr>
+      <w:r>
+        <w:rPr>
+          <w:b/>
+        </w:rPr>
+        <w:t>JdbcTemplate jt = DBUtil.getJdbcTemplate();</w:t>
+      </w:r>
+    </w:p>
+    <w:p>
+      <w:pPr>
+        <w:keepNext w:val="0"/>
+        <w:keepLines w:val="0"/>
+        <w:widowControl/>
+        <w:numPr>
+          <w:ilvl w:val="2"/>
+          <w:numId w:val="8"/>
+        </w:numPr>
+        <w:suppressLineNumbers w:val="0"/>
+        <w:spacing w:before="0" w:beforeAutospacing="1" w:after="0" w:afterAutospacing="1"/>
+        <w:ind w:left="2160" w:hanging="360"/>
+      </w:pPr>
+      <w:r>
+        <w:t>com.smg.framework.common.DBUtil.java</w:t>
+      </w:r>
+    </w:p>
+    <w:p>
+      <w:pPr>
+        <w:keepNext w:val="0"/>
+        <w:keepLines w:val="0"/>
+        <w:widowControl/>
+        <w:numPr>
+          <w:ilvl w:val="0"/>
+          <w:numId w:val="8"/>
+        </w:numPr>
+        <w:suppressLineNumbers w:val="0"/>
+        <w:spacing w:before="0" w:beforeAutospacing="1" w:after="0" w:afterAutospacing="1"/>
+        <w:ind w:left="720" w:hanging="360"/>
+      </w:pPr>
+      <w:r>
+        <w:rPr>
+          <w:b/>
+        </w:rPr>
+        <w:t>样例</w:t>
+      </w:r>
+    </w:p>
+    <w:p>
+      <w:pPr>
+        <w:keepNext w:val="0"/>
+        <w:keepLines w:val="0"/>
+        <w:widowControl/>
+        <w:numPr>
+          <w:ilvl w:val="1"/>
+          <w:numId w:val="10"/>
+        </w:numPr>
+        <w:suppressLineNumbers w:val="0"/>
+        <w:tabs>
+          <w:tab w:val="left" w:pos="1440"/>
+        </w:tabs>
+        <w:spacing w:before="0" w:beforeAutospacing="1" w:after="0" w:afterAutospacing="1"/>
+        <w:ind w:left="1440" w:hanging="360"/>
+      </w:pPr>
+      <w:r>
+        <w:t xml:space="preserve">插入数据 </w:t>
+      </w:r>
+    </w:p>
+    <w:p>
+      <w:pPr>
+        <w:keepNext w:val="0"/>
+        <w:keepLines w:val="0"/>
+        <w:widowControl/>
+        <w:numPr>
+          <w:ilvl w:val="2"/>
+          <w:numId w:val="9"/>
+        </w:numPr>
+        <w:suppressLineNumbers w:val="0"/>
+        <w:tabs>
+          <w:tab w:val="left" w:pos="2160"/>
+        </w:tabs>
+        <w:spacing w:before="0" w:beforeAutospacing="1" w:after="0" w:afterAutospacing="1"/>
+        <w:ind w:left="2160" w:hanging="360"/>
+      </w:pPr>
+      <w:r>
+        <w:t>//插入数据</w:t>
+      </w:r>
+    </w:p>
+    <w:p>
+      <w:pPr>
+        <w:keepNext w:val="0"/>
+        <w:keepLines w:val="0"/>
+        <w:widowControl/>
+        <w:numPr>
+          <w:ilvl w:val="2"/>
+          <w:numId w:val="9"/>
+        </w:numPr>
+        <w:suppressLineNumbers w:val="0"/>
+        <w:tabs>
+          <w:tab w:val="left" w:pos="2160"/>
+        </w:tabs>
+        <w:spacing w:before="0" w:beforeAutospacing="1" w:after="0" w:afterAutospacing="1"/>
+        <w:ind w:left="2160" w:hanging="360"/>
+      </w:pPr>
+      <w:r>
+        <w:t>        String SQL = "insert into tweet (id,user,message) values (?,?,?)";</w:t>
+      </w:r>
+    </w:p>
+    <w:p>
+      <w:pPr>
+        <w:keepNext w:val="0"/>
+        <w:keepLines w:val="0"/>
+        <w:widowControl/>
+        <w:numPr>
+          <w:ilvl w:val="2"/>
+          <w:numId w:val="9"/>
+        </w:numPr>
+        <w:suppressLineNumbers w:val="0"/>
+        <w:tabs>
+          <w:tab w:val="left" w:pos="2160"/>
+        </w:tabs>
+        <w:spacing w:before="0" w:beforeAutospacing="1" w:after="0" w:afterAutospacing="1"/>
+        <w:ind w:left="2160" w:hanging="360"/>
+      </w:pPr>
+      <w:r>
+        <w:t>        String id = "4";</w:t>
+      </w:r>
+    </w:p>
+    <w:p>
+      <w:pPr>
+        <w:keepNext w:val="0"/>
+        <w:keepLines w:val="0"/>
+        <w:widowControl/>
+        <w:numPr>
+          <w:ilvl w:val="2"/>
+          <w:numId w:val="9"/>
+        </w:numPr>
+        <w:suppressLineNumbers w:val="0"/>
+        <w:tabs>
+          <w:tab w:val="left" w:pos="2160"/>
+        </w:tabs>
+        <w:spacing w:before="0" w:beforeAutospacing="1" w:after="0" w:afterAutospacing="1"/>
+        <w:ind w:left="2160" w:hanging="360"/>
+      </w:pPr>
+      <w:r>
+        <w:t>        String user = "justin1";</w:t>
+      </w:r>
+    </w:p>
+    <w:p>
+      <w:pPr>
+        <w:keepNext w:val="0"/>
+        <w:keepLines w:val="0"/>
+        <w:widowControl/>
+        <w:numPr>
+          <w:ilvl w:val="2"/>
+          <w:numId w:val="9"/>
+        </w:numPr>
+        <w:suppressLineNumbers w:val="0"/>
+        <w:tabs>
+          <w:tab w:val="left" w:pos="2160"/>
+        </w:tabs>
+        <w:spacing w:before="0" w:beforeAutospacing="1" w:after="0" w:afterAutospacing="1"/>
+        <w:ind w:left="2160" w:hanging="360"/>
+      </w:pPr>
+      <w:r>
+        <w:t>        String message = "hello world1";</w:t>
+      </w:r>
+    </w:p>
+    <w:p>
+      <w:pPr>
+        <w:keepNext w:val="0"/>
+        <w:keepLines w:val="0"/>
+        <w:widowControl/>
+        <w:numPr>
+          <w:ilvl w:val="2"/>
+          <w:numId w:val="9"/>
+        </w:numPr>
+        <w:suppressLineNumbers w:val="0"/>
+        <w:tabs>
+          <w:tab w:val="left" w:pos="2160"/>
+        </w:tabs>
+        <w:spacing w:before="0" w:beforeAutospacing="1" w:after="0" w:afterAutospacing="1"/>
+        <w:ind w:left="2160" w:hanging="360"/>
+      </w:pPr>
+      <w:r>
+        <w:t>        jt.update(SQL,id,user,message);</w:t>
+      </w:r>
+    </w:p>
+    <w:p>
+      <w:pPr>
+        <w:keepNext w:val="0"/>
+        <w:keepLines w:val="0"/>
+        <w:widowControl/>
+        <w:numPr>
+          <w:ilvl w:val="2"/>
+          <w:numId w:val="9"/>
+        </w:numPr>
+        <w:suppressLineNumbers w:val="0"/>
+        <w:tabs>
+          <w:tab w:val="left" w:pos="2160"/>
+        </w:tabs>
+        <w:spacing w:before="0" w:beforeAutospacing="1" w:after="0" w:afterAutospacing="1"/>
+        <w:ind w:left="2160" w:hanging="360"/>
+      </w:pPr>
+      <w:r>
+        <w:t>        System.out.println("Created Record id = " + id + " user = " + user + " message = " + message);</w:t>
+      </w:r>
+    </w:p>
+    <w:p>
+      <w:pPr>
+        <w:keepNext w:val="0"/>
+        <w:keepLines w:val="0"/>
+        <w:widowControl/>
+        <w:numPr>
+          <w:ilvl w:val="1"/>
+          <w:numId w:val="10"/>
+        </w:numPr>
+        <w:suppressLineNumbers w:val="0"/>
+        <w:tabs>
+          <w:tab w:val="left" w:pos="1440"/>
+        </w:tabs>
+        <w:spacing w:before="0" w:beforeAutospacing="1" w:after="0" w:afterAutospacing="1"/>
+        <w:ind w:left="1440" w:hanging="360"/>
+      </w:pPr>
+      <w:r>
+        <w:t xml:space="preserve">删除数据 </w:t>
+      </w:r>
+    </w:p>
+    <w:p>
+      <w:pPr>
+        <w:keepNext w:val="0"/>
+        <w:keepLines w:val="0"/>
+        <w:widowControl/>
+        <w:numPr>
+          <w:ilvl w:val="2"/>
+          <w:numId w:val="10"/>
+        </w:numPr>
+        <w:suppressLineNumbers w:val="0"/>
+        <w:tabs>
+          <w:tab w:val="left" w:pos="2160"/>
+        </w:tabs>
+        <w:spacing w:before="0" w:beforeAutospacing="1" w:after="0" w:afterAutospacing="1"/>
+        <w:ind w:left="2160" w:hanging="360"/>
+      </w:pPr>
+      <w:r>
+        <w:t> //删除数据</w:t>
+      </w:r>
+    </w:p>
+    <w:p>
+      <w:pPr>
+        <w:keepNext w:val="0"/>
+        <w:keepLines w:val="0"/>
+        <w:widowControl/>
+        <w:numPr>
+          <w:ilvl w:val="2"/>
+          <w:numId w:val="10"/>
+        </w:numPr>
+        <w:suppressLineNumbers w:val="0"/>
+        <w:tabs>
+          <w:tab w:val="left" w:pos="2160"/>
+        </w:tabs>
+        <w:spacing w:before="0" w:beforeAutospacing="1" w:after="0" w:afterAutospacing="1"/>
+        <w:ind w:left="2160" w:hanging="360"/>
+      </w:pPr>
+      <w:r>
+        <w:t>        String SQL = "delete from tweet where id=?";</w:t>
+      </w:r>
+    </w:p>
+    <w:p>
+      <w:pPr>
+        <w:keepNext w:val="0"/>
+        <w:keepLines w:val="0"/>
+        <w:widowControl/>
+        <w:numPr>
+          <w:ilvl w:val="2"/>
+          <w:numId w:val="10"/>
+        </w:numPr>
+        <w:suppressLineNumbers w:val="0"/>
+        <w:tabs>
+          <w:tab w:val="left" w:pos="2160"/>
+        </w:tabs>
+        <w:spacing w:before="0" w:beforeAutospacing="1" w:after="0" w:afterAutospacing="1"/>
+        <w:ind w:left="2160" w:hanging="360"/>
+      </w:pPr>
+      <w:r>
+        <w:t>        String id = "3";</w:t>
+      </w:r>
+    </w:p>
+    <w:p>
+      <w:pPr>
+        <w:keepNext w:val="0"/>
+        <w:keepLines w:val="0"/>
+        <w:widowControl/>
+        <w:numPr>
+          <w:ilvl w:val="2"/>
+          <w:numId w:val="10"/>
+        </w:numPr>
+        <w:suppressLineNumbers w:val="0"/>
+        <w:tabs>
+          <w:tab w:val="left" w:pos="2160"/>
+        </w:tabs>
+        <w:spacing w:before="0" w:beforeAutospacing="1" w:after="0" w:afterAutospacing="1"/>
+        <w:ind w:left="2160" w:hanging="360"/>
+      </w:pPr>
+      <w:r>
+        <w:t>        jt.update(SQL,id);</w:t>
+      </w:r>
+    </w:p>
+    <w:p>
+      <w:pPr>
+        <w:keepNext w:val="0"/>
+        <w:keepLines w:val="0"/>
+        <w:widowControl/>
+        <w:numPr>
+          <w:ilvl w:val="2"/>
+          <w:numId w:val="10"/>
+        </w:numPr>
+        <w:suppressLineNumbers w:val="0"/>
+        <w:tabs>
+          <w:tab w:val="left" w:pos="2160"/>
+        </w:tabs>
+        <w:spacing w:before="0" w:beforeAutospacing="1" w:after="0" w:afterAutospacing="1"/>
+        <w:ind w:left="2160" w:hanging="360"/>
+      </w:pPr>
+      <w:r>
+        <w:t>        System.out.println("Deleted Record id = " + id);</w:t>
+      </w:r>
+    </w:p>
+    <w:p>
+      <w:pPr>
+        <w:keepNext w:val="0"/>
+        <w:keepLines w:val="0"/>
+        <w:widowControl/>
+        <w:numPr>
+          <w:ilvl w:val="1"/>
+          <w:numId w:val="10"/>
+        </w:numPr>
+        <w:suppressLineNumbers w:val="0"/>
+        <w:tabs>
+          <w:tab w:val="left" w:pos="1440"/>
+        </w:tabs>
+        <w:spacing w:before="0" w:beforeAutospacing="1" w:after="0" w:afterAutospacing="1"/>
+        <w:ind w:left="1440" w:hanging="360"/>
+      </w:pPr>
+      <w:r>
+        <w:t xml:space="preserve">读取数据 </w:t>
+      </w:r>
+    </w:p>
+    <w:p>
+      <w:pPr>
+        <w:keepNext w:val="0"/>
+        <w:keepLines w:val="0"/>
+        <w:widowControl/>
+        <w:numPr>
+          <w:ilvl w:val="2"/>
+          <w:numId w:val="11"/>
+        </w:numPr>
+        <w:suppressLineNumbers w:val="0"/>
+        <w:tabs>
+          <w:tab w:val="left" w:pos="2160"/>
+        </w:tabs>
+        <w:spacing w:before="0" w:beforeAutospacing="1" w:after="0" w:afterAutospacing="1"/>
+        <w:ind w:left="2160" w:hanging="360"/>
+      </w:pPr>
+      <w:r>
+        <w:t>//读取数据</w:t>
+      </w:r>
+    </w:p>
+    <w:p>
+      <w:pPr>
+        <w:keepNext w:val="0"/>
+        <w:keepLines w:val="0"/>
+        <w:widowControl/>
+        <w:numPr>
+          <w:ilvl w:val="2"/>
+          <w:numId w:val="11"/>
+        </w:numPr>
+        <w:suppressLineNumbers w:val="0"/>
+        <w:tabs>
+          <w:tab w:val="left" w:pos="2160"/>
+        </w:tabs>
+        <w:spacing w:before="0" w:beforeAutospacing="1" w:after="0" w:afterAutospacing="1"/>
+        <w:ind w:left="2160" w:hanging="360"/>
+      </w:pPr>
+      <w:r>
+        <w:t>        SqlRowSet srs = jt.queryForRowSet("select * from tweet");</w:t>
+      </w:r>
+    </w:p>
+    <w:p>
+      <w:pPr>
+        <w:keepNext w:val="0"/>
+        <w:keepLines w:val="0"/>
+        <w:widowControl/>
+        <w:numPr>
+          <w:ilvl w:val="2"/>
+          <w:numId w:val="11"/>
+        </w:numPr>
+        <w:suppressLineNumbers w:val="0"/>
+        <w:tabs>
+          <w:tab w:val="left" w:pos="2160"/>
+        </w:tabs>
+        <w:spacing w:before="0" w:beforeAutospacing="1" w:after="0" w:afterAutospacing="1"/>
+        <w:ind w:left="2160" w:hanging="360"/>
+      </w:pPr>
+      <w:r>
+        <w:t>        int rowCount = 0;</w:t>
+      </w:r>
+    </w:p>
+    <w:p>
+      <w:pPr>
+        <w:keepNext w:val="0"/>
+        <w:keepLines w:val="0"/>
+        <w:widowControl/>
+        <w:numPr>
+          <w:ilvl w:val="2"/>
+          <w:numId w:val="11"/>
+        </w:numPr>
+        <w:suppressLineNumbers w:val="0"/>
+        <w:tabs>
+          <w:tab w:val="left" w:pos="2160"/>
+        </w:tabs>
+        <w:spacing w:before="0" w:beforeAutospacing="1" w:after="0" w:afterAutospacing="1"/>
+        <w:ind w:left="2160" w:hanging="360"/>
+      </w:pPr>
+      <w:r>
+        <w:t>        while (srs.next()) {</w:t>
+      </w:r>
+    </w:p>
+    <w:p>
+      <w:pPr>
+        <w:keepNext w:val="0"/>
+        <w:keepLines w:val="0"/>
+        <w:widowControl/>
+        <w:numPr>
+          <w:ilvl w:val="2"/>
+          <w:numId w:val="11"/>
+        </w:numPr>
+        <w:suppressLineNumbers w:val="0"/>
+        <w:tabs>
+          <w:tab w:val="left" w:pos="2160"/>
+        </w:tabs>
+        <w:spacing w:before="0" w:beforeAutospacing="1" w:after="0" w:afterAutospacing="1"/>
+        <w:ind w:left="2160" w:hanging="360"/>
+      </w:pPr>
+      <w:r>
+        <w:t>            System.out.println(srs.getString("id") + " - " + srs.getString("user") + " - " + srs.getString("message"));</w:t>
+      </w:r>
+    </w:p>
+    <w:p>
+      <w:pPr>
+        <w:keepNext w:val="0"/>
+        <w:keepLines w:val="0"/>
+        <w:widowControl/>
+        <w:numPr>
+          <w:ilvl w:val="2"/>
+          <w:numId w:val="11"/>
+        </w:numPr>
+        <w:suppressLineNumbers w:val="0"/>
+        <w:tabs>
+          <w:tab w:val="left" w:pos="2160"/>
+        </w:tabs>
+        <w:spacing w:before="0" w:beforeAutospacing="1" w:after="0" w:afterAutospacing="1"/>
+        <w:ind w:left="2160" w:hanging="360"/>
+      </w:pPr>
+      <w:r>
+        <w:t>            rowCount++;</w:t>
+      </w:r>
+    </w:p>
+    <w:p>
+      <w:pPr>
+        <w:keepNext w:val="0"/>
+        <w:keepLines w:val="0"/>
+        <w:widowControl/>
+        <w:numPr>
+          <w:ilvl w:val="2"/>
+          <w:numId w:val="11"/>
+        </w:numPr>
+        <w:suppressLineNumbers w:val="0"/>
+        <w:tabs>
+          <w:tab w:val="left" w:pos="2160"/>
+        </w:tabs>
+        <w:spacing w:before="0" w:beforeAutospacing="1" w:after="0" w:afterAutospacing="1"/>
+        <w:ind w:left="2160" w:hanging="360"/>
+      </w:pPr>
+      <w:r>
+        <w:t>        }</w:t>
+      </w:r>
+    </w:p>
+    <w:p>
+      <w:pPr>
+        <w:keepNext w:val="0"/>
+        <w:keepLines w:val="0"/>
+        <w:widowControl/>
+        <w:numPr>
+          <w:ilvl w:val="2"/>
+          <w:numId w:val="11"/>
+        </w:numPr>
+        <w:suppressLineNumbers w:val="0"/>
+        <w:tabs>
+          <w:tab w:val="left" w:pos="2160"/>
+        </w:tabs>
+        <w:spacing w:before="0" w:beforeAutospacing="1" w:after="0" w:afterAutospacing="1"/>
+        <w:ind w:left="2160" w:hanging="360"/>
+      </w:pPr>
+      <w:r>
+        <w:t>        System.out.println("Number of records : " + rowCount);</w:t>
+      </w:r>
+    </w:p>
+    <w:p>
+      <w:pPr>
+        <w:keepNext w:val="0"/>
+        <w:keepLines w:val="0"/>
+        <w:widowControl/>
+        <w:numPr>
+          <w:ilvl w:val="0"/>
+          <w:numId w:val="0"/>
+        </w:numPr>
+        <w:suppressLineNumbers w:val="0"/>
+        <w:spacing w:before="0" w:beforeAutospacing="1" w:after="0" w:afterAutospacing="1"/>
+        <w:jc w:val="both"/>
+      </w:pPr>
+    </w:p>
+    <w:p>
+      <w:pPr>
+        <w:pStyle w:val="3"/>
+        <w:numPr>
+          <w:ilvl w:val="1"/>
+          <w:numId w:val="3"/>
+        </w:numPr>
+        <w:spacing w:before="156" w:beforeLines="50" w:after="156" w:afterLines="50" w:line="240" w:lineRule="auto"/>
         <w:rPr>
           <w:rFonts w:hint="eastAsia" w:ascii="宋体" w:hAnsi="宋体" w:eastAsia="宋体"/>
           <w:sz w:val="30"/>
           <w:szCs w:val="30"/>
           <w:lang w:val="en-US" w:eastAsia="zh-CN"/>
         </w:rPr>
-        <w:t xml:space="preserve"> </w:t>
-      </w:r>
-    </w:p>
-    <w:p>
-      <w:pPr>
-        <w:keepNext w:val="0"/>
-        <w:keepLines w:val="0"/>
-        <w:widowControl/>
-        <w:numPr>
-          <w:ilvl w:val="0"/>
-          <w:numId w:val="8"/>
-        </w:numPr>
-        <w:suppressLineNumbers w:val="0"/>
-        <w:spacing w:before="0" w:beforeAutospacing="1" w:after="0" w:afterAutospacing="1"/>
-        <w:ind w:left="720" w:hanging="360"/>
-      </w:pPr>
-      <w:r>
-        <w:rPr>
-          <w:b/>
-        </w:rPr>
-        <w:t>数据库的配置文件</w:t>
-      </w:r>
-    </w:p>
-    <w:p>
-      <w:pPr>
-        <w:keepNext w:val="0"/>
-        <w:keepLines w:val="0"/>
-        <w:widowControl/>
-        <w:numPr>
-          <w:ilvl w:val="1"/>
-          <w:numId w:val="8"/>
-        </w:numPr>
-        <w:suppressLineNumbers w:val="0"/>
-        <w:spacing w:before="0" w:beforeAutospacing="1" w:after="0" w:afterAutospacing="1"/>
-        <w:ind w:left="1440" w:hanging="360"/>
-      </w:pPr>
-      <w:r>
-        <w:t>项目名/src/main/resources/applicationContext.xml</w:t>
-      </w:r>
-    </w:p>
-    <w:p>
-      <w:pPr>
-        <w:keepNext w:val="0"/>
-        <w:keepLines w:val="0"/>
-        <w:widowControl/>
-        <w:numPr>
-          <w:ilvl w:val="0"/>
-          <w:numId w:val="8"/>
-        </w:numPr>
-        <w:suppressLineNumbers w:val="0"/>
-        <w:spacing w:before="0" w:beforeAutospacing="1" w:after="0" w:afterAutospacing="1"/>
-        <w:ind w:left="720" w:hanging="360"/>
-      </w:pPr>
-      <w:r>
-        <w:rPr>
-          <w:b/>
-        </w:rPr>
-        <w:t>调用方法</w:t>
-      </w:r>
-    </w:p>
-    <w:p>
-      <w:pPr>
-        <w:keepNext w:val="0"/>
-        <w:keepLines w:val="0"/>
-        <w:widowControl/>
-        <w:numPr>
-          <w:ilvl w:val="1"/>
-          <w:numId w:val="9"/>
-        </w:numPr>
-        <w:suppressLineNumbers w:val="0"/>
-        <w:tabs>
-          <w:tab w:val="left" w:pos="1440"/>
-        </w:tabs>
-        <w:spacing w:before="0" w:beforeAutospacing="1" w:after="0" w:afterAutospacing="1"/>
-        <w:ind w:left="1440" w:hanging="360"/>
-      </w:pPr>
-      <w:r>
-        <w:rPr>
-          <w:b/>
-        </w:rPr>
-        <w:t>JdbcTemplate jt = DBUtil.getJdbcTemplate();</w:t>
-      </w:r>
-    </w:p>
-    <w:p>
-      <w:pPr>
-        <w:keepNext w:val="0"/>
-        <w:keepLines w:val="0"/>
-        <w:widowControl/>
-        <w:numPr>
-          <w:ilvl w:val="2"/>
-          <w:numId w:val="8"/>
-        </w:numPr>
-        <w:suppressLineNumbers w:val="0"/>
-        <w:spacing w:before="0" w:beforeAutospacing="1" w:after="0" w:afterAutospacing="1"/>
-        <w:ind w:left="2160" w:hanging="360"/>
-      </w:pPr>
-      <w:r>
-        <w:t>com.smg.framework.common.DBUtil.java</w:t>
-      </w:r>
-    </w:p>
-    <w:p>
-      <w:pPr>
-        <w:keepNext w:val="0"/>
-        <w:keepLines w:val="0"/>
-        <w:widowControl/>
-        <w:numPr>
-          <w:ilvl w:val="0"/>
-          <w:numId w:val="8"/>
-        </w:numPr>
-        <w:suppressLineNumbers w:val="0"/>
-        <w:spacing w:before="0" w:beforeAutospacing="1" w:after="0" w:afterAutospacing="1"/>
-        <w:ind w:left="720" w:hanging="360"/>
-      </w:pPr>
-      <w:r>
-        <w:rPr>
-          <w:b/>
-        </w:rPr>
-        <w:t>样例</w:t>
-      </w:r>
-    </w:p>
-    <w:p>
-      <w:pPr>
-        <w:keepNext w:val="0"/>
-        <w:keepLines w:val="0"/>
-        <w:widowControl/>
-        <w:numPr>
-          <w:ilvl w:val="1"/>
-          <w:numId w:val="10"/>
-        </w:numPr>
-        <w:suppressLineNumbers w:val="0"/>
-        <w:tabs>
-          <w:tab w:val="left" w:pos="1440"/>
-        </w:tabs>
-        <w:spacing w:before="0" w:beforeAutospacing="1" w:after="0" w:afterAutospacing="1"/>
-        <w:ind w:left="1440" w:hanging="360"/>
-      </w:pPr>
-      <w:r>
-        <w:t xml:space="preserve">插入数据 </w:t>
-      </w:r>
-    </w:p>
-    <w:p>
-      <w:pPr>
-        <w:keepNext w:val="0"/>
-        <w:keepLines w:val="0"/>
-        <w:widowControl/>
-        <w:numPr>
-          <w:ilvl w:val="2"/>
-          <w:numId w:val="9"/>
-        </w:numPr>
-        <w:suppressLineNumbers w:val="0"/>
-        <w:tabs>
-          <w:tab w:val="left" w:pos="2160"/>
-        </w:tabs>
-        <w:spacing w:before="0" w:beforeAutospacing="1" w:after="0" w:afterAutospacing="1"/>
-        <w:ind w:left="2160" w:hanging="360"/>
-      </w:pPr>
-      <w:r>
-        <w:t>//插入数据</w:t>
-      </w:r>
-    </w:p>
-    <w:p>
-      <w:pPr>
-        <w:keepNext w:val="0"/>
-        <w:keepLines w:val="0"/>
-        <w:widowControl/>
-        <w:numPr>
-          <w:ilvl w:val="2"/>
-          <w:numId w:val="9"/>
-        </w:numPr>
-        <w:suppressLineNumbers w:val="0"/>
-        <w:tabs>
-          <w:tab w:val="left" w:pos="2160"/>
-        </w:tabs>
-        <w:spacing w:before="0" w:beforeAutospacing="1" w:after="0" w:afterAutospacing="1"/>
-        <w:ind w:left="2160" w:hanging="360"/>
-      </w:pPr>
-      <w:r>
-        <w:t>        String SQL = "insert into tweet (id,user,message) values (?,?,?)";</w:t>
-      </w:r>
-    </w:p>
-    <w:p>
-      <w:pPr>
-        <w:keepNext w:val="0"/>
-        <w:keepLines w:val="0"/>
-        <w:widowControl/>
-        <w:numPr>
-          <w:ilvl w:val="2"/>
-          <w:numId w:val="9"/>
-        </w:numPr>
-        <w:suppressLineNumbers w:val="0"/>
-        <w:tabs>
-          <w:tab w:val="left" w:pos="2160"/>
-        </w:tabs>
-        <w:spacing w:before="0" w:beforeAutospacing="1" w:after="0" w:afterAutospacing="1"/>
-        <w:ind w:left="2160" w:hanging="360"/>
-      </w:pPr>
-      <w:r>
-        <w:t>        String id = "4";</w:t>
-      </w:r>
-    </w:p>
-    <w:p>
-      <w:pPr>
-        <w:keepNext w:val="0"/>
-        <w:keepLines w:val="0"/>
-        <w:widowControl/>
-        <w:numPr>
-          <w:ilvl w:val="2"/>
-          <w:numId w:val="9"/>
-        </w:numPr>
-        <w:suppressLineNumbers w:val="0"/>
-        <w:tabs>
-          <w:tab w:val="left" w:pos="2160"/>
-        </w:tabs>
-        <w:spacing w:before="0" w:beforeAutospacing="1" w:after="0" w:afterAutospacing="1"/>
-        <w:ind w:left="2160" w:hanging="360"/>
-      </w:pPr>
-      <w:r>
-        <w:t>        String user = "justin1";</w:t>
-      </w:r>
-    </w:p>
-    <w:p>
-      <w:pPr>
-        <w:keepNext w:val="0"/>
-        <w:keepLines w:val="0"/>
-        <w:widowControl/>
-        <w:numPr>
-          <w:ilvl w:val="2"/>
-          <w:numId w:val="9"/>
-        </w:numPr>
-        <w:suppressLineNumbers w:val="0"/>
-        <w:tabs>
-          <w:tab w:val="left" w:pos="2160"/>
-        </w:tabs>
-        <w:spacing w:before="0" w:beforeAutospacing="1" w:after="0" w:afterAutospacing="1"/>
-        <w:ind w:left="2160" w:hanging="360"/>
-      </w:pPr>
-      <w:r>
-        <w:t>        String message = "hello world1";</w:t>
-      </w:r>
-    </w:p>
-    <w:p>
-      <w:pPr>
-        <w:keepNext w:val="0"/>
-        <w:keepLines w:val="0"/>
-        <w:widowControl/>
-        <w:numPr>
-          <w:ilvl w:val="2"/>
-          <w:numId w:val="9"/>
-        </w:numPr>
-        <w:suppressLineNumbers w:val="0"/>
-        <w:tabs>
-          <w:tab w:val="left" w:pos="2160"/>
-        </w:tabs>
-        <w:spacing w:before="0" w:beforeAutospacing="1" w:after="0" w:afterAutospacing="1"/>
-        <w:ind w:left="2160" w:hanging="360"/>
-      </w:pPr>
-      <w:r>
-        <w:t>        jt.update(SQL,id,user,message);</w:t>
-      </w:r>
-    </w:p>
-    <w:p>
-      <w:pPr>
-        <w:keepNext w:val="0"/>
-        <w:keepLines w:val="0"/>
-        <w:widowControl/>
-        <w:numPr>
-          <w:ilvl w:val="2"/>
-          <w:numId w:val="9"/>
-        </w:numPr>
-        <w:suppressLineNumbers w:val="0"/>
-        <w:tabs>
-          <w:tab w:val="left" w:pos="2160"/>
-        </w:tabs>
-        <w:spacing w:before="0" w:beforeAutospacing="1" w:after="0" w:afterAutospacing="1"/>
-        <w:ind w:left="2160" w:hanging="360"/>
-      </w:pPr>
-      <w:r>
-        <w:t>        System.out.println("Created Record id = " + id + " user = " + user + " message = " + message);</w:t>
-      </w:r>
-    </w:p>
-    <w:p>
-      <w:pPr>
-        <w:keepNext w:val="0"/>
-        <w:keepLines w:val="0"/>
-        <w:widowControl/>
-        <w:numPr>
-          <w:ilvl w:val="1"/>
-          <w:numId w:val="10"/>
-        </w:numPr>
-        <w:suppressLineNumbers w:val="0"/>
-        <w:tabs>
-          <w:tab w:val="left" w:pos="1440"/>
-        </w:tabs>
-        <w:spacing w:before="0" w:beforeAutospacing="1" w:after="0" w:afterAutospacing="1"/>
-        <w:ind w:left="1440" w:hanging="360"/>
-      </w:pPr>
-      <w:r>
-        <w:t xml:space="preserve">删除数据 </w:t>
-      </w:r>
-    </w:p>
-    <w:p>
-      <w:pPr>
-        <w:keepNext w:val="0"/>
-        <w:keepLines w:val="0"/>
-        <w:widowControl/>
-        <w:numPr>
-          <w:ilvl w:val="2"/>
-          <w:numId w:val="10"/>
-        </w:numPr>
-        <w:suppressLineNumbers w:val="0"/>
-        <w:tabs>
-          <w:tab w:val="left" w:pos="2160"/>
-        </w:tabs>
-        <w:spacing w:before="0" w:beforeAutospacing="1" w:after="0" w:afterAutospacing="1"/>
-        <w:ind w:left="2160" w:hanging="360"/>
-      </w:pPr>
-      <w:r>
-        <w:t> //删除数据</w:t>
-      </w:r>
-    </w:p>
-    <w:p>
-      <w:pPr>
-        <w:keepNext w:val="0"/>
-        <w:keepLines w:val="0"/>
-        <w:widowControl/>
-        <w:numPr>
-          <w:ilvl w:val="2"/>
-          <w:numId w:val="10"/>
-        </w:numPr>
-        <w:suppressLineNumbers w:val="0"/>
-        <w:tabs>
-          <w:tab w:val="left" w:pos="2160"/>
-        </w:tabs>
-        <w:spacing w:before="0" w:beforeAutospacing="1" w:after="0" w:afterAutospacing="1"/>
-        <w:ind w:left="2160" w:hanging="360"/>
-      </w:pPr>
-      <w:r>
-        <w:t>        String SQL = "delete from tweet where id=?";</w:t>
-      </w:r>
-    </w:p>
-    <w:p>
-      <w:pPr>
-        <w:keepNext w:val="0"/>
-        <w:keepLines w:val="0"/>
-        <w:widowControl/>
-        <w:numPr>
-          <w:ilvl w:val="2"/>
-          <w:numId w:val="10"/>
-        </w:numPr>
-        <w:suppressLineNumbers w:val="0"/>
-        <w:tabs>
-          <w:tab w:val="left" w:pos="2160"/>
-        </w:tabs>
-        <w:spacing w:before="0" w:beforeAutospacing="1" w:after="0" w:afterAutospacing="1"/>
-        <w:ind w:left="2160" w:hanging="360"/>
-      </w:pPr>
-      <w:r>
-        <w:t>        String id = "3";</w:t>
-      </w:r>
-    </w:p>
-    <w:p>
-      <w:pPr>
-        <w:keepNext w:val="0"/>
-        <w:keepLines w:val="0"/>
-        <w:widowControl/>
-        <w:numPr>
-          <w:ilvl w:val="2"/>
-          <w:numId w:val="10"/>
-        </w:numPr>
-        <w:suppressLineNumbers w:val="0"/>
-        <w:tabs>
-          <w:tab w:val="left" w:pos="2160"/>
-        </w:tabs>
-        <w:spacing w:before="0" w:beforeAutospacing="1" w:after="0" w:afterAutospacing="1"/>
-        <w:ind w:left="2160" w:hanging="360"/>
-      </w:pPr>
-      <w:r>
-        <w:t>        jt.update(SQL,id);</w:t>
-      </w:r>
-    </w:p>
-    <w:p>
-      <w:pPr>
-        <w:keepNext w:val="0"/>
-        <w:keepLines w:val="0"/>
-        <w:widowControl/>
-        <w:numPr>
-          <w:ilvl w:val="2"/>
-          <w:numId w:val="10"/>
-        </w:numPr>
-        <w:suppressLineNumbers w:val="0"/>
-        <w:tabs>
-          <w:tab w:val="left" w:pos="2160"/>
-        </w:tabs>
-        <w:spacing w:before="0" w:beforeAutospacing="1" w:after="0" w:afterAutospacing="1"/>
-        <w:ind w:left="2160" w:hanging="360"/>
-      </w:pPr>
-      <w:r>
-        <w:t>        System.out.println("Deleted Record id = " + id);</w:t>
-      </w:r>
-    </w:p>
-    <w:p>
-      <w:pPr>
-        <w:keepNext w:val="0"/>
-        <w:keepLines w:val="0"/>
-        <w:widowControl/>
-        <w:numPr>
-          <w:ilvl w:val="1"/>
-          <w:numId w:val="10"/>
-        </w:numPr>
-        <w:suppressLineNumbers w:val="0"/>
-        <w:tabs>
-          <w:tab w:val="left" w:pos="1440"/>
-        </w:tabs>
-        <w:spacing w:before="0" w:beforeAutospacing="1" w:after="0" w:afterAutospacing="1"/>
-        <w:ind w:left="1440" w:hanging="360"/>
-      </w:pPr>
-      <w:r>
-        <w:t xml:space="preserve">读取数据 </w:t>
-      </w:r>
-    </w:p>
-    <w:p>
-      <w:pPr>
-        <w:keepNext w:val="0"/>
-        <w:keepLines w:val="0"/>
-        <w:widowControl/>
-        <w:numPr>
-          <w:ilvl w:val="2"/>
-          <w:numId w:val="11"/>
-        </w:numPr>
-        <w:suppressLineNumbers w:val="0"/>
-        <w:tabs>
-          <w:tab w:val="left" w:pos="2160"/>
-        </w:tabs>
-        <w:spacing w:before="0" w:beforeAutospacing="1" w:after="0" w:afterAutospacing="1"/>
-        <w:ind w:left="2160" w:hanging="360"/>
-      </w:pPr>
-      <w:r>
-        <w:t>//读取数据</w:t>
-      </w:r>
-    </w:p>
-    <w:p>
-      <w:pPr>
-        <w:keepNext w:val="0"/>
-        <w:keepLines w:val="0"/>
-        <w:widowControl/>
-        <w:numPr>
-          <w:ilvl w:val="2"/>
-          <w:numId w:val="11"/>
-        </w:numPr>
-        <w:suppressLineNumbers w:val="0"/>
-        <w:tabs>
-          <w:tab w:val="left" w:pos="2160"/>
-        </w:tabs>
-        <w:spacing w:before="0" w:beforeAutospacing="1" w:after="0" w:afterAutospacing="1"/>
-        <w:ind w:left="2160" w:hanging="360"/>
-      </w:pPr>
-      <w:r>
-        <w:t>        SqlRowSet srs = jt.queryForRowSet("select * from tweet");</w:t>
-      </w:r>
-    </w:p>
-    <w:p>
-      <w:pPr>
-        <w:keepNext w:val="0"/>
-        <w:keepLines w:val="0"/>
-        <w:widowControl/>
-        <w:numPr>
-          <w:ilvl w:val="2"/>
-          <w:numId w:val="11"/>
-        </w:numPr>
-        <w:suppressLineNumbers w:val="0"/>
-        <w:tabs>
-          <w:tab w:val="left" w:pos="2160"/>
-        </w:tabs>
-        <w:spacing w:before="0" w:beforeAutospacing="1" w:after="0" w:afterAutospacing="1"/>
-        <w:ind w:left="2160" w:hanging="360"/>
-      </w:pPr>
-      <w:r>
-        <w:t>        int rowCount = 0;</w:t>
-      </w:r>
-    </w:p>
-    <w:p>
-      <w:pPr>
-        <w:keepNext w:val="0"/>
-        <w:keepLines w:val="0"/>
-        <w:widowControl/>
-        <w:numPr>
-          <w:ilvl w:val="2"/>
-          <w:numId w:val="11"/>
-        </w:numPr>
-        <w:suppressLineNumbers w:val="0"/>
-        <w:tabs>
-          <w:tab w:val="left" w:pos="2160"/>
-        </w:tabs>
-        <w:spacing w:before="0" w:beforeAutospacing="1" w:after="0" w:afterAutospacing="1"/>
-        <w:ind w:left="2160" w:hanging="360"/>
-      </w:pPr>
-      <w:r>
-        <w:t>        while (srs.next()) {</w:t>
-      </w:r>
-    </w:p>
-    <w:p>
-      <w:pPr>
-        <w:keepNext w:val="0"/>
-        <w:keepLines w:val="0"/>
-        <w:widowControl/>
-        <w:numPr>
-          <w:ilvl w:val="2"/>
-          <w:numId w:val="11"/>
-        </w:numPr>
-        <w:suppressLineNumbers w:val="0"/>
-        <w:tabs>
-          <w:tab w:val="left" w:pos="2160"/>
-        </w:tabs>
-        <w:spacing w:before="0" w:beforeAutospacing="1" w:after="0" w:afterAutospacing="1"/>
-        <w:ind w:left="2160" w:hanging="360"/>
-      </w:pPr>
-      <w:r>
-        <w:t>            System.out.println(srs.getString("id") + " - " + srs.getString("user") + " - " + srs.getString("message"));</w:t>
-      </w:r>
-    </w:p>
-    <w:p>
-      <w:pPr>
-        <w:keepNext w:val="0"/>
-        <w:keepLines w:val="0"/>
-        <w:widowControl/>
-        <w:numPr>
-          <w:ilvl w:val="2"/>
-          <w:numId w:val="11"/>
-        </w:numPr>
-        <w:suppressLineNumbers w:val="0"/>
-        <w:tabs>
-          <w:tab w:val="left" w:pos="2160"/>
-        </w:tabs>
-        <w:spacing w:before="0" w:beforeAutospacing="1" w:after="0" w:afterAutospacing="1"/>
-        <w:ind w:left="2160" w:hanging="360"/>
-      </w:pPr>
-      <w:r>
-        <w:t>            rowCount++;</w:t>
-      </w:r>
-    </w:p>
-    <w:p>
-      <w:pPr>
-        <w:keepNext w:val="0"/>
-        <w:keepLines w:val="0"/>
-        <w:widowControl/>
-        <w:numPr>
-          <w:ilvl w:val="2"/>
-          <w:numId w:val="11"/>
-        </w:numPr>
-        <w:suppressLineNumbers w:val="0"/>
-        <w:tabs>
-          <w:tab w:val="left" w:pos="2160"/>
-        </w:tabs>
-        <w:spacing w:before="0" w:beforeAutospacing="1" w:after="0" w:afterAutospacing="1"/>
-        <w:ind w:left="2160" w:hanging="360"/>
-      </w:pPr>
-      <w:r>
-        <w:t>        }</w:t>
-      </w:r>
-    </w:p>
-    <w:p>
-      <w:pPr>
-        <w:keepNext w:val="0"/>
-        <w:keepLines w:val="0"/>
-        <w:widowControl/>
-        <w:numPr>
-          <w:ilvl w:val="2"/>
-          <w:numId w:val="11"/>
-        </w:numPr>
-        <w:suppressLineNumbers w:val="0"/>
-        <w:tabs>
-          <w:tab w:val="left" w:pos="2160"/>
-        </w:tabs>
-        <w:spacing w:before="0" w:beforeAutospacing="1" w:after="0" w:afterAutospacing="1"/>
-        <w:ind w:left="2160" w:hanging="360"/>
-      </w:pPr>
-      <w:r>
-        <w:t>        System.out.println("Number of records : " + rowCount);</w:t>
-      </w:r>
-    </w:p>
-    <w:p>
-      <w:pPr>
-        <w:keepNext w:val="0"/>
-        <w:keepLines w:val="0"/>
-        <w:widowControl/>
-        <w:numPr>
-          <w:numId w:val="0"/>
-        </w:numPr>
-        <w:suppressLineNumbers w:val="0"/>
-        <w:spacing w:before="0" w:beforeAutospacing="1" w:after="0" w:afterAutospacing="1"/>
-        <w:jc w:val="both"/>
-      </w:pPr>
-    </w:p>
-    <w:p>
-      <w:pPr>
-        <w:pStyle w:val="3"/>
-        <w:numPr>
-          <w:ilvl w:val="1"/>
-          <w:numId w:val="3"/>
-        </w:numPr>
-        <w:spacing w:before="156" w:beforeLines="50" w:after="156" w:afterLines="50" w:line="240" w:lineRule="auto"/>
+      </w:pPr>
+      <w:bookmarkStart w:id="9" w:name="_Toc29105"/>
+      <w:r>
         <w:rPr>
           <w:rFonts w:hint="eastAsia" w:ascii="宋体" w:hAnsi="宋体" w:eastAsia="宋体"/>
           <w:sz w:val="30"/>
           <w:szCs w:val="30"/>
           <w:lang w:val="en-US" w:eastAsia="zh-CN"/>
         </w:rPr>
-      </w:pPr>
-      <w:bookmarkStart w:id="8" w:name="_Toc32590"/>
+        <w:t>日志功能的使用</w:t>
+      </w:r>
+      <w:bookmarkEnd w:id="9"/>
       <w:r>
         <w:rPr>
           <w:rFonts w:hint="eastAsia" w:ascii="宋体" w:hAnsi="宋体" w:eastAsia="宋体"/>
@@ -5178,26 +5845,7 @@
           <w:szCs w:val="30"/>
           <w:lang w:val="en-US" w:eastAsia="zh-CN"/>
         </w:rPr>
-        <w:t>日志功能的使用</w:t>
-      </w:r>
-      <w:bookmarkEnd w:id="8"/>
-      <w:r>
-        <w:rPr>
-          <w:rFonts w:hint="eastAsia" w:ascii="宋体" w:hAnsi="宋体" w:eastAsia="宋体"/>
-          <w:sz w:val="30"/>
-          <w:szCs w:val="30"/>
-          <w:lang w:val="en-US" w:eastAsia="zh-CN"/>
-        </w:rPr>
-        <w:t xml:space="preserve"> </w:t>
-      </w:r>
-      <w:r>
-        <w:rPr>
-          <w:rFonts w:hint="eastAsia" w:ascii="宋体" w:hAnsi="宋体" w:eastAsia="宋体"/>
-          <w:sz w:val="30"/>
-          <w:szCs w:val="30"/>
-          <w:lang w:val="en-US" w:eastAsia="zh-CN"/>
-        </w:rPr>
-        <w:t xml:space="preserve"> </w:t>
+        <w:t xml:space="preserve">  </w:t>
       </w:r>
     </w:p>
     <w:p>
@@ -5266,7 +5914,7 @@
                     </pic:cNvPicPr>
                   </pic:nvPicPr>
                   <pic:blipFill>
-                    <a:blip r:embed="rId10"/>
+                    <a:blip r:embed="rId11"/>
                     <a:stretch>
                       <a:fillRect/>
                     </a:stretch>
@@ -5400,7 +6048,7 @@
                     </pic:cNvPicPr>
                   </pic:nvPicPr>
                   <pic:blipFill>
-                    <a:blip r:embed="rId11"/>
+                    <a:blip r:embed="rId12"/>
                     <a:stretch>
                       <a:fillRect/>
                     </a:stretch>
@@ -5431,6 +6079,7 @@
         <w:keepLines w:val="0"/>
         <w:widowControl/>
         <w:numPr>
+          <w:ilvl w:val="0"/>
           <w:numId w:val="0"/>
         </w:numPr>
         <w:suppressLineNumbers w:val="0"/>
@@ -5453,7 +6102,7 @@
           <w:lang w:val="en-US" w:eastAsia="zh-CN"/>
         </w:rPr>
       </w:pPr>
-      <w:bookmarkStart w:id="9" w:name="_Toc7266"/>
+      <w:bookmarkStart w:id="10" w:name="_Toc9577"/>
       <w:r>
         <w:rPr>
           <w:rFonts w:hint="eastAsia" w:ascii="宋体" w:hAnsi="宋体" w:eastAsia="宋体"/>
@@ -5463,7 +6112,7 @@
         </w:rPr>
         <w:t>springMVC的使用</w:t>
       </w:r>
-      <w:bookmarkEnd w:id="9"/>
+      <w:bookmarkEnd w:id="10"/>
     </w:p>
     <w:p>
       <w:pPr>
@@ -5818,6 +6467,7 @@
         <w:keepLines w:val="0"/>
         <w:widowControl/>
         <w:numPr>
+          <w:ilvl w:val="0"/>
           <w:numId w:val="0"/>
         </w:numPr>
         <w:suppressLineNumbers w:val="0"/>
@@ -5840,7 +6490,7 @@
           <w:lang w:val="en-US" w:eastAsia="zh-CN"/>
         </w:rPr>
       </w:pPr>
-      <w:bookmarkStart w:id="10" w:name="_Toc16281"/>
+      <w:bookmarkStart w:id="11" w:name="_Toc11340"/>
       <w:r>
         <w:rPr>
           <w:rFonts w:hint="eastAsia" w:ascii="宋体" w:hAnsi="宋体" w:eastAsia="宋体"/>
@@ -5850,7 +6500,7 @@
         </w:rPr>
         <w:t>SpringMVC分页功能的使用</w:t>
       </w:r>
-      <w:bookmarkEnd w:id="10"/>
+      <w:bookmarkEnd w:id="11"/>
     </w:p>
     <w:p>
       <w:pPr>
@@ -6082,6 +6732,7 @@
         <w:keepLines w:val="0"/>
         <w:widowControl/>
         <w:numPr>
+          <w:ilvl w:val="0"/>
           <w:numId w:val="0"/>
         </w:numPr>
         <w:suppressLineNumbers w:val="0"/>
@@ -6095,6 +6746,7 @@
         <w:keepLines w:val="0"/>
         <w:widowControl/>
         <w:numPr>
+          <w:ilvl w:val="0"/>
           <w:numId w:val="0"/>
         </w:numPr>
         <w:suppressLineNumbers w:val="0"/>
@@ -6108,6 +6760,7 @@
         <w:keepLines w:val="0"/>
         <w:widowControl/>
         <w:numPr>
+          <w:ilvl w:val="0"/>
           <w:numId w:val="0"/>
         </w:numPr>
         <w:suppressLineNumbers w:val="0"/>
@@ -6121,6 +6774,7 @@
         <w:keepLines w:val="0"/>
         <w:widowControl/>
         <w:numPr>
+          <w:ilvl w:val="0"/>
           <w:numId w:val="0"/>
         </w:numPr>
         <w:suppressLineNumbers w:val="0"/>
@@ -6134,6 +6788,7 @@
         <w:keepLines w:val="0"/>
         <w:widowControl/>
         <w:numPr>
+          <w:ilvl w:val="0"/>
           <w:numId w:val="0"/>
         </w:numPr>
         <w:suppressLineNumbers w:val="0"/>
@@ -6147,6 +6802,7 @@
         <w:keepLines w:val="0"/>
         <w:widowControl/>
         <w:numPr>
+          <w:ilvl w:val="0"/>
           <w:numId w:val="0"/>
         </w:numPr>
         <w:suppressLineNumbers w:val="0"/>
@@ -6156,7 +6812,7 @@
     </w:p>
     <w:p>
       <w:pPr>
-        <w:pStyle w:val="45"/>
+        <w:pStyle w:val="46"/>
         <w:spacing w:before="156" w:beforeLines="50" w:after="156" w:afterLines="50" w:line="240" w:lineRule="auto"/>
         <w:rPr>
           <w:rFonts w:hint="eastAsia" w:eastAsia="宋体"/>
@@ -6353,7 +7009,7 @@
     <w:lvl w:ilvl="0" w:tentative="0">
       <w:start w:val="1"/>
       <w:numFmt w:val="decimal"/>
-      <w:pStyle w:val="68"/>
+      <w:pStyle w:val="69"/>
       <w:lvlText w:val="（%1）"/>
       <w:lvlJc w:val="left"/>
       <w:pPr>
@@ -8261,7 +8917,7 @@
     <w:lsdException w:qFormat="1" w:unhideWhenUsed="0" w:uiPriority="0" w:semiHidden="0" w:name="Title"/>
     <w:lsdException w:unhideWhenUsed="0" w:uiPriority="0" w:semiHidden="0" w:name="Closing"/>
     <w:lsdException w:unhideWhenUsed="0" w:uiPriority="0" w:semiHidden="0" w:name="Signature"/>
-    <w:lsdException w:uiPriority="1" w:name="Default Paragraph Font"/>
+    <w:lsdException w:qFormat="1" w:uiPriority="1" w:semiHidden="0" w:name="Default Paragraph Font"/>
     <w:lsdException w:qFormat="1" w:unhideWhenUsed="0" w:uiPriority="0" w:semiHidden="0" w:name="Body Text"/>
     <w:lsdException w:qFormat="1" w:unhideWhenUsed="0" w:uiPriority="0" w:semiHidden="0" w:name="Body Text Indent"/>
     <w:lsdException w:unhideWhenUsed="0" w:uiPriority="0" w:semiHidden="0" w:name="List Continue"/>
@@ -8299,7 +8955,7 @@
     <w:lsdException w:unhideWhenUsed="0" w:uiPriority="0" w:semiHidden="0" w:name="HTML Sample"/>
     <w:lsdException w:unhideWhenUsed="0" w:uiPriority="0" w:semiHidden="0" w:name="HTML Typewriter"/>
     <w:lsdException w:unhideWhenUsed="0" w:uiPriority="0" w:semiHidden="0" w:name="HTML Variable"/>
-    <w:lsdException w:uiPriority="99" w:name="Normal Table"/>
+    <w:lsdException w:qFormat="1" w:uiPriority="99" w:semiHidden="0" w:name="Normal Table"/>
     <w:lsdException w:qFormat="1" w:unhideWhenUsed="0" w:uiPriority="0" w:semiHidden="0" w:name="annotation subject"/>
     <w:lsdException w:uiPriority="0" w:name="Table Simple 1"/>
     <w:lsdException w:uiPriority="0" w:name="Table Simple 2"/>
@@ -8465,7 +9121,7 @@
     <w:name w:val="heading 1"/>
     <w:basedOn w:val="1"/>
     <w:next w:val="1"/>
-    <w:link w:val="54"/>
+    <w:link w:val="55"/>
     <w:qFormat/>
     <w:uiPriority w:val="0"/>
     <w:pPr>
@@ -8511,7 +9167,7 @@
     <w:name w:val="heading 3"/>
     <w:basedOn w:val="1"/>
     <w:next w:val="1"/>
-    <w:link w:val="70"/>
+    <w:link w:val="71"/>
     <w:qFormat/>
     <w:uiPriority w:val="0"/>
     <w:pPr>
@@ -8669,11 +9325,13 @@
   <w:style w:type="character" w:default="1" w:styleId="30">
     <w:name w:val="Default Paragraph Font"/>
     <w:unhideWhenUsed/>
+    <w:qFormat/>
     <w:uiPriority w:val="1"/>
   </w:style>
-  <w:style w:type="table" w:default="1" w:styleId="36">
+  <w:style w:type="table" w:default="1" w:styleId="37">
     <w:name w:val="Normal Table"/>
     <w:unhideWhenUsed/>
+    <w:qFormat/>
     <w:uiPriority w:val="99"/>
     <w:tblPr>
       <w:tblLayout w:type="fixed"/>
@@ -8689,7 +9347,7 @@
     <w:name w:val="annotation subject"/>
     <w:basedOn w:val="12"/>
     <w:next w:val="12"/>
-    <w:link w:val="53"/>
+    <w:link w:val="54"/>
     <w:qFormat/>
     <w:uiPriority w:val="0"/>
     <w:rPr>
@@ -8700,7 +9358,7 @@
   <w:style w:type="paragraph" w:styleId="12">
     <w:name w:val="annotation text"/>
     <w:basedOn w:val="1"/>
-    <w:link w:val="52"/>
+    <w:link w:val="53"/>
     <w:qFormat/>
     <w:uiPriority w:val="0"/>
     <w:pPr>
@@ -8768,7 +9426,7 @@
   <w:style w:type="paragraph" w:styleId="17">
     <w:name w:val="Body Text Indent"/>
     <w:basedOn w:val="1"/>
-    <w:link w:val="48"/>
+    <w:link w:val="49"/>
     <w:qFormat/>
     <w:uiPriority w:val="0"/>
     <w:pPr>
@@ -8993,6 +9651,15 @@
     </w:rPr>
   </w:style>
   <w:style w:type="character" w:styleId="35">
+    <w:name w:val="HTML Code"/>
+    <w:basedOn w:val="30"/>
+    <w:uiPriority w:val="0"/>
+    <w:rPr>
+      <w:rFonts w:ascii="Courier New" w:hAnsi="Courier New"/>
+      <w:sz w:val="20"/>
+    </w:rPr>
+  </w:style>
+  <w:style w:type="character" w:styleId="36">
     <w:name w:val="annotation reference"/>
     <w:basedOn w:val="30"/>
     <w:qFormat/>
@@ -9002,9 +9669,9 @@
       <w:szCs w:val="21"/>
     </w:rPr>
   </w:style>
-  <w:style w:type="table" w:styleId="37">
+  <w:style w:type="table" w:styleId="38">
     <w:name w:val="Table Grid"/>
-    <w:basedOn w:val="36"/>
+    <w:basedOn w:val="37"/>
     <w:qFormat/>
     <w:uiPriority w:val="0"/>
     <w:pPr>
@@ -9029,7 +9696,7 @@
       </w:tblCellMar>
     </w:tblPr>
   </w:style>
-  <w:style w:type="paragraph" w:customStyle="1" w:styleId="38">
+  <w:style w:type="paragraph" w:customStyle="1" w:styleId="39">
     <w:name w:val="样式3"/>
     <w:basedOn w:val="29"/>
     <w:qFormat/>
@@ -9044,7 +9711,7 @@
       <w:b w:val="0"/>
     </w:rPr>
   </w:style>
-  <w:style w:type="paragraph" w:customStyle="1" w:styleId="39">
+  <w:style w:type="paragraph" w:customStyle="1" w:styleId="40">
     <w:name w:val="样式4"/>
     <w:basedOn w:val="2"/>
     <w:next w:val="1"/>
@@ -9059,10 +9726,10 @@
       <w:rFonts w:eastAsia="Times New Roman"/>
     </w:rPr>
   </w:style>
-  <w:style w:type="paragraph" w:customStyle="1" w:styleId="40">
+  <w:style w:type="paragraph" w:customStyle="1" w:styleId="41">
     <w:name w:val="样式 样式 宋体 小四 行距: 1.5 倍行距 + 五号 首行缩进:  2 字符 行距: 多倍行距 1.25 字行"/>
     <w:basedOn w:val="1"/>
-    <w:link w:val="41"/>
+    <w:link w:val="42"/>
     <w:qFormat/>
     <w:uiPriority w:val="0"/>
     <w:pPr>
@@ -9074,10 +9741,10 @@
       <w:szCs w:val="20"/>
     </w:rPr>
   </w:style>
-  <w:style w:type="character" w:customStyle="1" w:styleId="41">
+  <w:style w:type="character" w:customStyle="1" w:styleId="42">
     <w:name w:val="样式 样式 宋体 小四 行距: 1.5 倍行距 + 五号 首行缩进:  2 字符 行距: 多倍行距 1.25 字行 Char"/>
     <w:basedOn w:val="30"/>
-    <w:link w:val="40"/>
+    <w:link w:val="41"/>
     <w:qFormat/>
     <w:uiPriority w:val="0"/>
     <w:rPr>
@@ -9087,10 +9754,10 @@
       <w:lang w:val="en-US" w:eastAsia="zh-CN" w:bidi="ar-SA"/>
     </w:rPr>
   </w:style>
-  <w:style w:type="paragraph" w:customStyle="1" w:styleId="42">
+  <w:style w:type="paragraph" w:customStyle="1" w:styleId="43">
     <w:name w:val="样式 行距: 多倍行距 1.25 字行"/>
     <w:basedOn w:val="1"/>
-    <w:link w:val="43"/>
+    <w:link w:val="44"/>
     <w:qFormat/>
     <w:uiPriority w:val="0"/>
     <w:pPr>
@@ -9102,10 +9769,10 @@
       <w:szCs w:val="20"/>
     </w:rPr>
   </w:style>
-  <w:style w:type="character" w:customStyle="1" w:styleId="43">
+  <w:style w:type="character" w:customStyle="1" w:styleId="44">
     <w:name w:val="样式 行距: 多倍行距 1.25 字行 Char1"/>
     <w:basedOn w:val="30"/>
-    <w:link w:val="42"/>
+    <w:link w:val="43"/>
     <w:qFormat/>
     <w:uiPriority w:val="0"/>
     <w:rPr>
@@ -9115,7 +9782,7 @@
       <w:lang w:val="en-US" w:eastAsia="zh-CN" w:bidi="ar-SA"/>
     </w:rPr>
   </w:style>
-  <w:style w:type="paragraph" w:customStyle="1" w:styleId="44">
+  <w:style w:type="paragraph" w:customStyle="1" w:styleId="45">
     <w:name w:val="样式 样式 行距: 多倍行距 1.25 字行 + 两端对齐 首行缩进:  0.63 厘米"/>
     <w:basedOn w:val="1"/>
     <w:qFormat/>
@@ -9129,7 +9796,7 @@
       <w:szCs w:val="20"/>
     </w:rPr>
   </w:style>
-  <w:style w:type="paragraph" w:customStyle="1" w:styleId="45">
+  <w:style w:type="paragraph" w:customStyle="1" w:styleId="46">
     <w:name w:val="规范正文 数字列表"/>
     <w:basedOn w:val="1"/>
     <w:qFormat/>
@@ -9148,7 +9815,7 @@
       <w:szCs w:val="20"/>
     </w:rPr>
   </w:style>
-  <w:style w:type="paragraph" w:customStyle="1" w:styleId="46">
+  <w:style w:type="paragraph" w:customStyle="1" w:styleId="47">
     <w:name w:val="规范正文 首行缩进"/>
     <w:basedOn w:val="1"/>
     <w:qFormat/>
@@ -9165,17 +9832,17 @@
       <w:szCs w:val="20"/>
     </w:rPr>
   </w:style>
-  <w:style w:type="paragraph" w:customStyle="1" w:styleId="47">
+  <w:style w:type="paragraph" w:customStyle="1" w:styleId="48">
     <w:name w:val="列出段落1"/>
     <w:basedOn w:val="1"/>
-    <w:link w:val="49"/>
+    <w:link w:val="50"/>
     <w:qFormat/>
     <w:uiPriority w:val="34"/>
     <w:pPr>
       <w:ind w:firstLine="420" w:firstLineChars="200"/>
     </w:pPr>
   </w:style>
-  <w:style w:type="character" w:customStyle="1" w:styleId="48">
+  <w:style w:type="character" w:customStyle="1" w:styleId="49">
     <w:name w:val="正文文本缩进 Char"/>
     <w:basedOn w:val="30"/>
     <w:link w:val="17"/>
@@ -9188,9 +9855,9 @@
       <w:szCs w:val="24"/>
     </w:rPr>
   </w:style>
-  <w:style w:type="character" w:customStyle="1" w:styleId="49">
+  <w:style w:type="character" w:customStyle="1" w:styleId="50">
     <w:name w:val="列出段落 Char"/>
-    <w:link w:val="47"/>
+    <w:link w:val="48"/>
     <w:qFormat/>
     <w:uiPriority w:val="0"/>
     <w:rPr>
@@ -9199,7 +9866,7 @@
       <w:szCs w:val="24"/>
     </w:rPr>
   </w:style>
-  <w:style w:type="paragraph" w:customStyle="1" w:styleId="50">
+  <w:style w:type="paragraph" w:customStyle="1" w:styleId="51">
     <w:name w:val="Char"/>
     <w:basedOn w:val="1"/>
     <w:qFormat/>
@@ -9217,7 +9884,7 @@
       <w:lang w:eastAsia="en-US"/>
     </w:rPr>
   </w:style>
-  <w:style w:type="paragraph" w:customStyle="1" w:styleId="51">
+  <w:style w:type="paragraph" w:customStyle="1" w:styleId="52">
     <w:name w:val="Char3"/>
     <w:basedOn w:val="1"/>
     <w:qFormat/>
@@ -9234,7 +9901,7 @@
       <w:szCs w:val="20"/>
     </w:rPr>
   </w:style>
-  <w:style w:type="character" w:customStyle="1" w:styleId="52">
+  <w:style w:type="character" w:customStyle="1" w:styleId="53">
     <w:name w:val="批注文字 Char"/>
     <w:basedOn w:val="30"/>
     <w:link w:val="12"/>
@@ -9246,9 +9913,9 @@
       <w:szCs w:val="24"/>
     </w:rPr>
   </w:style>
-  <w:style w:type="character" w:customStyle="1" w:styleId="53">
+  <w:style w:type="character" w:customStyle="1" w:styleId="54">
     <w:name w:val="批注主题 Char"/>
-    <w:basedOn w:val="52"/>
+    <w:basedOn w:val="53"/>
     <w:link w:val="11"/>
     <w:qFormat/>
     <w:uiPriority w:val="0"/>
@@ -9260,7 +9927,7 @@
       <w:szCs w:val="24"/>
     </w:rPr>
   </w:style>
-  <w:style w:type="character" w:customStyle="1" w:styleId="54">
+  <w:style w:type="character" w:customStyle="1" w:styleId="55">
     <w:name w:val="标题 1 Char"/>
     <w:basedOn w:val="30"/>
     <w:link w:val="2"/>
@@ -9275,37 +9942,37 @@
       <w:szCs w:val="44"/>
     </w:rPr>
   </w:style>
-  <w:style w:type="character" w:customStyle="1" w:styleId="55">
+  <w:style w:type="character" w:customStyle="1" w:styleId="56">
     <w:name w:val="webkit-html-tag"/>
     <w:basedOn w:val="30"/>
     <w:qFormat/>
     <w:uiPriority w:val="0"/>
   </w:style>
-  <w:style w:type="character" w:customStyle="1" w:styleId="56">
+  <w:style w:type="character" w:customStyle="1" w:styleId="57">
     <w:name w:val="text"/>
     <w:basedOn w:val="30"/>
     <w:qFormat/>
     <w:uiPriority w:val="0"/>
   </w:style>
-  <w:style w:type="character" w:customStyle="1" w:styleId="57">
+  <w:style w:type="character" w:customStyle="1" w:styleId="58">
     <w:name w:val="webkit-html-attribute"/>
     <w:basedOn w:val="30"/>
     <w:qFormat/>
     <w:uiPriority w:val="0"/>
   </w:style>
-  <w:style w:type="character" w:customStyle="1" w:styleId="58">
+  <w:style w:type="character" w:customStyle="1" w:styleId="59">
     <w:name w:val="webkit-html-attribute-name"/>
     <w:basedOn w:val="30"/>
     <w:qFormat/>
     <w:uiPriority w:val="0"/>
   </w:style>
-  <w:style w:type="character" w:customStyle="1" w:styleId="59">
+  <w:style w:type="character" w:customStyle="1" w:styleId="60">
     <w:name w:val="webkit-html-attribute-value"/>
     <w:basedOn w:val="30"/>
     <w:qFormat/>
     <w:uiPriority w:val="0"/>
   </w:style>
-  <w:style w:type="paragraph" w:customStyle="1" w:styleId="60">
+  <w:style w:type="paragraph" w:customStyle="1" w:styleId="61">
     <w:name w:val="Default"/>
     <w:qFormat/>
     <w:uiPriority w:val="0"/>
@@ -9323,7 +9990,7 @@
       <w:lang w:val="en-US" w:eastAsia="zh-CN" w:bidi="ar-SA"/>
     </w:rPr>
   </w:style>
-  <w:style w:type="paragraph" w:customStyle="1" w:styleId="61">
+  <w:style w:type="paragraph" w:customStyle="1" w:styleId="62">
     <w:name w:val="列出段落11"/>
     <w:basedOn w:val="1"/>
     <w:qFormat/>
@@ -9336,15 +10003,15 @@
       <w:szCs w:val="22"/>
     </w:rPr>
   </w:style>
-  <w:style w:type="character" w:customStyle="1" w:styleId="62">
+  <w:style w:type="character" w:customStyle="1" w:styleId="63">
     <w:name w:val="search_hit"/>
     <w:qFormat/>
     <w:uiPriority w:val="0"/>
   </w:style>
-  <w:style w:type="paragraph" w:customStyle="1" w:styleId="63">
+  <w:style w:type="paragraph" w:customStyle="1" w:styleId="64">
     <w:name w:val="FA正文"/>
     <w:basedOn w:val="1"/>
-    <w:link w:val="64"/>
+    <w:link w:val="65"/>
     <w:qFormat/>
     <w:uiPriority w:val="0"/>
     <w:pPr>
@@ -9354,9 +10021,9 @@
       <w:rFonts w:cs="宋体"/>
     </w:rPr>
   </w:style>
-  <w:style w:type="character" w:customStyle="1" w:styleId="64">
+  <w:style w:type="character" w:customStyle="1" w:styleId="65">
     <w:name w:val="FA正文 Char Char"/>
-    <w:link w:val="63"/>
+    <w:link w:val="64"/>
     <w:uiPriority w:val="0"/>
     <w:rPr>
       <w:rFonts w:cs="宋体"/>
@@ -9365,7 +10032,7 @@
       <w:szCs w:val="24"/>
     </w:rPr>
   </w:style>
-  <w:style w:type="paragraph" w:customStyle="1" w:styleId="65">
+  <w:style w:type="paragraph" w:customStyle="1" w:styleId="66">
     <w:name w:val="列出段落2"/>
     <w:basedOn w:val="1"/>
     <w:unhideWhenUsed/>
@@ -9375,9 +10042,10 @@
       <w:ind w:firstLine="420" w:firstLineChars="200"/>
     </w:pPr>
   </w:style>
-  <w:style w:type="character" w:customStyle="1" w:styleId="66">
+  <w:style w:type="character" w:customStyle="1" w:styleId="67">
     <w:name w:val="wx正文 Char Char"/>
-    <w:link w:val="67"/>
+    <w:link w:val="68"/>
+    <w:qFormat/>
     <w:uiPriority w:val="0"/>
     <w:rPr>
       <w:rFonts w:hAnsi="宋体" w:cs="宋体"/>
@@ -9386,10 +10054,11 @@
       <w:szCs w:val="21"/>
     </w:rPr>
   </w:style>
-  <w:style w:type="paragraph" w:customStyle="1" w:styleId="67">
+  <w:style w:type="paragraph" w:customStyle="1" w:styleId="68">
     <w:name w:val="wx正文"/>
     <w:basedOn w:val="1"/>
-    <w:link w:val="66"/>
+    <w:link w:val="67"/>
+    <w:qFormat/>
     <w:uiPriority w:val="0"/>
     <w:pPr>
       <w:spacing w:line="360" w:lineRule="auto"/>
@@ -9400,10 +10069,10 @@
       <w:szCs w:val="21"/>
     </w:rPr>
   </w:style>
-  <w:style w:type="paragraph" w:customStyle="1" w:styleId="68">
+  <w:style w:type="paragraph" w:customStyle="1" w:styleId="69">
     <w:name w:val="Style a0 + Before:  0.5 line After:  0.5 line"/>
     <w:basedOn w:val="1"/>
-    <w:next w:val="63"/>
+    <w:next w:val="64"/>
     <w:uiPriority w:val="0"/>
     <w:pPr>
       <w:keepNext/>
@@ -9424,7 +10093,7 @@
       <w:szCs w:val="20"/>
     </w:rPr>
   </w:style>
-  <w:style w:type="paragraph" w:customStyle="1" w:styleId="69">
+  <w:style w:type="paragraph" w:customStyle="1" w:styleId="70">
     <w:name w:val="List Paragraph"/>
     <w:basedOn w:val="1"/>
     <w:qFormat/>
@@ -9433,10 +10102,11 @@
       <w:ind w:firstLine="420" w:firstLineChars="200"/>
     </w:pPr>
   </w:style>
-  <w:style w:type="character" w:customStyle="1" w:styleId="70">
+  <w:style w:type="character" w:customStyle="1" w:styleId="71">
     <w:name w:val="标题 3 Char"/>
     <w:basedOn w:val="30"/>
     <w:link w:val="4"/>
+    <w:qFormat/>
     <w:uiPriority w:val="0"/>
     <w:rPr>
       <w:rFonts w:eastAsia="仿宋_GB2312"/>

</xml_diff>

<commit_message>
modify framework speci file
</commit_message>
<xml_diff>
--- a/docs/framework开发平台的使用.docx
+++ b/docs/framework开发平台的使用.docx
@@ -456,7 +456,7 @@
                                 <w:sz w:val="28"/>
                                 <w:lang w:val="en-US" w:eastAsia="zh-CN"/>
                               </w:rPr>
-                              <w:t>0.1</w:t>
+                              <w:t>0.2</w:t>
                             </w:r>
                           </w:p>
                           <w:p>
@@ -607,7 +607,7 @@
                           <w:sz w:val="28"/>
                           <w:lang w:val="en-US" w:eastAsia="zh-CN"/>
                         </w:rPr>
-                        <w:t>0.1</w:t>
+                        <w:t>0.2</w:t>
                       </w:r>
                     </w:p>
                     <w:p>
@@ -1161,6 +1161,21 @@
                 <w:sz w:val="24"/>
               </w:rPr>
             </w:pPr>
+            <w:r>
+              <w:rPr>
+                <w:rFonts w:hint="eastAsia" w:ascii="宋体" w:hAnsi="宋体"/>
+                <w:sz w:val="24"/>
+              </w:rPr>
+              <w:t>2017/07/</w:t>
+            </w:r>
+            <w:r>
+              <w:rPr>
+                <w:rFonts w:hint="eastAsia" w:ascii="宋体" w:hAnsi="宋体"/>
+                <w:sz w:val="24"/>
+                <w:lang w:val="en-US" w:eastAsia="zh-CN"/>
+              </w:rPr>
+              <w:t>21</w:t>
+            </w:r>
           </w:p>
         </w:tc>
         <w:tc>
@@ -1178,10 +1193,19 @@
             <w:pPr>
               <w:spacing w:before="156" w:beforeLines="50" w:after="156" w:afterLines="50"/>
               <w:rPr>
-                <w:rFonts w:ascii="宋体" w:hAnsi="宋体"/>
+                <w:rFonts w:hint="eastAsia" w:ascii="宋体" w:hAnsi="宋体" w:eastAsia="宋体"/>
                 <w:sz w:val="24"/>
+                <w:lang w:val="en-US" w:eastAsia="zh-CN"/>
               </w:rPr>
             </w:pPr>
+            <w:r>
+              <w:rPr>
+                <w:rFonts w:hint="eastAsia" w:ascii="宋体" w:hAnsi="宋体"/>
+                <w:sz w:val="24"/>
+                <w:lang w:val="en-US" w:eastAsia="zh-CN"/>
+              </w:rPr>
+              <w:t>蔡华臣</w:t>
+            </w:r>
           </w:p>
         </w:tc>
         <w:tc>
@@ -1199,10 +1223,19 @@
             <w:pPr>
               <w:spacing w:before="156" w:beforeLines="50" w:after="156" w:afterLines="50"/>
               <w:rPr>
-                <w:rFonts w:ascii="宋体" w:hAnsi="宋体"/>
+                <w:rFonts w:hint="eastAsia" w:ascii="宋体" w:hAnsi="宋体" w:eastAsia="宋体"/>
                 <w:sz w:val="24"/>
+                <w:lang w:val="en-US" w:eastAsia="zh-CN"/>
               </w:rPr>
             </w:pPr>
+            <w:r>
+              <w:rPr>
+                <w:rFonts w:hint="eastAsia" w:ascii="宋体" w:hAnsi="宋体"/>
+                <w:sz w:val="24"/>
+                <w:lang w:val="en-US" w:eastAsia="zh-CN"/>
+              </w:rPr>
+              <w:t>0.2</w:t>
+            </w:r>
           </w:p>
         </w:tc>
         <w:tc>
@@ -1220,11 +1253,19 @@
             <w:pPr>
               <w:spacing w:before="156" w:beforeLines="50" w:after="156" w:afterLines="50"/>
               <w:rPr>
-                <w:rFonts w:ascii="宋体" w:hAnsi="宋体"/>
+                <w:rFonts w:hint="eastAsia" w:ascii="宋体" w:hAnsi="宋体" w:eastAsia="宋体"/>
                 <w:sz w:val="24"/>
-                <w:lang w:val="en-GB"/>
+                <w:lang w:val="en-US" w:eastAsia="zh-CN"/>
               </w:rPr>
             </w:pPr>
+            <w:r>
+              <w:rPr>
+                <w:rFonts w:hint="eastAsia" w:ascii="宋体" w:hAnsi="宋体"/>
+                <w:sz w:val="24"/>
+                <w:lang w:val="en-US" w:eastAsia="zh-CN"/>
+              </w:rPr>
+              <w:t>增加根据数据库表生成JavaBean的功能</w:t>
+            </w:r>
           </w:p>
         </w:tc>
       </w:tr>
@@ -3908,17 +3949,7 @@
           <w:b/>
           <w:bCs/>
         </w:rPr>
-        <w:t>1、注意代码的保密，不得把代码分发</w:t>
-      </w:r>
-      <w:bookmarkStart w:id="13" w:name="_GoBack"/>
-      <w:bookmarkEnd w:id="13"/>
-      <w:r>
-        <w:rPr>
-          <w:rFonts w:hint="eastAsia"/>
-          <w:b/>
-          <w:bCs/>
-        </w:rPr>
-        <w:t>给无关人员</w:t>
+        <w:t>1、注意代码的保密，不得把代码分发给无关人员</w:t>
       </w:r>
     </w:p>
     <w:p>
@@ -6404,6 +6435,88 @@
       <w:r>
         <w:t>framework/src/main/webapp/WEB-INF/jsp/examples/pagination/list.jsp</w:t>
       </w:r>
+    </w:p>
+    <w:p>
+      <w:pPr>
+        <w:pStyle w:val="3"/>
+        <w:numPr>
+          <w:ilvl w:val="1"/>
+          <w:numId w:val="3"/>
+        </w:numPr>
+        <w:spacing w:before="156" w:beforeLines="50" w:after="156" w:afterLines="50" w:line="240" w:lineRule="auto"/>
+        <w:rPr>
+          <w:rFonts w:hint="eastAsia" w:ascii="宋体" w:hAnsi="宋体" w:eastAsia="宋体"/>
+          <w:sz w:val="30"/>
+          <w:szCs w:val="30"/>
+        </w:rPr>
+      </w:pPr>
+      <w:r>
+        <w:rPr>
+          <w:rFonts w:hint="eastAsia" w:ascii="宋体" w:hAnsi="宋体" w:eastAsia="宋体"/>
+          <w:sz w:val="30"/>
+          <w:szCs w:val="30"/>
+          <w:lang w:val="en-US" w:eastAsia="zh-CN"/>
+        </w:rPr>
+        <w:t>根据数据库表生成JavaBean的功能</w:t>
+      </w:r>
+    </w:p>
+    <w:p>
+      <w:pPr>
+        <w:rPr>
+          <w:rFonts w:hint="eastAsia"/>
+          <w:lang w:val="en-US" w:eastAsia="zh-CN"/>
+        </w:rPr>
+      </w:pPr>
+      <w:r>
+        <w:rPr>
+          <w:rFonts w:hint="eastAsia"/>
+        </w:rPr>
+        <w:t>/framework/src/main/java/com/smg/framework/common</w:t>
+      </w:r>
+      <w:r>
+        <w:rPr>
+          <w:rFonts w:hint="eastAsia"/>
+          <w:lang w:val="en-US" w:eastAsia="zh-CN"/>
+        </w:rPr>
+        <w:t>/GenerateJavaBeanUtil.java</w:t>
+      </w:r>
+    </w:p>
+    <w:p>
+      <w:pPr>
+        <w:rPr>
+          <w:rFonts w:hint="eastAsia"/>
+          <w:lang w:val="en-US" w:eastAsia="zh-CN"/>
+        </w:rPr>
+      </w:pPr>
+      <w:r>
+        <w:rPr>
+          <w:rFonts w:hint="eastAsia"/>
+          <w:lang w:val="en-US" w:eastAsia="zh-CN"/>
+        </w:rPr>
+        <w:t>通过Main方法生成</w:t>
+      </w:r>
+      <w:bookmarkStart w:id="13" w:name="_GoBack"/>
+      <w:bookmarkEnd w:id="13"/>
+    </w:p>
+    <w:p>
+      <w:pPr>
+        <w:widowControl/>
+        <w:numPr>
+          <w:numId w:val="0"/>
+        </w:numPr>
+        <w:spacing w:beforeAutospacing="1" w:afterAutospacing="1"/>
+        <w:jc w:val="both"/>
+      </w:pPr>
+    </w:p>
+    <w:p>
+      <w:pPr>
+        <w:widowControl/>
+        <w:numPr>
+          <w:numId w:val="0"/>
+        </w:numPr>
+        <w:spacing w:beforeAutospacing="1" w:afterAutospacing="1"/>
+        <w:jc w:val="both"/>
+      </w:pPr>
     </w:p>
     <w:p>
       <w:pPr>
@@ -8544,7 +8657,7 @@
     <w:lsdException w:qFormat="1" w:unhideWhenUsed="0" w:uiPriority="0" w:semiHidden="0" w:name="Title"/>
     <w:lsdException w:unhideWhenUsed="0" w:uiPriority="0" w:semiHidden="0" w:name="Closing"/>
     <w:lsdException w:unhideWhenUsed="0" w:uiPriority="0" w:semiHidden="0" w:name="Signature"/>
-    <w:lsdException w:uiPriority="1" w:name="Default Paragraph Font"/>
+    <w:lsdException w:qFormat="1" w:uiPriority="1" w:semiHidden="0" w:name="Default Paragraph Font"/>
     <w:lsdException w:qFormat="1" w:unhideWhenUsed="0" w:uiPriority="0" w:semiHidden="0" w:name="Body Text"/>
     <w:lsdException w:qFormat="1" w:unhideWhenUsed="0" w:uiPriority="0" w:semiHidden="0" w:name="Body Text Indent"/>
     <w:lsdException w:unhideWhenUsed="0" w:uiPriority="0" w:semiHidden="0" w:name="List Continue"/>
@@ -8582,7 +8695,7 @@
     <w:lsdException w:unhideWhenUsed="0" w:uiPriority="0" w:semiHidden="0" w:name="HTML Sample"/>
     <w:lsdException w:unhideWhenUsed="0" w:uiPriority="0" w:semiHidden="0" w:name="HTML Typewriter"/>
     <w:lsdException w:unhideWhenUsed="0" w:uiPriority="0" w:semiHidden="0" w:name="HTML Variable"/>
-    <w:lsdException w:uiPriority="99" w:name="Normal Table"/>
+    <w:lsdException w:qFormat="1" w:uiPriority="99" w:semiHidden="0" w:name="Normal Table"/>
     <w:lsdException w:qFormat="1" w:unhideWhenUsed="0" w:uiPriority="0" w:semiHidden="0" w:name="annotation subject"/>
     <w:lsdException w:uiPriority="0" w:name="Table Simple 1"/>
     <w:lsdException w:uiPriority="0" w:name="Table Simple 2"/>
@@ -8952,11 +9065,13 @@
   <w:style w:type="character" w:default="1" w:styleId="30">
     <w:name w:val="Default Paragraph Font"/>
     <w:unhideWhenUsed/>
+    <w:qFormat/>
     <w:uiPriority w:val="1"/>
   </w:style>
   <w:style w:type="table" w:default="1" w:styleId="37">
     <w:name w:val="Normal Table"/>
     <w:unhideWhenUsed/>
+    <w:qFormat/>
     <w:uiPriority w:val="99"/>
     <w:tblPr>
       <w:tblLayout w:type="fixed"/>

</xml_diff>

<commit_message>
modif framework speci file
</commit_message>
<xml_diff>
--- a/docs/framework开发平台的使用.docx
+++ b/docs/framework开发平台的使用.docx
@@ -738,12 +738,6 @@
             <w:insideV w:val="none" w:color="auto" w:sz="0" w:space="0"/>
           </w:tblBorders>
           <w:tblLayout w:type="fixed"/>
-          <w:tblCellMar>
-            <w:top w:w="0" w:type="dxa"/>
-            <w:left w:w="108" w:type="dxa"/>
-            <w:bottom w:w="0" w:type="dxa"/>
-            <w:right w:w="108" w:type="dxa"/>
-          </w:tblCellMar>
         </w:tblPrEx>
         <w:trPr>
           <w:trHeight w:val="429" w:hRule="atLeast"/>
@@ -938,12 +932,6 @@
             <w:insideV w:val="none" w:color="auto" w:sz="0" w:space="0"/>
           </w:tblBorders>
           <w:tblLayout w:type="fixed"/>
-          <w:tblCellMar>
-            <w:top w:w="0" w:type="dxa"/>
-            <w:left w:w="108" w:type="dxa"/>
-            <w:bottom w:w="0" w:type="dxa"/>
-            <w:right w:w="108" w:type="dxa"/>
-          </w:tblCellMar>
         </w:tblPrEx>
         <w:trPr>
           <w:trHeight w:val="430" w:hRule="atLeast"/>
@@ -2816,17 +2804,8 @@
       <w:pPr>
         <w:pStyle w:val="24"/>
         <w:tabs>
-          <w:tab w:val="left" w:pos="420"/>
-          <w:tab w:val="right" w:leader="dot" w:pos="9628"/>
-        </w:tabs>
-        <w:rPr>
-          <w:rFonts w:asciiTheme="minorHAnsi" w:hAnsiTheme="minorHAnsi" w:eastAsiaTheme="minorEastAsia" w:cstheme="minorBidi"/>
-          <w:b w:val="0"/>
-          <w:bCs w:val="0"/>
-          <w:caps w:val="0"/>
-          <w:sz w:val="21"/>
-          <w:szCs w:val="22"/>
-        </w:rPr>
+          <w:tab w:val="right" w:leader="dot" w:pos="9638"/>
+        </w:tabs>
       </w:pPr>
       <w:r>
         <w:rPr>
@@ -2856,38 +2835,168 @@
         <w:fldChar w:fldCharType="separate"/>
       </w:r>
       <w:r>
+        <w:rPr>
+          <w:rFonts w:ascii="宋体" w:hAnsi="宋体"/>
+          <w:szCs w:val="24"/>
+        </w:rPr>
         <w:fldChar w:fldCharType="begin"/>
       </w:r>
       <w:r>
-        <w:instrText xml:space="preserve"> HYPERLINK \l "_Toc487959299" </w:instrText>
-      </w:r>
-      <w:r>
+        <w:rPr>
+          <w:rFonts w:ascii="宋体" w:hAnsi="宋体"/>
+          <w:szCs w:val="24"/>
+        </w:rPr>
+        <w:instrText xml:space="preserve"> HYPERLINK \l _Toc9900 </w:instrText>
+      </w:r>
+      <w:r>
+        <w:rPr>
+          <w:rFonts w:ascii="宋体" w:hAnsi="宋体"/>
+          <w:szCs w:val="24"/>
+        </w:rPr>
         <w:fldChar w:fldCharType="separate"/>
       </w:r>
       <w:r>
         <w:rPr>
-          <w:rStyle w:val="34"/>
+          <w:rFonts w:hint="default" w:ascii="宋体" w:hAnsi="宋体" w:eastAsia="宋体"/>
+          <w:szCs w:val="30"/>
+        </w:rPr>
+        <w:t xml:space="preserve">1. </w:t>
+      </w:r>
+      <w:r>
+        <w:rPr>
+          <w:rFonts w:hint="eastAsia" w:ascii="宋体" w:hAnsi="宋体" w:eastAsia="宋体"/>
+          <w:szCs w:val="30"/>
+        </w:rPr>
+        <w:t>注意事项</w:t>
+      </w:r>
+      <w:r>
+        <w:tab/>
+      </w:r>
+      <w:r>
+        <w:fldChar w:fldCharType="begin"/>
+      </w:r>
+      <w:r>
+        <w:instrText xml:space="preserve"> PAGEREF _Toc9900 </w:instrText>
+      </w:r>
+      <w:r>
+        <w:fldChar w:fldCharType="separate"/>
+      </w:r>
+      <w:r>
+        <w:t>4</w:t>
+      </w:r>
+      <w:r>
+        <w:fldChar w:fldCharType="end"/>
+      </w:r>
+      <w:r>
+        <w:rPr>
           <w:rFonts w:ascii="宋体" w:hAnsi="宋体"/>
-        </w:rPr>
-        <w:t>1.</w:t>
-      </w:r>
-      <w:r>
-        <w:rPr>
-          <w:rFonts w:asciiTheme="minorHAnsi" w:hAnsiTheme="minorHAnsi" w:eastAsiaTheme="minorEastAsia" w:cstheme="minorBidi"/>
-          <w:b w:val="0"/>
-          <w:bCs w:val="0"/>
-          <w:caps w:val="0"/>
-          <w:sz w:val="21"/>
-          <w:szCs w:val="22"/>
-        </w:rPr>
+          <w:szCs w:val="24"/>
+        </w:rPr>
+        <w:fldChar w:fldCharType="end"/>
+      </w:r>
+    </w:p>
+    <w:p>
+      <w:pPr>
+        <w:pStyle w:val="24"/>
+        <w:tabs>
+          <w:tab w:val="right" w:leader="dot" w:pos="9638"/>
+        </w:tabs>
+      </w:pPr>
+      <w:r>
+        <w:rPr>
+          <w:rFonts w:ascii="宋体" w:hAnsi="宋体"/>
+        </w:rPr>
+        <w:fldChar w:fldCharType="begin"/>
+      </w:r>
+      <w:r>
+        <w:rPr>
+          <w:rFonts w:ascii="宋体" w:hAnsi="宋体"/>
+        </w:rPr>
+        <w:instrText xml:space="preserve"> HYPERLINK \l _Toc2431 </w:instrText>
+      </w:r>
+      <w:r>
+        <w:rPr>
+          <w:rFonts w:ascii="宋体" w:hAnsi="宋体"/>
+        </w:rPr>
+        <w:fldChar w:fldCharType="separate"/>
+      </w:r>
+      <w:r>
+        <w:rPr>
+          <w:rFonts w:hint="default"/>
+        </w:rPr>
+        <w:t xml:space="preserve">2. </w:t>
+      </w:r>
+      <w:r>
+        <w:t>F</w:t>
+      </w:r>
+      <w:r>
+        <w:rPr>
+          <w:rFonts w:hint="eastAsia"/>
+        </w:rPr>
+        <w:t>ramework框架图</w:t>
+      </w:r>
+      <w:r>
         <w:tab/>
       </w:r>
       <w:r>
-        <w:rPr>
-          <w:rStyle w:val="34"/>
-          <w:rFonts w:hint="eastAsia" w:ascii="宋体" w:hAnsi="宋体"/>
-        </w:rPr>
-        <w:t>注意事项</w:t>
+        <w:fldChar w:fldCharType="begin"/>
+      </w:r>
+      <w:r>
+        <w:instrText xml:space="preserve"> PAGEREF _Toc2431 </w:instrText>
+      </w:r>
+      <w:r>
+        <w:fldChar w:fldCharType="separate"/>
+      </w:r>
+      <w:r>
+        <w:t>4</w:t>
+      </w:r>
+      <w:r>
+        <w:fldChar w:fldCharType="end"/>
+      </w:r>
+      <w:r>
+        <w:rPr>
+          <w:rFonts w:ascii="宋体" w:hAnsi="宋体"/>
+        </w:rPr>
+        <w:fldChar w:fldCharType="end"/>
+      </w:r>
+    </w:p>
+    <w:p>
+      <w:pPr>
+        <w:pStyle w:val="24"/>
+        <w:tabs>
+          <w:tab w:val="right" w:leader="dot" w:pos="9638"/>
+        </w:tabs>
+      </w:pPr>
+      <w:r>
+        <w:rPr>
+          <w:rFonts w:ascii="宋体" w:hAnsi="宋体"/>
+        </w:rPr>
+        <w:fldChar w:fldCharType="begin"/>
+      </w:r>
+      <w:r>
+        <w:rPr>
+          <w:rFonts w:ascii="宋体" w:hAnsi="宋体"/>
+        </w:rPr>
+        <w:instrText xml:space="preserve"> HYPERLINK \l _Toc13877 </w:instrText>
+      </w:r>
+      <w:r>
+        <w:rPr>
+          <w:rFonts w:ascii="宋体" w:hAnsi="宋体"/>
+        </w:rPr>
+        <w:fldChar w:fldCharType="separate"/>
+      </w:r>
+      <w:r>
+        <w:rPr>
+          <w:rFonts w:hint="default"/>
+        </w:rPr>
+        <w:t xml:space="preserve">3. </w:t>
+      </w:r>
+      <w:r>
+        <w:rPr>
+          <w:rFonts w:hint="eastAsia" w:ascii="宋体" w:hAnsi="宋体" w:eastAsia="宋体"/>
+          <w:szCs w:val="30"/>
+        </w:rPr>
+        <w:t>开发环境的准备及注意事项</w:t>
       </w:r>
       <w:r>
         <w:tab/>
@@ -2896,7 +3005,7 @@
         <w:fldChar w:fldCharType="begin"/>
       </w:r>
       <w:r>
-        <w:instrText xml:space="preserve"> PAGEREF _Toc487959299 \h </w:instrText>
+        <w:instrText xml:space="preserve"> PAGEREF _Toc13877 </w:instrText>
       </w:r>
       <w:r>
         <w:fldChar w:fldCharType="separate"/>
@@ -2908,63 +3017,232 @@
         <w:fldChar w:fldCharType="end"/>
       </w:r>
       <w:r>
+        <w:rPr>
+          <w:rFonts w:ascii="宋体" w:hAnsi="宋体"/>
+        </w:rPr>
         <w:fldChar w:fldCharType="end"/>
       </w:r>
     </w:p>
     <w:p>
       <w:pPr>
+        <w:pStyle w:val="27"/>
+        <w:tabs>
+          <w:tab w:val="right" w:leader="dot" w:pos="9638"/>
+          <w:tab w:val="clear" w:pos="1260"/>
+          <w:tab w:val="clear" w:pos="9639"/>
+        </w:tabs>
+      </w:pPr>
+      <w:r>
+        <w:rPr>
+          <w:rFonts w:ascii="宋体" w:hAnsi="宋体"/>
+        </w:rPr>
+        <w:fldChar w:fldCharType="begin"/>
+      </w:r>
+      <w:r>
+        <w:rPr>
+          <w:rFonts w:ascii="宋体" w:hAnsi="宋体"/>
+        </w:rPr>
+        <w:instrText xml:space="preserve"> HYPERLINK \l _Toc10738 </w:instrText>
+      </w:r>
+      <w:r>
+        <w:rPr>
+          <w:rFonts w:ascii="宋体" w:hAnsi="宋体"/>
+        </w:rPr>
+        <w:fldChar w:fldCharType="separate"/>
+      </w:r>
+      <w:r>
+        <w:rPr>
+          <w:rFonts w:hint="eastAsia" w:ascii="宋体" w:hAnsi="宋体" w:eastAsia="宋体"/>
+          <w:szCs w:val="30"/>
+        </w:rPr>
+        <w:t>3.1. GIT的使用</w:t>
+      </w:r>
+      <w:r>
+        <w:tab/>
+      </w:r>
+      <w:r>
+        <w:fldChar w:fldCharType="begin"/>
+      </w:r>
+      <w:r>
+        <w:instrText xml:space="preserve"> PAGEREF _Toc10738 </w:instrText>
+      </w:r>
+      <w:r>
+        <w:fldChar w:fldCharType="separate"/>
+      </w:r>
+      <w:r>
+        <w:t>4</w:t>
+      </w:r>
+      <w:r>
+        <w:fldChar w:fldCharType="end"/>
+      </w:r>
+      <w:r>
+        <w:rPr>
+          <w:rFonts w:ascii="宋体" w:hAnsi="宋体"/>
+        </w:rPr>
+        <w:fldChar w:fldCharType="end"/>
+      </w:r>
+    </w:p>
+    <w:p>
+      <w:pPr>
+        <w:pStyle w:val="27"/>
+        <w:tabs>
+          <w:tab w:val="right" w:leader="dot" w:pos="9638"/>
+          <w:tab w:val="clear" w:pos="1260"/>
+          <w:tab w:val="clear" w:pos="9639"/>
+        </w:tabs>
+      </w:pPr>
+      <w:r>
+        <w:rPr>
+          <w:rFonts w:ascii="宋体" w:hAnsi="宋体"/>
+        </w:rPr>
+        <w:fldChar w:fldCharType="begin"/>
+      </w:r>
+      <w:r>
+        <w:rPr>
+          <w:rFonts w:ascii="宋体" w:hAnsi="宋体"/>
+        </w:rPr>
+        <w:instrText xml:space="preserve"> HYPERLINK \l _Toc13512 </w:instrText>
+      </w:r>
+      <w:r>
+        <w:rPr>
+          <w:rFonts w:ascii="宋体" w:hAnsi="宋体"/>
+        </w:rPr>
+        <w:fldChar w:fldCharType="separate"/>
+      </w:r>
+      <w:r>
+        <w:rPr>
+          <w:rFonts w:hint="eastAsia" w:ascii="宋体" w:hAnsi="宋体" w:eastAsia="宋体"/>
+          <w:szCs w:val="30"/>
+        </w:rPr>
+        <w:t>3.2. maven的使用</w:t>
+      </w:r>
+      <w:r>
+        <w:tab/>
+      </w:r>
+      <w:r>
+        <w:fldChar w:fldCharType="begin"/>
+      </w:r>
+      <w:r>
+        <w:instrText xml:space="preserve"> PAGEREF _Toc13512 </w:instrText>
+      </w:r>
+      <w:r>
+        <w:fldChar w:fldCharType="separate"/>
+      </w:r>
+      <w:r>
+        <w:t>5</w:t>
+      </w:r>
+      <w:r>
+        <w:fldChar w:fldCharType="end"/>
+      </w:r>
+      <w:r>
+        <w:rPr>
+          <w:rFonts w:ascii="宋体" w:hAnsi="宋体"/>
+        </w:rPr>
+        <w:fldChar w:fldCharType="end"/>
+      </w:r>
+    </w:p>
+    <w:p>
+      <w:pPr>
         <w:pStyle w:val="24"/>
         <w:tabs>
-          <w:tab w:val="left" w:pos="420"/>
-          <w:tab w:val="right" w:leader="dot" w:pos="9628"/>
-        </w:tabs>
-        <w:rPr>
-          <w:rFonts w:asciiTheme="minorHAnsi" w:hAnsiTheme="minorHAnsi" w:eastAsiaTheme="minorEastAsia" w:cstheme="minorBidi"/>
-          <w:b w:val="0"/>
-          <w:bCs w:val="0"/>
-          <w:caps w:val="0"/>
-          <w:sz w:val="21"/>
-          <w:szCs w:val="22"/>
-        </w:rPr>
-      </w:pPr>
-      <w:r>
+          <w:tab w:val="right" w:leader="dot" w:pos="9638"/>
+        </w:tabs>
+      </w:pPr>
+      <w:r>
+        <w:rPr>
+          <w:rFonts w:ascii="宋体" w:hAnsi="宋体"/>
+        </w:rPr>
         <w:fldChar w:fldCharType="begin"/>
       </w:r>
       <w:r>
-        <w:instrText xml:space="preserve"> HYPERLINK \l "_Toc487959300" </w:instrText>
-      </w:r>
-      <w:r>
+        <w:rPr>
+          <w:rFonts w:ascii="宋体" w:hAnsi="宋体"/>
+        </w:rPr>
+        <w:instrText xml:space="preserve"> HYPERLINK \l _Toc10000 </w:instrText>
+      </w:r>
+      <w:r>
+        <w:rPr>
+          <w:rFonts w:ascii="宋体" w:hAnsi="宋体"/>
+        </w:rPr>
         <w:fldChar w:fldCharType="separate"/>
       </w:r>
       <w:r>
         <w:rPr>
-          <w:rStyle w:val="34"/>
-        </w:rPr>
-        <w:t>2.</w:t>
-      </w:r>
-      <w:r>
-        <w:rPr>
-          <w:rFonts w:asciiTheme="minorHAnsi" w:hAnsiTheme="minorHAnsi" w:eastAsiaTheme="minorEastAsia" w:cstheme="minorBidi"/>
-          <w:b w:val="0"/>
-          <w:bCs w:val="0"/>
-          <w:caps w:val="0"/>
-          <w:sz w:val="21"/>
-          <w:szCs w:val="22"/>
-        </w:rPr>
+          <w:rFonts w:hint="default" w:ascii="宋体" w:hAnsi="宋体" w:eastAsia="宋体"/>
+          <w:szCs w:val="30"/>
+        </w:rPr>
+        <w:t xml:space="preserve">4. </w:t>
+      </w:r>
+      <w:r>
+        <w:rPr>
+          <w:rFonts w:hint="eastAsia" w:ascii="宋体" w:hAnsi="宋体" w:eastAsia="宋体"/>
+          <w:szCs w:val="30"/>
+        </w:rPr>
+        <w:t>包树形结构说明</w:t>
+      </w:r>
+      <w:r>
         <w:tab/>
       </w:r>
       <w:r>
-        <w:rPr>
-          <w:rStyle w:val="34"/>
-        </w:rPr>
-        <w:t>Framework</w:t>
-      </w:r>
-      <w:r>
-        <w:rPr>
-          <w:rStyle w:val="34"/>
-          <w:rFonts w:hint="eastAsia"/>
-        </w:rPr>
-        <w:t>框架图</w:t>
+        <w:fldChar w:fldCharType="begin"/>
+      </w:r>
+      <w:r>
+        <w:instrText xml:space="preserve"> PAGEREF _Toc10000 </w:instrText>
+      </w:r>
+      <w:r>
+        <w:fldChar w:fldCharType="separate"/>
+      </w:r>
+      <w:r>
+        <w:t>5</w:t>
+      </w:r>
+      <w:r>
+        <w:fldChar w:fldCharType="end"/>
+      </w:r>
+      <w:r>
+        <w:rPr>
+          <w:rFonts w:ascii="宋体" w:hAnsi="宋体"/>
+        </w:rPr>
+        <w:fldChar w:fldCharType="end"/>
+      </w:r>
+    </w:p>
+    <w:p>
+      <w:pPr>
+        <w:pStyle w:val="24"/>
+        <w:tabs>
+          <w:tab w:val="right" w:leader="dot" w:pos="9638"/>
+        </w:tabs>
+      </w:pPr>
+      <w:r>
+        <w:rPr>
+          <w:rFonts w:ascii="宋体" w:hAnsi="宋体"/>
+        </w:rPr>
+        <w:fldChar w:fldCharType="begin"/>
+      </w:r>
+      <w:r>
+        <w:rPr>
+          <w:rFonts w:ascii="宋体" w:hAnsi="宋体"/>
+        </w:rPr>
+        <w:instrText xml:space="preserve"> HYPERLINK \l _Toc2313 </w:instrText>
+      </w:r>
+      <w:r>
+        <w:rPr>
+          <w:rFonts w:ascii="宋体" w:hAnsi="宋体"/>
+        </w:rPr>
+        <w:fldChar w:fldCharType="separate"/>
+      </w:r>
+      <w:r>
+        <w:rPr>
+          <w:rFonts w:hint="default" w:ascii="宋体" w:hAnsi="宋体" w:eastAsia="宋体"/>
+          <w:szCs w:val="30"/>
+        </w:rPr>
+        <w:t xml:space="preserve">5. </w:t>
+      </w:r>
+      <w:r>
+        <w:rPr>
+          <w:rFonts w:hint="eastAsia" w:ascii="宋体" w:hAnsi="宋体" w:eastAsia="宋体"/>
+          <w:szCs w:val="30"/>
+        </w:rPr>
+        <w:t>开发流模式说明</w:t>
       </w:r>
       <w:r>
         <w:tab/>
@@ -2973,18 +3251,21 @@
         <w:fldChar w:fldCharType="begin"/>
       </w:r>
       <w:r>
-        <w:instrText xml:space="preserve"> PAGEREF _Toc487959300 \h </w:instrText>
+        <w:instrText xml:space="preserve"> PAGEREF _Toc2313 </w:instrText>
       </w:r>
       <w:r>
         <w:fldChar w:fldCharType="separate"/>
       </w:r>
       <w:r>
-        <w:t>4</w:t>
+        <w:t>6</w:t>
       </w:r>
       <w:r>
         <w:fldChar w:fldCharType="end"/>
       </w:r>
       <w:r>
+        <w:rPr>
+          <w:rFonts w:ascii="宋体" w:hAnsi="宋体"/>
+        </w:rPr>
         <w:fldChar w:fldCharType="end"/>
       </w:r>
     </w:p>
@@ -2992,50 +3273,99 @@
       <w:pPr>
         <w:pStyle w:val="24"/>
         <w:tabs>
-          <w:tab w:val="left" w:pos="420"/>
-          <w:tab w:val="right" w:leader="dot" w:pos="9628"/>
-        </w:tabs>
-        <w:rPr>
-          <w:rFonts w:asciiTheme="minorHAnsi" w:hAnsiTheme="minorHAnsi" w:eastAsiaTheme="minorEastAsia" w:cstheme="minorBidi"/>
-          <w:b w:val="0"/>
-          <w:bCs w:val="0"/>
-          <w:caps w:val="0"/>
-          <w:sz w:val="21"/>
-          <w:szCs w:val="22"/>
-        </w:rPr>
-      </w:pPr>
-      <w:r>
+          <w:tab w:val="right" w:leader="dot" w:pos="9638"/>
+        </w:tabs>
+      </w:pPr>
+      <w:r>
+        <w:rPr>
+          <w:rFonts w:ascii="宋体" w:hAnsi="宋体"/>
+        </w:rPr>
         <w:fldChar w:fldCharType="begin"/>
       </w:r>
       <w:r>
-        <w:instrText xml:space="preserve"> HYPERLINK \l "_Toc487959301" </w:instrText>
-      </w:r>
-      <w:r>
+        <w:rPr>
+          <w:rFonts w:ascii="宋体" w:hAnsi="宋体"/>
+        </w:rPr>
+        <w:instrText xml:space="preserve"> HYPERLINK \l _Toc9502 </w:instrText>
+      </w:r>
+      <w:r>
+        <w:rPr>
+          <w:rFonts w:ascii="宋体" w:hAnsi="宋体"/>
+        </w:rPr>
         <w:fldChar w:fldCharType="separate"/>
       </w:r>
       <w:r>
         <w:rPr>
-          <w:rStyle w:val="34"/>
-        </w:rPr>
-        <w:t>3.</w:t>
-      </w:r>
-      <w:r>
-        <w:rPr>
-          <w:rFonts w:asciiTheme="minorHAnsi" w:hAnsiTheme="minorHAnsi" w:eastAsiaTheme="minorEastAsia" w:cstheme="minorBidi"/>
-          <w:b w:val="0"/>
-          <w:bCs w:val="0"/>
-          <w:caps w:val="0"/>
-          <w:sz w:val="21"/>
-          <w:szCs w:val="22"/>
-        </w:rPr>
+          <w:rFonts w:hint="default" w:ascii="宋体" w:hAnsi="宋体" w:eastAsia="宋体"/>
+          <w:szCs w:val="30"/>
+        </w:rPr>
+        <w:t xml:space="preserve">6. </w:t>
+      </w:r>
+      <w:r>
+        <w:rPr>
+          <w:rFonts w:hint="eastAsia" w:ascii="宋体" w:hAnsi="宋体" w:eastAsia="宋体"/>
+          <w:szCs w:val="30"/>
+        </w:rPr>
+        <w:t>开发规范说明</w:t>
+      </w:r>
+      <w:r>
         <w:tab/>
       </w:r>
       <w:r>
-        <w:rPr>
-          <w:rStyle w:val="34"/>
-          <w:rFonts w:hint="eastAsia" w:ascii="宋体" w:hAnsi="宋体"/>
-        </w:rPr>
-        <w:t>开发环境的准备及注意事项</w:t>
+        <w:fldChar w:fldCharType="begin"/>
+      </w:r>
+      <w:r>
+        <w:instrText xml:space="preserve"> PAGEREF _Toc9502 </w:instrText>
+      </w:r>
+      <w:r>
+        <w:fldChar w:fldCharType="separate"/>
+      </w:r>
+      <w:r>
+        <w:t>6</w:t>
+      </w:r>
+      <w:r>
+        <w:fldChar w:fldCharType="end"/>
+      </w:r>
+      <w:r>
+        <w:rPr>
+          <w:rFonts w:ascii="宋体" w:hAnsi="宋体"/>
+        </w:rPr>
+        <w:fldChar w:fldCharType="end"/>
+      </w:r>
+    </w:p>
+    <w:p>
+      <w:pPr>
+        <w:pStyle w:val="27"/>
+        <w:tabs>
+          <w:tab w:val="right" w:leader="dot" w:pos="9638"/>
+          <w:tab w:val="clear" w:pos="1260"/>
+          <w:tab w:val="clear" w:pos="9639"/>
+        </w:tabs>
+      </w:pPr>
+      <w:r>
+        <w:rPr>
+          <w:rFonts w:ascii="宋体" w:hAnsi="宋体"/>
+        </w:rPr>
+        <w:fldChar w:fldCharType="begin"/>
+      </w:r>
+      <w:r>
+        <w:rPr>
+          <w:rFonts w:ascii="宋体" w:hAnsi="宋体"/>
+        </w:rPr>
+        <w:instrText xml:space="preserve"> HYPERLINK \l _Toc1427 </w:instrText>
+      </w:r>
+      <w:r>
+        <w:rPr>
+          <w:rFonts w:ascii="宋体" w:hAnsi="宋体"/>
+        </w:rPr>
+        <w:fldChar w:fldCharType="separate"/>
+      </w:r>
+      <w:r>
+        <w:rPr>
+          <w:rFonts w:hint="eastAsia" w:ascii="宋体" w:hAnsi="宋体" w:eastAsia="宋体"/>
+          <w:szCs w:val="30"/>
+        </w:rPr>
+        <w:t>6.1. 平台的初始化</w:t>
       </w:r>
       <w:r>
         <w:tab/>
@@ -3044,69 +3374,175 @@
         <w:fldChar w:fldCharType="begin"/>
       </w:r>
       <w:r>
-        <w:instrText xml:space="preserve"> PAGEREF _Toc487959301 \h </w:instrText>
+        <w:instrText xml:space="preserve"> PAGEREF _Toc1427 </w:instrText>
       </w:r>
       <w:r>
         <w:fldChar w:fldCharType="separate"/>
       </w:r>
       <w:r>
-        <w:t>4</w:t>
+        <w:t>6</w:t>
       </w:r>
       <w:r>
         <w:fldChar w:fldCharType="end"/>
       </w:r>
       <w:r>
+        <w:rPr>
+          <w:rFonts w:ascii="宋体" w:hAnsi="宋体"/>
+        </w:rPr>
         <w:fldChar w:fldCharType="end"/>
       </w:r>
     </w:p>
     <w:p>
       <w:pPr>
         <w:pStyle w:val="27"/>
-        <w:rPr>
-          <w:rFonts w:asciiTheme="minorHAnsi" w:hAnsiTheme="minorHAnsi" w:eastAsiaTheme="minorEastAsia" w:cstheme="minorBidi"/>
-          <w:smallCaps w:val="0"/>
-          <w:sz w:val="21"/>
-          <w:szCs w:val="22"/>
-        </w:rPr>
-      </w:pPr>
-      <w:r>
+        <w:tabs>
+          <w:tab w:val="right" w:leader="dot" w:pos="9638"/>
+          <w:tab w:val="clear" w:pos="1260"/>
+          <w:tab w:val="clear" w:pos="9639"/>
+        </w:tabs>
+      </w:pPr>
+      <w:r>
+        <w:rPr>
+          <w:rFonts w:ascii="宋体" w:hAnsi="宋体"/>
+        </w:rPr>
         <w:fldChar w:fldCharType="begin"/>
       </w:r>
       <w:r>
-        <w:instrText xml:space="preserve"> HYPERLINK \l "_Toc487959302" </w:instrText>
-      </w:r>
-      <w:r>
+        <w:rPr>
+          <w:rFonts w:ascii="宋体" w:hAnsi="宋体"/>
+        </w:rPr>
+        <w:instrText xml:space="preserve"> HYPERLINK \l _Toc5642 </w:instrText>
+      </w:r>
+      <w:r>
+        <w:rPr>
+          <w:rFonts w:ascii="宋体" w:hAnsi="宋体"/>
+        </w:rPr>
         <w:fldChar w:fldCharType="separate"/>
       </w:r>
       <w:r>
         <w:rPr>
-          <w:rStyle w:val="34"/>
+          <w:rFonts w:hint="eastAsia" w:ascii="宋体" w:hAnsi="宋体" w:eastAsia="宋体"/>
+          <w:szCs w:val="30"/>
+        </w:rPr>
+        <w:t>6.2. 数据库的使用</w:t>
+      </w:r>
+      <w:r>
+        <w:tab/>
+      </w:r>
+      <w:r>
+        <w:fldChar w:fldCharType="begin"/>
+      </w:r>
+      <w:r>
+        <w:instrText xml:space="preserve"> PAGEREF _Toc5642 </w:instrText>
+      </w:r>
+      <w:r>
+        <w:fldChar w:fldCharType="separate"/>
+      </w:r>
+      <w:r>
+        <w:t>7</w:t>
+      </w:r>
+      <w:r>
+        <w:fldChar w:fldCharType="end"/>
+      </w:r>
+      <w:r>
+        <w:rPr>
           <w:rFonts w:ascii="宋体" w:hAnsi="宋体"/>
         </w:rPr>
-        <w:t>3.1.</w:t>
-      </w:r>
-      <w:r>
-        <w:rPr>
-          <w:rFonts w:asciiTheme="minorHAnsi" w:hAnsiTheme="minorHAnsi" w:eastAsiaTheme="minorEastAsia" w:cstheme="minorBidi"/>
-          <w:smallCaps w:val="0"/>
-          <w:sz w:val="21"/>
-          <w:szCs w:val="22"/>
-        </w:rPr>
+        <w:fldChar w:fldCharType="end"/>
+      </w:r>
+    </w:p>
+    <w:p>
+      <w:pPr>
+        <w:pStyle w:val="27"/>
+        <w:tabs>
+          <w:tab w:val="right" w:leader="dot" w:pos="9638"/>
+          <w:tab w:val="clear" w:pos="1260"/>
+          <w:tab w:val="clear" w:pos="9639"/>
+        </w:tabs>
+      </w:pPr>
+      <w:r>
+        <w:rPr>
+          <w:rFonts w:ascii="宋体" w:hAnsi="宋体"/>
+        </w:rPr>
+        <w:fldChar w:fldCharType="begin"/>
+      </w:r>
+      <w:r>
+        <w:rPr>
+          <w:rFonts w:ascii="宋体" w:hAnsi="宋体"/>
+        </w:rPr>
+        <w:instrText xml:space="preserve"> HYPERLINK \l _Toc8018 </w:instrText>
+      </w:r>
+      <w:r>
+        <w:rPr>
+          <w:rFonts w:ascii="宋体" w:hAnsi="宋体"/>
+        </w:rPr>
+        <w:fldChar w:fldCharType="separate"/>
+      </w:r>
+      <w:r>
+        <w:rPr>
+          <w:rFonts w:hint="eastAsia" w:ascii="宋体" w:hAnsi="宋体" w:eastAsia="宋体"/>
+          <w:szCs w:val="30"/>
+        </w:rPr>
+        <w:t>6.3. 日志功能的使用</w:t>
+      </w:r>
+      <w:r>
         <w:tab/>
       </w:r>
       <w:r>
-        <w:rPr>
-          <w:rStyle w:val="34"/>
+        <w:fldChar w:fldCharType="begin"/>
+      </w:r>
+      <w:r>
+        <w:instrText xml:space="preserve"> PAGEREF _Toc8018 </w:instrText>
+      </w:r>
+      <w:r>
+        <w:fldChar w:fldCharType="separate"/>
+      </w:r>
+      <w:r>
+        <w:t>8</w:t>
+      </w:r>
+      <w:r>
+        <w:fldChar w:fldCharType="end"/>
+      </w:r>
+      <w:r>
+        <w:rPr>
           <w:rFonts w:ascii="宋体" w:hAnsi="宋体"/>
         </w:rPr>
-        <w:t>GIT</w:t>
-      </w:r>
-      <w:r>
-        <w:rPr>
-          <w:rStyle w:val="34"/>
-          <w:rFonts w:hint="eastAsia" w:ascii="宋体" w:hAnsi="宋体"/>
-        </w:rPr>
-        <w:t>的使用</w:t>
+        <w:fldChar w:fldCharType="end"/>
+      </w:r>
+    </w:p>
+    <w:p>
+      <w:pPr>
+        <w:pStyle w:val="27"/>
+        <w:tabs>
+          <w:tab w:val="right" w:leader="dot" w:pos="9638"/>
+          <w:tab w:val="clear" w:pos="1260"/>
+          <w:tab w:val="clear" w:pos="9639"/>
+        </w:tabs>
+      </w:pPr>
+      <w:r>
+        <w:rPr>
+          <w:rFonts w:ascii="宋体" w:hAnsi="宋体"/>
+        </w:rPr>
+        <w:fldChar w:fldCharType="begin"/>
+      </w:r>
+      <w:r>
+        <w:rPr>
+          <w:rFonts w:ascii="宋体" w:hAnsi="宋体"/>
+        </w:rPr>
+        <w:instrText xml:space="preserve"> HYPERLINK \l _Toc8932 </w:instrText>
+      </w:r>
+      <w:r>
+        <w:rPr>
+          <w:rFonts w:ascii="宋体" w:hAnsi="宋体"/>
+        </w:rPr>
+        <w:fldChar w:fldCharType="separate"/>
+      </w:r>
+      <w:r>
+        <w:rPr>
+          <w:rFonts w:hint="eastAsia" w:ascii="宋体" w:hAnsi="宋体" w:eastAsia="宋体"/>
+          <w:szCs w:val="30"/>
+        </w:rPr>
+        <w:t>6.4. springMVC的使用</w:t>
       </w:r>
       <w:r>
         <w:tab/>
@@ -3115,639 +3551,147 @@
         <w:fldChar w:fldCharType="begin"/>
       </w:r>
       <w:r>
-        <w:instrText xml:space="preserve"> PAGEREF _Toc487959302 \h </w:instrText>
+        <w:instrText xml:space="preserve"> PAGEREF _Toc8932 </w:instrText>
       </w:r>
       <w:r>
         <w:fldChar w:fldCharType="separate"/>
       </w:r>
       <w:r>
-        <w:t>4</w:t>
+        <w:t>10</w:t>
       </w:r>
       <w:r>
         <w:fldChar w:fldCharType="end"/>
       </w:r>
       <w:r>
+        <w:rPr>
+          <w:rFonts w:ascii="宋体" w:hAnsi="宋体"/>
+        </w:rPr>
         <w:fldChar w:fldCharType="end"/>
       </w:r>
     </w:p>
     <w:p>
       <w:pPr>
         <w:pStyle w:val="27"/>
-        <w:rPr>
-          <w:rFonts w:asciiTheme="minorHAnsi" w:hAnsiTheme="minorHAnsi" w:eastAsiaTheme="minorEastAsia" w:cstheme="minorBidi"/>
-          <w:smallCaps w:val="0"/>
-          <w:sz w:val="21"/>
-          <w:szCs w:val="22"/>
-        </w:rPr>
-      </w:pPr>
-      <w:r>
+        <w:tabs>
+          <w:tab w:val="right" w:leader="dot" w:pos="9638"/>
+          <w:tab w:val="clear" w:pos="1260"/>
+          <w:tab w:val="clear" w:pos="9639"/>
+        </w:tabs>
+      </w:pPr>
+      <w:r>
+        <w:rPr>
+          <w:rFonts w:ascii="宋体" w:hAnsi="宋体"/>
+        </w:rPr>
         <w:fldChar w:fldCharType="begin"/>
       </w:r>
       <w:r>
-        <w:instrText xml:space="preserve"> HYPERLINK \l "_Toc487959303" </w:instrText>
-      </w:r>
-      <w:r>
+        <w:rPr>
+          <w:rFonts w:ascii="宋体" w:hAnsi="宋体"/>
+        </w:rPr>
+        <w:instrText xml:space="preserve"> HYPERLINK \l _Toc2979 </w:instrText>
+      </w:r>
+      <w:r>
+        <w:rPr>
+          <w:rFonts w:ascii="宋体" w:hAnsi="宋体"/>
+        </w:rPr>
         <w:fldChar w:fldCharType="separate"/>
       </w:r>
       <w:r>
         <w:rPr>
-          <w:rStyle w:val="34"/>
+          <w:rFonts w:hint="eastAsia" w:ascii="宋体" w:hAnsi="宋体" w:eastAsia="宋体"/>
+          <w:szCs w:val="30"/>
+        </w:rPr>
+        <w:t>6.5. SpringMVC分页功能的使用</w:t>
+      </w:r>
+      <w:r>
+        <w:tab/>
+      </w:r>
+      <w:r>
+        <w:fldChar w:fldCharType="begin"/>
+      </w:r>
+      <w:r>
+        <w:instrText xml:space="preserve"> PAGEREF _Toc2979 </w:instrText>
+      </w:r>
+      <w:r>
+        <w:fldChar w:fldCharType="separate"/>
+      </w:r>
+      <w:r>
+        <w:t>10</w:t>
+      </w:r>
+      <w:r>
+        <w:fldChar w:fldCharType="end"/>
+      </w:r>
+      <w:r>
+        <w:rPr>
           <w:rFonts w:ascii="宋体" w:hAnsi="宋体"/>
         </w:rPr>
-        <w:t>3.2.</w:t>
-      </w:r>
-      <w:r>
-        <w:rPr>
-          <w:rFonts w:asciiTheme="minorHAnsi" w:hAnsiTheme="minorHAnsi" w:eastAsiaTheme="minorEastAsia" w:cstheme="minorBidi"/>
-          <w:smallCaps w:val="0"/>
-          <w:sz w:val="21"/>
-          <w:szCs w:val="22"/>
-        </w:rPr>
+        <w:fldChar w:fldCharType="end"/>
+      </w:r>
+    </w:p>
+    <w:p>
+      <w:pPr>
+        <w:pStyle w:val="27"/>
+        <w:tabs>
+          <w:tab w:val="right" w:leader="dot" w:pos="9638"/>
+          <w:tab w:val="clear" w:pos="1260"/>
+          <w:tab w:val="clear" w:pos="9639"/>
+        </w:tabs>
+      </w:pPr>
+      <w:r>
+        <w:rPr>
+          <w:rFonts w:ascii="宋体" w:hAnsi="宋体"/>
+        </w:rPr>
+        <w:fldChar w:fldCharType="begin"/>
+      </w:r>
+      <w:r>
+        <w:rPr>
+          <w:rFonts w:ascii="宋体" w:hAnsi="宋体"/>
+        </w:rPr>
+        <w:instrText xml:space="preserve"> HYPERLINK \l _Toc16882 </w:instrText>
+      </w:r>
+      <w:r>
+        <w:rPr>
+          <w:rFonts w:ascii="宋体" w:hAnsi="宋体"/>
+        </w:rPr>
+        <w:fldChar w:fldCharType="separate"/>
+      </w:r>
+      <w:r>
+        <w:rPr>
+          <w:rFonts w:hint="eastAsia" w:ascii="宋体" w:hAnsi="宋体" w:eastAsia="宋体"/>
+          <w:szCs w:val="30"/>
+        </w:rPr>
+        <w:t xml:space="preserve">6.6. </w:t>
+      </w:r>
+      <w:r>
+        <w:rPr>
+          <w:rFonts w:hint="eastAsia" w:ascii="宋体" w:hAnsi="宋体" w:eastAsia="宋体"/>
+          <w:szCs w:val="30"/>
+          <w:lang w:val="en-US" w:eastAsia="zh-CN"/>
+        </w:rPr>
+        <w:t>根据数据库表生成JavaBean的功能</w:t>
+      </w:r>
+      <w:r>
         <w:tab/>
       </w:r>
       <w:r>
-        <w:rPr>
-          <w:rStyle w:val="34"/>
+        <w:fldChar w:fldCharType="begin"/>
+      </w:r>
+      <w:r>
+        <w:instrText xml:space="preserve"> PAGEREF _Toc16882 </w:instrText>
+      </w:r>
+      <w:r>
+        <w:fldChar w:fldCharType="separate"/>
+      </w:r>
+      <w:r>
+        <w:t>11</w:t>
+      </w:r>
+      <w:r>
+        <w:fldChar w:fldCharType="end"/>
+      </w:r>
+      <w:r>
+        <w:rPr>
           <w:rFonts w:ascii="宋体" w:hAnsi="宋体"/>
         </w:rPr>
-        <w:t>maven</w:t>
-      </w:r>
-      <w:r>
-        <w:rPr>
-          <w:rStyle w:val="34"/>
-          <w:rFonts w:hint="eastAsia" w:ascii="宋体" w:hAnsi="宋体"/>
-        </w:rPr>
-        <w:t>的使用</w:t>
-      </w:r>
-      <w:r>
-        <w:tab/>
-      </w:r>
-      <w:r>
-        <w:fldChar w:fldCharType="begin"/>
-      </w:r>
-      <w:r>
-        <w:instrText xml:space="preserve"> PAGEREF _Toc487959303 \h </w:instrText>
-      </w:r>
-      <w:r>
-        <w:fldChar w:fldCharType="separate"/>
-      </w:r>
-      <w:r>
-        <w:t>5</w:t>
-      </w:r>
-      <w:r>
-        <w:fldChar w:fldCharType="end"/>
-      </w:r>
-      <w:r>
-        <w:fldChar w:fldCharType="end"/>
-      </w:r>
-    </w:p>
-    <w:p>
-      <w:pPr>
-        <w:pStyle w:val="24"/>
-        <w:tabs>
-          <w:tab w:val="left" w:pos="420"/>
-          <w:tab w:val="right" w:leader="dot" w:pos="9628"/>
-        </w:tabs>
-        <w:rPr>
-          <w:rFonts w:asciiTheme="minorHAnsi" w:hAnsiTheme="minorHAnsi" w:eastAsiaTheme="minorEastAsia" w:cstheme="minorBidi"/>
-          <w:b w:val="0"/>
-          <w:bCs w:val="0"/>
-          <w:caps w:val="0"/>
-          <w:sz w:val="21"/>
-          <w:szCs w:val="22"/>
-        </w:rPr>
-      </w:pPr>
-      <w:r>
-        <w:fldChar w:fldCharType="begin"/>
-      </w:r>
-      <w:r>
-        <w:instrText xml:space="preserve"> HYPERLINK \l "_Toc487959304" </w:instrText>
-      </w:r>
-      <w:r>
-        <w:fldChar w:fldCharType="separate"/>
-      </w:r>
-      <w:r>
-        <w:rPr>
-          <w:rStyle w:val="34"/>
-          <w:rFonts w:ascii="宋体" w:hAnsi="宋体"/>
-        </w:rPr>
-        <w:t>4.</w:t>
-      </w:r>
-      <w:r>
-        <w:rPr>
-          <w:rFonts w:asciiTheme="minorHAnsi" w:hAnsiTheme="minorHAnsi" w:eastAsiaTheme="minorEastAsia" w:cstheme="minorBidi"/>
-          <w:b w:val="0"/>
-          <w:bCs w:val="0"/>
-          <w:caps w:val="0"/>
-          <w:sz w:val="21"/>
-          <w:szCs w:val="22"/>
-        </w:rPr>
-        <w:tab/>
-      </w:r>
-      <w:r>
-        <w:rPr>
-          <w:rStyle w:val="34"/>
-          <w:rFonts w:hint="eastAsia" w:ascii="宋体" w:hAnsi="宋体"/>
-        </w:rPr>
-        <w:t>包树形结构说明</w:t>
-      </w:r>
-      <w:r>
-        <w:tab/>
-      </w:r>
-      <w:r>
-        <w:fldChar w:fldCharType="begin"/>
-      </w:r>
-      <w:r>
-        <w:instrText xml:space="preserve"> PAGEREF _Toc487959304 \h </w:instrText>
-      </w:r>
-      <w:r>
-        <w:fldChar w:fldCharType="separate"/>
-      </w:r>
-      <w:r>
-        <w:t>5</w:t>
-      </w:r>
-      <w:r>
-        <w:fldChar w:fldCharType="end"/>
-      </w:r>
-      <w:r>
-        <w:fldChar w:fldCharType="end"/>
-      </w:r>
-    </w:p>
-    <w:p>
-      <w:pPr>
-        <w:pStyle w:val="24"/>
-        <w:tabs>
-          <w:tab w:val="left" w:pos="420"/>
-          <w:tab w:val="right" w:leader="dot" w:pos="9628"/>
-        </w:tabs>
-        <w:rPr>
-          <w:rFonts w:asciiTheme="minorHAnsi" w:hAnsiTheme="minorHAnsi" w:eastAsiaTheme="minorEastAsia" w:cstheme="minorBidi"/>
-          <w:b w:val="0"/>
-          <w:bCs w:val="0"/>
-          <w:caps w:val="0"/>
-          <w:sz w:val="21"/>
-          <w:szCs w:val="22"/>
-        </w:rPr>
-      </w:pPr>
-      <w:r>
-        <w:fldChar w:fldCharType="begin"/>
-      </w:r>
-      <w:r>
-        <w:instrText xml:space="preserve"> HYPERLINK \l "_Toc487959305" </w:instrText>
-      </w:r>
-      <w:r>
-        <w:fldChar w:fldCharType="separate"/>
-      </w:r>
-      <w:r>
-        <w:rPr>
-          <w:rStyle w:val="34"/>
-          <w:rFonts w:ascii="宋体" w:hAnsi="宋体"/>
-        </w:rPr>
-        <w:t>5.</w:t>
-      </w:r>
-      <w:r>
-        <w:rPr>
-          <w:rFonts w:asciiTheme="minorHAnsi" w:hAnsiTheme="minorHAnsi" w:eastAsiaTheme="minorEastAsia" w:cstheme="minorBidi"/>
-          <w:b w:val="0"/>
-          <w:bCs w:val="0"/>
-          <w:caps w:val="0"/>
-          <w:sz w:val="21"/>
-          <w:szCs w:val="22"/>
-        </w:rPr>
-        <w:tab/>
-      </w:r>
-      <w:r>
-        <w:rPr>
-          <w:rStyle w:val="34"/>
-          <w:rFonts w:hint="eastAsia" w:ascii="宋体" w:hAnsi="宋体"/>
-        </w:rPr>
-        <w:t>开发流模式说明</w:t>
-      </w:r>
-      <w:r>
-        <w:tab/>
-      </w:r>
-      <w:r>
-        <w:fldChar w:fldCharType="begin"/>
-      </w:r>
-      <w:r>
-        <w:instrText xml:space="preserve"> PAGEREF _Toc487959305 \h </w:instrText>
-      </w:r>
-      <w:r>
-        <w:fldChar w:fldCharType="separate"/>
-      </w:r>
-      <w:r>
-        <w:t>6</w:t>
-      </w:r>
-      <w:r>
-        <w:fldChar w:fldCharType="end"/>
-      </w:r>
-      <w:r>
-        <w:fldChar w:fldCharType="end"/>
-      </w:r>
-    </w:p>
-    <w:p>
-      <w:pPr>
-        <w:pStyle w:val="24"/>
-        <w:tabs>
-          <w:tab w:val="left" w:pos="420"/>
-          <w:tab w:val="right" w:leader="dot" w:pos="9628"/>
-        </w:tabs>
-        <w:rPr>
-          <w:rFonts w:asciiTheme="minorHAnsi" w:hAnsiTheme="minorHAnsi" w:eastAsiaTheme="minorEastAsia" w:cstheme="minorBidi"/>
-          <w:b w:val="0"/>
-          <w:bCs w:val="0"/>
-          <w:caps w:val="0"/>
-          <w:sz w:val="21"/>
-          <w:szCs w:val="22"/>
-        </w:rPr>
-      </w:pPr>
-      <w:r>
-        <w:fldChar w:fldCharType="begin"/>
-      </w:r>
-      <w:r>
-        <w:instrText xml:space="preserve"> HYPERLINK \l "_Toc487959306" </w:instrText>
-      </w:r>
-      <w:r>
-        <w:fldChar w:fldCharType="separate"/>
-      </w:r>
-      <w:r>
-        <w:rPr>
-          <w:rStyle w:val="34"/>
-          <w:rFonts w:ascii="宋体" w:hAnsi="宋体"/>
-        </w:rPr>
-        <w:t>6.</w:t>
-      </w:r>
-      <w:r>
-        <w:rPr>
-          <w:rFonts w:asciiTheme="minorHAnsi" w:hAnsiTheme="minorHAnsi" w:eastAsiaTheme="minorEastAsia" w:cstheme="minorBidi"/>
-          <w:b w:val="0"/>
-          <w:bCs w:val="0"/>
-          <w:caps w:val="0"/>
-          <w:sz w:val="21"/>
-          <w:szCs w:val="22"/>
-        </w:rPr>
-        <w:tab/>
-      </w:r>
-      <w:r>
-        <w:rPr>
-          <w:rStyle w:val="34"/>
-          <w:rFonts w:hint="eastAsia" w:ascii="宋体" w:hAnsi="宋体"/>
-        </w:rPr>
-        <w:t>开发规范说明</w:t>
-      </w:r>
-      <w:r>
-        <w:tab/>
-      </w:r>
-      <w:r>
-        <w:fldChar w:fldCharType="begin"/>
-      </w:r>
-      <w:r>
-        <w:instrText xml:space="preserve"> PAGEREF _Toc487959306 \h </w:instrText>
-      </w:r>
-      <w:r>
-        <w:fldChar w:fldCharType="separate"/>
-      </w:r>
-      <w:r>
-        <w:t>6</w:t>
-      </w:r>
-      <w:r>
-        <w:fldChar w:fldCharType="end"/>
-      </w:r>
-      <w:r>
-        <w:fldChar w:fldCharType="end"/>
-      </w:r>
-    </w:p>
-    <w:p>
-      <w:pPr>
-        <w:pStyle w:val="27"/>
-        <w:rPr>
-          <w:rFonts w:asciiTheme="minorHAnsi" w:hAnsiTheme="minorHAnsi" w:eastAsiaTheme="minorEastAsia" w:cstheme="minorBidi"/>
-          <w:smallCaps w:val="0"/>
-          <w:sz w:val="21"/>
-          <w:szCs w:val="22"/>
-        </w:rPr>
-      </w:pPr>
-      <w:r>
-        <w:fldChar w:fldCharType="begin"/>
-      </w:r>
-      <w:r>
-        <w:instrText xml:space="preserve"> HYPERLINK \l "_Toc487959307" </w:instrText>
-      </w:r>
-      <w:r>
-        <w:fldChar w:fldCharType="separate"/>
-      </w:r>
-      <w:r>
-        <w:rPr>
-          <w:rStyle w:val="34"/>
-          <w:rFonts w:ascii="宋体" w:hAnsi="宋体"/>
-        </w:rPr>
-        <w:t>6.1.</w:t>
-      </w:r>
-      <w:r>
-        <w:rPr>
-          <w:rFonts w:asciiTheme="minorHAnsi" w:hAnsiTheme="minorHAnsi" w:eastAsiaTheme="minorEastAsia" w:cstheme="minorBidi"/>
-          <w:smallCaps w:val="0"/>
-          <w:sz w:val="21"/>
-          <w:szCs w:val="22"/>
-        </w:rPr>
-        <w:tab/>
-      </w:r>
-      <w:r>
-        <w:rPr>
-          <w:rStyle w:val="34"/>
-          <w:rFonts w:hint="eastAsia" w:ascii="宋体" w:hAnsi="宋体"/>
-        </w:rPr>
-        <w:t>平台的初始化</w:t>
-      </w:r>
-      <w:r>
-        <w:tab/>
-      </w:r>
-      <w:r>
-        <w:fldChar w:fldCharType="begin"/>
-      </w:r>
-      <w:r>
-        <w:instrText xml:space="preserve"> PAGEREF _Toc487959307 \h </w:instrText>
-      </w:r>
-      <w:r>
-        <w:fldChar w:fldCharType="separate"/>
-      </w:r>
-      <w:r>
-        <w:t>6</w:t>
-      </w:r>
-      <w:r>
-        <w:fldChar w:fldCharType="end"/>
-      </w:r>
-      <w:r>
-        <w:fldChar w:fldCharType="end"/>
-      </w:r>
-    </w:p>
-    <w:p>
-      <w:pPr>
-        <w:pStyle w:val="27"/>
-        <w:rPr>
-          <w:rFonts w:asciiTheme="minorHAnsi" w:hAnsiTheme="minorHAnsi" w:eastAsiaTheme="minorEastAsia" w:cstheme="minorBidi"/>
-          <w:smallCaps w:val="0"/>
-          <w:sz w:val="21"/>
-          <w:szCs w:val="22"/>
-        </w:rPr>
-      </w:pPr>
-      <w:r>
-        <w:fldChar w:fldCharType="begin"/>
-      </w:r>
-      <w:r>
-        <w:instrText xml:space="preserve"> HYPERLINK \l "_Toc487959308" </w:instrText>
-      </w:r>
-      <w:r>
-        <w:fldChar w:fldCharType="separate"/>
-      </w:r>
-      <w:r>
-        <w:rPr>
-          <w:rStyle w:val="34"/>
-          <w:rFonts w:ascii="宋体" w:hAnsi="宋体"/>
-        </w:rPr>
-        <w:t>6.2.</w:t>
-      </w:r>
-      <w:r>
-        <w:rPr>
-          <w:rFonts w:asciiTheme="minorHAnsi" w:hAnsiTheme="minorHAnsi" w:eastAsiaTheme="minorEastAsia" w:cstheme="minorBidi"/>
-          <w:smallCaps w:val="0"/>
-          <w:sz w:val="21"/>
-          <w:szCs w:val="22"/>
-        </w:rPr>
-        <w:tab/>
-      </w:r>
-      <w:r>
-        <w:rPr>
-          <w:rStyle w:val="34"/>
-          <w:rFonts w:hint="eastAsia" w:ascii="宋体" w:hAnsi="宋体"/>
-        </w:rPr>
-        <w:t>数据库的使用</w:t>
-      </w:r>
-      <w:r>
-        <w:tab/>
-      </w:r>
-      <w:r>
-        <w:fldChar w:fldCharType="begin"/>
-      </w:r>
-      <w:r>
-        <w:instrText xml:space="preserve"> PAGEREF _Toc487959308 \h </w:instrText>
-      </w:r>
-      <w:r>
-        <w:fldChar w:fldCharType="separate"/>
-      </w:r>
-      <w:r>
-        <w:t>7</w:t>
-      </w:r>
-      <w:r>
-        <w:fldChar w:fldCharType="end"/>
-      </w:r>
-      <w:r>
-        <w:fldChar w:fldCharType="end"/>
-      </w:r>
-    </w:p>
-    <w:p>
-      <w:pPr>
-        <w:pStyle w:val="27"/>
-        <w:rPr>
-          <w:rFonts w:asciiTheme="minorHAnsi" w:hAnsiTheme="minorHAnsi" w:eastAsiaTheme="minorEastAsia" w:cstheme="minorBidi"/>
-          <w:smallCaps w:val="0"/>
-          <w:sz w:val="21"/>
-          <w:szCs w:val="22"/>
-        </w:rPr>
-      </w:pPr>
-      <w:r>
-        <w:fldChar w:fldCharType="begin"/>
-      </w:r>
-      <w:r>
-        <w:instrText xml:space="preserve"> HYPERLINK \l "_Toc487959309" </w:instrText>
-      </w:r>
-      <w:r>
-        <w:fldChar w:fldCharType="separate"/>
-      </w:r>
-      <w:r>
-        <w:rPr>
-          <w:rStyle w:val="34"/>
-          <w:rFonts w:ascii="宋体" w:hAnsi="宋体"/>
-        </w:rPr>
-        <w:t>6.3.</w:t>
-      </w:r>
-      <w:r>
-        <w:rPr>
-          <w:rFonts w:asciiTheme="minorHAnsi" w:hAnsiTheme="minorHAnsi" w:eastAsiaTheme="minorEastAsia" w:cstheme="minorBidi"/>
-          <w:smallCaps w:val="0"/>
-          <w:sz w:val="21"/>
-          <w:szCs w:val="22"/>
-        </w:rPr>
-        <w:tab/>
-      </w:r>
-      <w:r>
-        <w:rPr>
-          <w:rStyle w:val="34"/>
-          <w:rFonts w:hint="eastAsia" w:ascii="宋体" w:hAnsi="宋体"/>
-        </w:rPr>
-        <w:t>日志功能的使用</w:t>
-      </w:r>
-      <w:r>
-        <w:tab/>
-      </w:r>
-      <w:r>
-        <w:fldChar w:fldCharType="begin"/>
-      </w:r>
-      <w:r>
-        <w:instrText xml:space="preserve"> PAGEREF _Toc487959309 \h </w:instrText>
-      </w:r>
-      <w:r>
-        <w:fldChar w:fldCharType="separate"/>
-      </w:r>
-      <w:r>
-        <w:t>8</w:t>
-      </w:r>
-      <w:r>
-        <w:fldChar w:fldCharType="end"/>
-      </w:r>
-      <w:r>
-        <w:fldChar w:fldCharType="end"/>
-      </w:r>
-    </w:p>
-    <w:p>
-      <w:pPr>
-        <w:pStyle w:val="27"/>
-        <w:rPr>
-          <w:rFonts w:asciiTheme="minorHAnsi" w:hAnsiTheme="minorHAnsi" w:eastAsiaTheme="minorEastAsia" w:cstheme="minorBidi"/>
-          <w:smallCaps w:val="0"/>
-          <w:sz w:val="21"/>
-          <w:szCs w:val="22"/>
-        </w:rPr>
-      </w:pPr>
-      <w:r>
-        <w:fldChar w:fldCharType="begin"/>
-      </w:r>
-      <w:r>
-        <w:instrText xml:space="preserve"> HYPERLINK \l "_Toc487959310" </w:instrText>
-      </w:r>
-      <w:r>
-        <w:fldChar w:fldCharType="separate"/>
-      </w:r>
-      <w:r>
-        <w:rPr>
-          <w:rStyle w:val="34"/>
-          <w:rFonts w:ascii="宋体" w:hAnsi="宋体"/>
-        </w:rPr>
-        <w:t>6.4.</w:t>
-      </w:r>
-      <w:r>
-        <w:rPr>
-          <w:rFonts w:asciiTheme="minorHAnsi" w:hAnsiTheme="minorHAnsi" w:eastAsiaTheme="minorEastAsia" w:cstheme="minorBidi"/>
-          <w:smallCaps w:val="0"/>
-          <w:sz w:val="21"/>
-          <w:szCs w:val="22"/>
-        </w:rPr>
-        <w:tab/>
-      </w:r>
-      <w:r>
-        <w:rPr>
-          <w:rStyle w:val="34"/>
-          <w:rFonts w:ascii="宋体" w:hAnsi="宋体"/>
-        </w:rPr>
-        <w:t>springMVC</w:t>
-      </w:r>
-      <w:r>
-        <w:rPr>
-          <w:rStyle w:val="34"/>
-          <w:rFonts w:hint="eastAsia" w:ascii="宋体" w:hAnsi="宋体"/>
-        </w:rPr>
-        <w:t>的使用</w:t>
-      </w:r>
-      <w:r>
-        <w:tab/>
-      </w:r>
-      <w:r>
-        <w:fldChar w:fldCharType="begin"/>
-      </w:r>
-      <w:r>
-        <w:instrText xml:space="preserve"> PAGEREF _Toc487959310 \h </w:instrText>
-      </w:r>
-      <w:r>
-        <w:fldChar w:fldCharType="separate"/>
-      </w:r>
-      <w:r>
-        <w:t>10</w:t>
-      </w:r>
-      <w:r>
-        <w:fldChar w:fldCharType="end"/>
-      </w:r>
-      <w:r>
-        <w:fldChar w:fldCharType="end"/>
-      </w:r>
-    </w:p>
-    <w:p>
-      <w:pPr>
-        <w:pStyle w:val="27"/>
-        <w:rPr>
-          <w:rFonts w:asciiTheme="minorHAnsi" w:hAnsiTheme="minorHAnsi" w:eastAsiaTheme="minorEastAsia" w:cstheme="minorBidi"/>
-          <w:smallCaps w:val="0"/>
-          <w:sz w:val="21"/>
-          <w:szCs w:val="22"/>
-        </w:rPr>
-      </w:pPr>
-      <w:r>
-        <w:fldChar w:fldCharType="begin"/>
-      </w:r>
-      <w:r>
-        <w:instrText xml:space="preserve"> HYPERLINK \l "_Toc487959311" </w:instrText>
-      </w:r>
-      <w:r>
-        <w:fldChar w:fldCharType="separate"/>
-      </w:r>
-      <w:r>
-        <w:rPr>
-          <w:rStyle w:val="34"/>
-          <w:rFonts w:ascii="宋体" w:hAnsi="宋体"/>
-        </w:rPr>
-        <w:t>6.5.</w:t>
-      </w:r>
-      <w:r>
-        <w:rPr>
-          <w:rFonts w:asciiTheme="minorHAnsi" w:hAnsiTheme="minorHAnsi" w:eastAsiaTheme="minorEastAsia" w:cstheme="minorBidi"/>
-          <w:smallCaps w:val="0"/>
-          <w:sz w:val="21"/>
-          <w:szCs w:val="22"/>
-        </w:rPr>
-        <w:tab/>
-      </w:r>
-      <w:r>
-        <w:rPr>
-          <w:rStyle w:val="34"/>
-          <w:rFonts w:ascii="宋体" w:hAnsi="宋体"/>
-        </w:rPr>
-        <w:t>SpringMVC</w:t>
-      </w:r>
-      <w:r>
-        <w:rPr>
-          <w:rStyle w:val="34"/>
-          <w:rFonts w:hint="eastAsia" w:ascii="宋体" w:hAnsi="宋体"/>
-        </w:rPr>
-        <w:t>分页功能的使用</w:t>
-      </w:r>
-      <w:r>
-        <w:tab/>
-      </w:r>
-      <w:r>
-        <w:fldChar w:fldCharType="begin"/>
-      </w:r>
-      <w:r>
-        <w:instrText xml:space="preserve"> PAGEREF _Toc487959311 \h </w:instrText>
-      </w:r>
-      <w:r>
-        <w:fldChar w:fldCharType="separate"/>
-      </w:r>
-      <w:r>
-        <w:t>10</w:t>
-      </w:r>
-      <w:r>
-        <w:fldChar w:fldCharType="end"/>
-      </w:r>
-      <w:r>
         <w:fldChar w:fldCharType="end"/>
       </w:r>
     </w:p>
@@ -3925,7 +3869,7 @@
           <w:szCs w:val="30"/>
         </w:rPr>
       </w:pPr>
-      <w:bookmarkStart w:id="0" w:name="_Toc487959299"/>
+      <w:bookmarkStart w:id="0" w:name="_Toc9900"/>
       <w:r>
         <w:rPr>
           <w:rFonts w:hint="eastAsia" w:ascii="宋体" w:hAnsi="宋体" w:eastAsia="宋体"/>
@@ -3965,7 +3909,7 @@
           <w:rFonts w:hint="eastAsia"/>
         </w:rPr>
       </w:pPr>
-      <w:bookmarkStart w:id="1" w:name="_Toc487959300"/>
+      <w:bookmarkStart w:id="1" w:name="_Toc2431"/>
       <w:r>
         <w:t>F</w:t>
       </w:r>
@@ -4048,7 +3992,7 @@
         <w:spacing w:before="156" w:beforeLines="50" w:after="156" w:afterLines="50" w:line="240" w:lineRule="auto"/>
         <w:ind w:left="0" w:firstLine="0"/>
       </w:pPr>
-      <w:bookmarkStart w:id="2" w:name="_Toc487959301"/>
+      <w:bookmarkStart w:id="2" w:name="_Toc13877"/>
       <w:r>
         <w:rPr>
           <w:rFonts w:hint="eastAsia" w:ascii="宋体" w:hAnsi="宋体" w:eastAsia="宋体"/>
@@ -4073,7 +4017,7 @@
           <w:szCs w:val="30"/>
         </w:rPr>
       </w:pPr>
-      <w:bookmarkStart w:id="3" w:name="_Toc487959302"/>
+      <w:bookmarkStart w:id="3" w:name="_Toc10738"/>
       <w:r>
         <w:rPr>
           <w:rFonts w:hint="eastAsia" w:ascii="宋体" w:hAnsi="宋体" w:eastAsia="宋体"/>
@@ -4305,7 +4249,7 @@
           <w:szCs w:val="30"/>
         </w:rPr>
       </w:pPr>
-      <w:bookmarkStart w:id="4" w:name="_Toc487959303"/>
+      <w:bookmarkStart w:id="4" w:name="_Toc13512"/>
       <w:r>
         <w:rPr>
           <w:rFonts w:hint="eastAsia" w:ascii="宋体" w:hAnsi="宋体" w:eastAsia="宋体"/>
@@ -4392,7 +4336,7 @@
           <w:szCs w:val="30"/>
         </w:rPr>
       </w:pPr>
-      <w:bookmarkStart w:id="5" w:name="_Toc487959304"/>
+      <w:bookmarkStart w:id="5" w:name="_Toc10000"/>
       <w:r>
         <w:rPr>
           <w:rFonts w:hint="eastAsia" w:ascii="宋体" w:hAnsi="宋体" w:eastAsia="宋体"/>
@@ -4465,7 +4409,7 @@
           <w:szCs w:val="30"/>
         </w:rPr>
       </w:pPr>
-      <w:bookmarkStart w:id="6" w:name="_Toc487959305"/>
+      <w:bookmarkStart w:id="6" w:name="_Toc2313"/>
       <w:r>
         <w:rPr>
           <w:rFonts w:hint="eastAsia" w:ascii="宋体" w:hAnsi="宋体" w:eastAsia="宋体"/>
@@ -4537,7 +4481,7 @@
           <w:szCs w:val="30"/>
         </w:rPr>
       </w:pPr>
-      <w:bookmarkStart w:id="7" w:name="_Toc487959306"/>
+      <w:bookmarkStart w:id="7" w:name="_Toc9502"/>
       <w:r>
         <w:rPr>
           <w:rFonts w:hint="eastAsia" w:ascii="宋体" w:hAnsi="宋体" w:eastAsia="宋体"/>
@@ -4562,7 +4506,7 @@
           <w:szCs w:val="30"/>
         </w:rPr>
       </w:pPr>
-      <w:bookmarkStart w:id="8" w:name="_Toc487959307"/>
+      <w:bookmarkStart w:id="8" w:name="_Toc1427"/>
       <w:r>
         <w:rPr>
           <w:rFonts w:hint="eastAsia" w:ascii="宋体" w:hAnsi="宋体" w:eastAsia="宋体"/>
@@ -5162,7 +5106,7 @@
           <w:szCs w:val="30"/>
         </w:rPr>
       </w:pPr>
-      <w:bookmarkStart w:id="9" w:name="_Toc487959308"/>
+      <w:bookmarkStart w:id="9" w:name="_Toc5642"/>
       <w:r>
         <w:rPr>
           <w:rFonts w:hint="eastAsia" w:ascii="宋体" w:hAnsi="宋体" w:eastAsia="宋体"/>
@@ -5662,7 +5606,9 @@
           <w:szCs w:val="30"/>
         </w:rPr>
       </w:pPr>
-      <w:bookmarkStart w:id="10" w:name="_Toc487959309"/>
+      <w:bookmarkStart w:id="10" w:name="_Toc8018"/>
+      <w:bookmarkStart w:id="14" w:name="_GoBack"/>
+      <w:bookmarkEnd w:id="14"/>
       <w:r>
         <w:rPr>
           <w:rFonts w:hint="eastAsia" w:ascii="宋体" w:hAnsi="宋体" w:eastAsia="宋体"/>
@@ -5894,7 +5840,7 @@
           <w:szCs w:val="30"/>
         </w:rPr>
       </w:pPr>
-      <w:bookmarkStart w:id="11" w:name="_Toc487959310"/>
+      <w:bookmarkStart w:id="11" w:name="_Toc8932"/>
       <w:r>
         <w:rPr>
           <w:rFonts w:hint="eastAsia" w:ascii="宋体" w:hAnsi="宋体" w:eastAsia="宋体"/>
@@ -6241,7 +6187,7 @@
           <w:szCs w:val="30"/>
         </w:rPr>
       </w:pPr>
-      <w:bookmarkStart w:id="12" w:name="_Toc487959311"/>
+      <w:bookmarkStart w:id="12" w:name="_Toc2979"/>
       <w:r>
         <w:rPr>
           <w:rFonts w:hint="eastAsia" w:ascii="宋体" w:hAnsi="宋体" w:eastAsia="宋体"/>
@@ -6450,6 +6396,7 @@
           <w:szCs w:val="30"/>
         </w:rPr>
       </w:pPr>
+      <w:bookmarkStart w:id="13" w:name="_Toc16882"/>
       <w:r>
         <w:rPr>
           <w:rFonts w:hint="eastAsia" w:ascii="宋体" w:hAnsi="宋体" w:eastAsia="宋体"/>
@@ -6459,6 +6406,7 @@
         </w:rPr>
         <w:t>根据数据库表生成JavaBean的功能</w:t>
       </w:r>
+      <w:bookmarkEnd w:id="13"/>
     </w:p>
     <w:p>
       <w:pPr>
@@ -6495,13 +6443,12 @@
         </w:rPr>
         <w:t>通过Main方法生成</w:t>
       </w:r>
-      <w:bookmarkStart w:id="13" w:name="_GoBack"/>
-      <w:bookmarkEnd w:id="13"/>
-    </w:p>
-    <w:p>
-      <w:pPr>
-        <w:widowControl/>
-        <w:numPr>
+    </w:p>
+    <w:p>
+      <w:pPr>
+        <w:widowControl/>
+        <w:numPr>
+          <w:ilvl w:val="0"/>
           <w:numId w:val="0"/>
         </w:numPr>
         <w:spacing w:beforeAutospacing="1" w:afterAutospacing="1"/>
@@ -6512,6 +6459,7 @@
       <w:pPr>
         <w:widowControl/>
         <w:numPr>
+          <w:ilvl w:val="0"/>
           <w:numId w:val="0"/>
         </w:numPr>
         <w:spacing w:beforeAutospacing="1" w:afterAutospacing="1"/>

</xml_diff>